<commit_message>
Inclusão do cenário alternativo cancelar.
</commit_message>
<xml_diff>
--- a/4.3 Caso de Uso - UC-37 Cadastrar fornecedor.docx
+++ b/4.3 Caso de Uso - UC-37 Cadastrar fornecedor.docx
@@ -1,6 +1,6 @@
 
 <file path=word/document.xml><?xml version="1.0" encoding="utf-8"?>
-<w:document xmlns:wpc="http://schemas.microsoft.com/office/word/2010/wordprocessingCanvas" xmlns:mc="http://schemas.openxmlformats.org/markup-compatibility/2006" xmlns:o="urn:schemas-microsoft-com:office:office" xmlns:r="http://schemas.openxmlformats.org/officeDocument/2006/relationships" xmlns:m="http://schemas.openxmlformats.org/officeDocument/2006/math" xmlns:v="urn:schemas-microsoft-com:vml" xmlns:wp14="http://schemas.microsoft.com/office/word/2010/wordprocessingDrawing" xmlns:wp="http://schemas.openxmlformats.org/drawingml/2006/wordprocessingDrawing" xmlns:w10="urn:schemas-microsoft-com:office:word" xmlns:w="http://schemas.openxmlformats.org/wordprocessingml/2006/main" xmlns:w14="http://schemas.microsoft.com/office/word/2010/wordml" xmlns:wpg="http://schemas.microsoft.com/office/word/2010/wordprocessingGroup" xmlns:wpi="http://schemas.microsoft.com/office/word/2010/wordprocessingInk" xmlns:wne="http://schemas.microsoft.com/office/word/2006/wordml" xmlns:wps="http://schemas.microsoft.com/office/word/2010/wordprocessingShape" mc:Ignorable="w14 wp14">
+<w:document xmlns:wpc="http://schemas.microsoft.com/office/word/2010/wordprocessingCanvas" xmlns:mc="http://schemas.openxmlformats.org/markup-compatibility/2006" xmlns:o="urn:schemas-microsoft-com:office:office" xmlns:r="http://schemas.openxmlformats.org/officeDocument/2006/relationships" xmlns:m="http://schemas.openxmlformats.org/officeDocument/2006/math" xmlns:v="urn:schemas-microsoft-com:vml" xmlns:wp14="http://schemas.microsoft.com/office/word/2010/wordprocessingDrawing" xmlns:wp="http://schemas.openxmlformats.org/drawingml/2006/wordprocessingDrawing" xmlns:w10="urn:schemas-microsoft-com:office:word" xmlns:w="http://schemas.openxmlformats.org/wordprocessingml/2006/main" xmlns:w14="http://schemas.microsoft.com/office/word/2010/wordml" xmlns:w15="http://schemas.microsoft.com/office/word/2012/wordml" xmlns:wpg="http://schemas.microsoft.com/office/word/2010/wordprocessingGroup" xmlns:wpi="http://schemas.microsoft.com/office/word/2010/wordprocessingInk" xmlns:wne="http://schemas.microsoft.com/office/word/2006/wordml" xmlns:wps="http://schemas.microsoft.com/office/word/2010/wordprocessingShape" mc:Ignorable="w14 w15 wp14">
   <w:body>
     <w:tbl>
       <w:tblPr>
@@ -222,27 +222,7 @@
                 <w:bCs/>
                 <w:color w:val="000000" w:themeColor="text1"/>
               </w:rPr>
-              <w:t xml:space="preserve">2 </w:t>
-            </w:r>
-            <w:proofErr w:type="gramStart"/>
-            <w:r>
-              <w:rPr>
-                <w:rFonts w:ascii="Arial" w:hAnsi="Arial" w:cs="Arial"/>
-                <w:b/>
-                <w:bCs/>
-                <w:color w:val="000000" w:themeColor="text1"/>
-              </w:rPr>
-              <w:t>–ATOR</w:t>
-            </w:r>
-            <w:proofErr w:type="gramEnd"/>
-            <w:r>
-              <w:rPr>
-                <w:rFonts w:ascii="Arial" w:hAnsi="Arial" w:cs="Arial"/>
-                <w:b/>
-                <w:bCs/>
-                <w:color w:val="000000" w:themeColor="text1"/>
-              </w:rPr>
-              <w:t>(ES)</w:t>
+              <w:t>2 –ATOR(ES)</w:t>
             </w:r>
           </w:p>
         </w:tc>
@@ -344,25 +324,7 @@
                 <w:b/>
                 <w:bCs/>
               </w:rPr>
-              <w:t>3 – PRÉ-</w:t>
-            </w:r>
-            <w:proofErr w:type="gramStart"/>
-            <w:r>
-              <w:rPr>
-                <w:rFonts w:ascii="Arial" w:hAnsi="Arial" w:cs="Arial"/>
-                <w:b/>
-                <w:bCs/>
-              </w:rPr>
-              <w:t>CONDIÇÃO(</w:t>
-            </w:r>
-            <w:proofErr w:type="gramEnd"/>
-            <w:r>
-              <w:rPr>
-                <w:rFonts w:ascii="Arial" w:hAnsi="Arial" w:cs="Arial"/>
-                <w:b/>
-                <w:bCs/>
-              </w:rPr>
-              <w:t>OES)</w:t>
+              <w:t>3 – PRÉ-CONDIÇÃO(OES)</w:t>
             </w:r>
           </w:p>
         </w:tc>
@@ -458,23 +420,13 @@
                 <w:bCs/>
               </w:rPr>
             </w:pPr>
-            <w:proofErr w:type="gramStart"/>
             <w:r>
               <w:rPr>
                 <w:rFonts w:ascii="Arial" w:hAnsi="Arial" w:cs="Arial"/>
                 <w:b/>
                 <w:bCs/>
               </w:rPr>
-              <w:t>4 – CENÁRIO</w:t>
-            </w:r>
-            <w:proofErr w:type="gramEnd"/>
-            <w:r>
-              <w:rPr>
-                <w:rFonts w:ascii="Arial" w:hAnsi="Arial" w:cs="Arial"/>
-                <w:b/>
-                <w:bCs/>
-              </w:rPr>
-              <w:t xml:space="preserve"> </w:t>
+              <w:t xml:space="preserve">4 – CENÁRIO </w:t>
             </w:r>
             <w:r>
               <w:rPr>
@@ -546,27 +498,7 @@
                 <w:sz w:val="20"/>
                 <w:szCs w:val="20"/>
               </w:rPr>
-              <w:t xml:space="preserve"> seleciona o </w:t>
-            </w:r>
-            <w:proofErr w:type="gramStart"/>
-            <w:r>
-              <w:rPr>
-                <w:rFonts w:ascii="Tahoma" w:hAnsi="Tahoma" w:cs="Tahoma"/>
-                <w:color w:val="000000" w:themeColor="text1"/>
-                <w:sz w:val="20"/>
-                <w:szCs w:val="20"/>
-              </w:rPr>
-              <w:t>menu</w:t>
-            </w:r>
-            <w:proofErr w:type="gramEnd"/>
-            <w:r>
-              <w:rPr>
-                <w:rFonts w:ascii="Tahoma" w:hAnsi="Tahoma" w:cs="Tahoma"/>
-                <w:color w:val="000000" w:themeColor="text1"/>
-                <w:sz w:val="20"/>
-                <w:szCs w:val="20"/>
-              </w:rPr>
-              <w:t xml:space="preserve"> </w:t>
+              <w:t xml:space="preserve"> seleciona o menu </w:t>
             </w:r>
             <w:r>
               <w:rPr>
@@ -659,6 +591,15 @@
               </w:rPr>
               <w:t>fornecedor</w:t>
             </w:r>
+            <w:r>
+              <w:rPr>
+                <w:rFonts w:ascii="Tahoma" w:hAnsi="Tahoma" w:cs="Tahoma"/>
+                <w:color w:val="000000" w:themeColor="text1"/>
+                <w:sz w:val="20"/>
+                <w:szCs w:val="20"/>
+              </w:rPr>
+              <w:t>. [2.1]</w:t>
+            </w:r>
           </w:p>
           <w:p>
             <w:pPr>
@@ -701,16 +642,16 @@
                 <w:sz w:val="20"/>
                 <w:szCs w:val="20"/>
               </w:rPr>
-              <w:t xml:space="preserve"> requisitados</w:t>
-            </w:r>
-            <w:r>
-              <w:rPr>
-                <w:rFonts w:ascii="Tahoma" w:hAnsi="Tahoma" w:cs="Tahoma"/>
-                <w:color w:val="000000" w:themeColor="text1"/>
-                <w:sz w:val="20"/>
-                <w:szCs w:val="20"/>
-              </w:rPr>
               <w:t xml:space="preserve"> </w:t>
+            </w:r>
+            <w:r>
+              <w:rPr>
+                <w:rFonts w:ascii="Tahoma" w:hAnsi="Tahoma" w:cs="Tahoma"/>
+                <w:color w:val="000000" w:themeColor="text1"/>
+                <w:sz w:val="20"/>
+                <w:szCs w:val="20"/>
+              </w:rPr>
+              <w:t>requisitados.</w:t>
             </w:r>
           </w:p>
           <w:p>
@@ -774,6 +715,15 @@
               </w:rPr>
               <w:t>fornecedor</w:t>
             </w:r>
+            <w:r>
+              <w:rPr>
+                <w:rFonts w:ascii="Tahoma" w:hAnsi="Tahoma" w:cs="Tahoma"/>
+                <w:color w:val="000000" w:themeColor="text1"/>
+                <w:sz w:val="20"/>
+                <w:szCs w:val="20"/>
+              </w:rPr>
+              <w:t>.</w:t>
+            </w:r>
           </w:p>
           <w:p>
             <w:pPr>
@@ -800,6 +750,15 @@
               </w:rPr>
               <w:t>Ator preenche o campo CEP</w:t>
             </w:r>
+            <w:r>
+              <w:rPr>
+                <w:rFonts w:ascii="Tahoma" w:hAnsi="Tahoma" w:cs="Tahoma"/>
+                <w:color w:val="000000" w:themeColor="text1"/>
+                <w:sz w:val="20"/>
+                <w:szCs w:val="20"/>
+              </w:rPr>
+              <w:t>.</w:t>
+            </w:r>
           </w:p>
           <w:p>
             <w:pPr>
@@ -826,6 +785,15 @@
               </w:rPr>
               <w:t>Ator clica em pesquisar</w:t>
             </w:r>
+            <w:r>
+              <w:rPr>
+                <w:rFonts w:ascii="Tahoma" w:hAnsi="Tahoma" w:cs="Tahoma"/>
+                <w:color w:val="000000" w:themeColor="text1"/>
+                <w:sz w:val="20"/>
+                <w:szCs w:val="20"/>
+              </w:rPr>
+              <w:t>.</w:t>
+            </w:r>
           </w:p>
           <w:p>
             <w:pPr>
@@ -868,19 +836,17 @@
                 <w:sz w:val="20"/>
                 <w:szCs w:val="20"/>
               </w:rPr>
-              <w:t xml:space="preserve"> no passo </w:t>
-            </w:r>
-            <w:proofErr w:type="gramStart"/>
-            <w:r>
-              <w:rPr>
-                <w:rFonts w:ascii="Tahoma" w:hAnsi="Tahoma" w:cs="Tahoma"/>
-                <w:color w:val="000000" w:themeColor="text1"/>
-                <w:sz w:val="20"/>
-                <w:szCs w:val="20"/>
-              </w:rPr>
-              <w:t>5</w:t>
-            </w:r>
-            <w:proofErr w:type="gramEnd"/>
+              <w:t xml:space="preserve"> no passo 5</w:t>
+            </w:r>
+            <w:r>
+              <w:rPr>
+                <w:rFonts w:ascii="Tahoma" w:hAnsi="Tahoma" w:cs="Tahoma"/>
+                <w:color w:val="000000" w:themeColor="text1"/>
+                <w:sz w:val="20"/>
+                <w:szCs w:val="20"/>
+              </w:rPr>
+              <w:t>.</w:t>
+            </w:r>
             <w:r>
               <w:rPr>
                 <w:rFonts w:ascii="Tahoma" w:hAnsi="Tahoma" w:cs="Tahoma"/>
@@ -943,6 +909,15 @@
               </w:rPr>
               <w:t>nos campos correspondentes</w:t>
             </w:r>
+            <w:r>
+              <w:rPr>
+                <w:rFonts w:ascii="Tahoma" w:hAnsi="Tahoma" w:cs="Tahoma"/>
+                <w:color w:val="000000" w:themeColor="text1"/>
+                <w:sz w:val="20"/>
+                <w:szCs w:val="20"/>
+              </w:rPr>
+              <w:t>.</w:t>
+            </w:r>
           </w:p>
           <w:p>
             <w:pPr>
@@ -987,6 +962,15 @@
               </w:rPr>
               <w:t>clica em cadastrar</w:t>
             </w:r>
+            <w:r>
+              <w:rPr>
+                <w:rFonts w:ascii="Tahoma" w:hAnsi="Tahoma" w:cs="Tahoma"/>
+                <w:color w:val="000000" w:themeColor="text1"/>
+                <w:sz w:val="20"/>
+                <w:szCs w:val="20"/>
+              </w:rPr>
+              <w:t>.</w:t>
+            </w:r>
           </w:p>
           <w:p>
             <w:pPr>
@@ -1029,7 +1013,25 @@
                 <w:sz w:val="20"/>
                 <w:szCs w:val="20"/>
               </w:rPr>
-              <w:t>valida os dados informados [</w:t>
+              <w:t>valida os dados informados</w:t>
+            </w:r>
+            <w:r>
+              <w:rPr>
+                <w:rFonts w:ascii="Tahoma" w:hAnsi="Tahoma" w:cs="Tahoma"/>
+                <w:color w:val="000000" w:themeColor="text1"/>
+                <w:sz w:val="20"/>
+                <w:szCs w:val="20"/>
+              </w:rPr>
+              <w:t>.</w:t>
+            </w:r>
+            <w:r>
+              <w:rPr>
+                <w:rFonts w:ascii="Tahoma" w:hAnsi="Tahoma" w:cs="Tahoma"/>
+                <w:color w:val="000000" w:themeColor="text1"/>
+                <w:sz w:val="20"/>
+                <w:szCs w:val="20"/>
+              </w:rPr>
+              <w:t xml:space="preserve"> [</w:t>
             </w:r>
             <w:r>
               <w:rPr>
@@ -1074,6 +1076,15 @@
                 <w:szCs w:val="20"/>
               </w:rPr>
               <w:t>Sistema salva as informações</w:t>
+            </w:r>
+            <w:r>
+              <w:rPr>
+                <w:rFonts w:ascii="Tahoma" w:hAnsi="Tahoma" w:cs="Tahoma"/>
+                <w:color w:val="000000" w:themeColor="text1"/>
+                <w:sz w:val="20"/>
+                <w:szCs w:val="20"/>
+              </w:rPr>
+              <w:t>.</w:t>
             </w:r>
             <w:r>
               <w:rPr>
@@ -1203,7 +1214,7 @@
                 <w:b/>
                 <w:bCs/>
               </w:rPr>
-              <w:t>5 – CENÁRIOS</w:t>
+              <w:t xml:space="preserve">5 – </w:t>
             </w:r>
             <w:proofErr w:type="gramStart"/>
             <w:r>
@@ -1212,6 +1223,14 @@
                 <w:b/>
                 <w:bCs/>
               </w:rPr>
+              <w:t xml:space="preserve">CENÁRIOS </w:t>
+            </w:r>
+            <w:r>
+              <w:rPr>
+                <w:rFonts w:ascii="Arial" w:hAnsi="Arial" w:cs="Arial"/>
+                <w:b/>
+                <w:bCs/>
+              </w:rPr>
               <w:t xml:space="preserve"> </w:t>
             </w:r>
             <w:r>
@@ -1220,17 +1239,9 @@
                 <w:b/>
                 <w:bCs/>
               </w:rPr>
-              <w:t xml:space="preserve"> </w:t>
+              <w:t>ALTERNATIVOS</w:t>
             </w:r>
             <w:proofErr w:type="gramEnd"/>
-            <w:r>
-              <w:rPr>
-                <w:rFonts w:ascii="Arial" w:hAnsi="Arial" w:cs="Arial"/>
-                <w:b/>
-                <w:bCs/>
-              </w:rPr>
-              <w:t>ALTERNATIVOS</w:t>
-            </w:r>
           </w:p>
         </w:tc>
       </w:tr>
@@ -1284,6 +1295,93 @@
                 <w:szCs w:val="20"/>
                 <w:u w:val="single"/>
               </w:rPr>
+              <w:t>2.1. Ator clica no botão cancelar</w:t>
+            </w:r>
+          </w:p>
+          <w:p>
+            <w:pPr>
+              <w:numPr>
+                <w:ilvl w:val="0"/>
+                <w:numId w:val="24"/>
+              </w:numPr>
+              <w:spacing w:after="0" w:line="240" w:lineRule="auto"/>
+              <w:jc w:val="both"/>
+              <w:rPr>
+                <w:rFonts w:ascii="Tahoma" w:hAnsi="Tahoma" w:cs="Tahoma"/>
+                <w:color w:val="000000" w:themeColor="text1"/>
+                <w:sz w:val="20"/>
+                <w:szCs w:val="20"/>
+              </w:rPr>
+            </w:pPr>
+            <w:r>
+              <w:rPr>
+                <w:rFonts w:ascii="Tahoma" w:hAnsi="Tahoma" w:cs="Tahoma"/>
+                <w:color w:val="000000" w:themeColor="text1"/>
+                <w:sz w:val="20"/>
+                <w:szCs w:val="20"/>
+              </w:rPr>
+              <w:t>Sistema redireciona para a tela inicial do painel administrativo.</w:t>
+            </w:r>
+          </w:p>
+          <w:p>
+            <w:pPr>
+              <w:numPr>
+                <w:ilvl w:val="0"/>
+                <w:numId w:val="24"/>
+              </w:numPr>
+              <w:spacing w:after="0" w:line="240" w:lineRule="auto"/>
+              <w:jc w:val="both"/>
+              <w:rPr>
+                <w:rFonts w:ascii="Tahoma" w:hAnsi="Tahoma" w:cs="Tahoma"/>
+                <w:color w:val="000000" w:themeColor="text1"/>
+                <w:sz w:val="20"/>
+                <w:szCs w:val="20"/>
+              </w:rPr>
+            </w:pPr>
+            <w:r>
+              <w:rPr>
+                <w:rFonts w:ascii="Tahoma" w:hAnsi="Tahoma" w:cs="Tahoma"/>
+                <w:color w:val="000000" w:themeColor="text1"/>
+                <w:sz w:val="20"/>
+                <w:szCs w:val="20"/>
+              </w:rPr>
+              <w:t>Fim do caso de uso.</w:t>
+            </w:r>
+          </w:p>
+          <w:p>
+            <w:pPr>
+              <w:spacing w:after="0"/>
+              <w:rPr>
+                <w:rFonts w:ascii="Tahoma" w:hAnsi="Tahoma" w:cs="Tahoma"/>
+                <w:b/>
+                <w:color w:val="000000" w:themeColor="text1"/>
+                <w:sz w:val="20"/>
+                <w:szCs w:val="20"/>
+                <w:u w:val="single"/>
+              </w:rPr>
+            </w:pPr>
+          </w:p>
+          <w:p>
+            <w:pPr>
+              <w:spacing w:after="0"/>
+              <w:rPr>
+                <w:rFonts w:ascii="Tahoma" w:hAnsi="Tahoma" w:cs="Tahoma"/>
+                <w:b/>
+                <w:color w:val="000000" w:themeColor="text1"/>
+                <w:sz w:val="20"/>
+                <w:szCs w:val="20"/>
+                <w:u w:val="single"/>
+              </w:rPr>
+            </w:pPr>
+            <w:r>
+              <w:rPr>
+                <w:rFonts w:ascii="Tahoma" w:hAnsi="Tahoma" w:cs="Tahoma"/>
+                <w:b/>
+                <w:color w:val="000000" w:themeColor="text1"/>
+                <w:sz w:val="20"/>
+                <w:szCs w:val="20"/>
+                <w:u w:val="single"/>
+              </w:rPr>
               <w:t>7</w:t>
             </w:r>
             <w:r>
@@ -1340,16 +1438,7 @@
                 <w:sz w:val="20"/>
                 <w:szCs w:val="20"/>
               </w:rPr>
-              <w:t xml:space="preserve">notificando </w:t>
-            </w:r>
-            <w:r>
-              <w:rPr>
-                <w:rFonts w:ascii="Tahoma" w:hAnsi="Tahoma" w:cs="Tahoma"/>
-                <w:color w:val="000000" w:themeColor="text1"/>
-                <w:sz w:val="20"/>
-                <w:szCs w:val="20"/>
-              </w:rPr>
-              <w:t>que o CEP é inválido.</w:t>
+              <w:t>notificando que o CEP é inválido.</w:t>
             </w:r>
           </w:p>
           <w:p>
@@ -1417,19 +1506,8 @@
                 <w:sz w:val="20"/>
                 <w:szCs w:val="20"/>
               </w:rPr>
-              <w:t xml:space="preserve">prossegue para o passo </w:t>
-            </w:r>
-            <w:proofErr w:type="gramStart"/>
-            <w:r>
-              <w:rPr>
-                <w:rFonts w:ascii="Tahoma" w:hAnsi="Tahoma" w:cs="Tahoma"/>
-                <w:color w:val="000000" w:themeColor="text1"/>
-                <w:sz w:val="20"/>
-                <w:szCs w:val="20"/>
-              </w:rPr>
-              <w:t>9</w:t>
-            </w:r>
-            <w:proofErr w:type="gramEnd"/>
+              <w:t>prossegue para o passo 9</w:t>
+            </w:r>
             <w:r>
               <w:rPr>
                 <w:rFonts w:ascii="Tahoma" w:hAnsi="Tahoma" w:cs="Tahoma"/>
@@ -1658,19 +1736,8 @@
                 <w:sz w:val="20"/>
                 <w:szCs w:val="20"/>
               </w:rPr>
-              <w:t xml:space="preserve">Sistema volta para o passo </w:t>
-            </w:r>
-            <w:proofErr w:type="gramStart"/>
-            <w:r>
-              <w:rPr>
-                <w:rFonts w:ascii="Tahoma" w:hAnsi="Tahoma" w:cs="Tahoma"/>
-                <w:color w:val="000000" w:themeColor="text1"/>
-                <w:sz w:val="20"/>
-                <w:szCs w:val="20"/>
-              </w:rPr>
-              <w:t>2</w:t>
-            </w:r>
-            <w:proofErr w:type="gramEnd"/>
+              <w:t>Sistema volta para o passo 2</w:t>
+            </w:r>
             <w:r>
               <w:rPr>
                 <w:rFonts w:ascii="Tahoma" w:hAnsi="Tahoma" w:cs="Tahoma"/>
@@ -1804,19 +1871,8 @@
                 <w:sz w:val="20"/>
                 <w:szCs w:val="20"/>
               </w:rPr>
-              <w:t xml:space="preserve">Sistema volta para o passo </w:t>
-            </w:r>
-            <w:proofErr w:type="gramStart"/>
-            <w:r>
-              <w:rPr>
-                <w:rFonts w:ascii="Tahoma" w:hAnsi="Tahoma" w:cs="Tahoma"/>
-                <w:color w:val="000000" w:themeColor="text1"/>
-                <w:sz w:val="20"/>
-                <w:szCs w:val="20"/>
-              </w:rPr>
-              <w:t>2</w:t>
-            </w:r>
-            <w:proofErr w:type="gramEnd"/>
+              <w:t>Sistema volta para o passo 2</w:t>
+            </w:r>
             <w:r>
               <w:rPr>
                 <w:rFonts w:ascii="Tahoma" w:hAnsi="Tahoma" w:cs="Tahoma"/>
@@ -1968,27 +2024,7 @@
                 <w:sz w:val="20"/>
                 <w:szCs w:val="20"/>
               </w:rPr>
-              <w:t xml:space="preserve">volta para o passo </w:t>
-            </w:r>
-            <w:proofErr w:type="gramStart"/>
-            <w:r>
-              <w:rPr>
-                <w:rFonts w:ascii="Tahoma" w:hAnsi="Tahoma" w:cs="Tahoma"/>
-                <w:color w:val="000000" w:themeColor="text1"/>
-                <w:sz w:val="20"/>
-                <w:szCs w:val="20"/>
-              </w:rPr>
-              <w:t>2</w:t>
-            </w:r>
-            <w:proofErr w:type="gramEnd"/>
-            <w:r>
-              <w:rPr>
-                <w:rFonts w:ascii="Tahoma" w:hAnsi="Tahoma" w:cs="Tahoma"/>
-                <w:color w:val="000000" w:themeColor="text1"/>
-                <w:sz w:val="20"/>
-                <w:szCs w:val="20"/>
-              </w:rPr>
-              <w:t>.</w:t>
+              <w:t>volta para o passo 2.</w:t>
             </w:r>
           </w:p>
           <w:p>
@@ -2015,6 +2051,20 @@
                 <w:szCs w:val="20"/>
               </w:rPr>
             </w:pPr>
+          </w:p>
+          <w:p>
+            <w:pPr>
+              <w:spacing w:after="0" w:line="240" w:lineRule="auto"/>
+              <w:jc w:val="both"/>
+              <w:rPr>
+                <w:rFonts w:ascii="Tahoma" w:hAnsi="Tahoma" w:cs="Tahoma"/>
+                <w:color w:val="000000" w:themeColor="text1"/>
+                <w:sz w:val="20"/>
+                <w:szCs w:val="20"/>
+              </w:rPr>
+            </w:pPr>
+            <w:bookmarkStart w:id="0" w:name="_GoBack"/>
+            <w:bookmarkEnd w:id="0"/>
           </w:p>
         </w:tc>
       </w:tr>
@@ -2050,33 +2100,16 @@
                 <w:b/>
                 <w:bCs/>
               </w:rPr>
-              <w:t>6 – PÓS-</w:t>
-            </w:r>
-            <w:proofErr w:type="gramStart"/>
+              <w:lastRenderedPageBreak/>
+              <w:t>6 – PÓS-CONDIÇÃ</w:t>
+            </w:r>
             <w:r>
               <w:rPr>
                 <w:rFonts w:ascii="Arial" w:hAnsi="Arial" w:cs="Arial"/>
                 <w:b/>
                 <w:bCs/>
               </w:rPr>
-              <w:t>CONDIÇÃ</w:t>
-            </w:r>
-            <w:r>
-              <w:rPr>
-                <w:rFonts w:ascii="Arial" w:hAnsi="Arial" w:cs="Arial"/>
-                <w:b/>
-                <w:bCs/>
-              </w:rPr>
-              <w:t>O(</w:t>
-            </w:r>
-            <w:proofErr w:type="gramEnd"/>
-            <w:r>
-              <w:rPr>
-                <w:rFonts w:ascii="Arial" w:hAnsi="Arial" w:cs="Arial"/>
-                <w:b/>
-                <w:bCs/>
-              </w:rPr>
-              <w:t>ÕES)</w:t>
+              <w:t>O(ÕES)</w:t>
             </w:r>
           </w:p>
         </w:tc>
@@ -2189,7 +2222,6 @@
                 <w:b/>
                 <w:bCs/>
               </w:rPr>
-              <w:lastRenderedPageBreak/>
               <w:t xml:space="preserve">7 – REGRAS </w:t>
             </w:r>
             <w:r>
@@ -2304,25 +2336,7 @@
                 <w:sz w:val="20"/>
                 <w:szCs w:val="20"/>
               </w:rPr>
-              <w:t xml:space="preserve"> Antes de efetivar o cadastro de um </w:t>
-            </w:r>
-            <w:r>
-              <w:rPr>
-                <w:rFonts w:ascii="Tahoma" w:hAnsi="Tahoma" w:cs="Tahoma"/>
-                <w:color w:val="000000" w:themeColor="text1"/>
-                <w:sz w:val="20"/>
-                <w:szCs w:val="20"/>
-              </w:rPr>
-              <w:t>fornecedor</w:t>
-            </w:r>
-            <w:r>
-              <w:rPr>
-                <w:rFonts w:ascii="Tahoma" w:hAnsi="Tahoma" w:cs="Tahoma"/>
-                <w:color w:val="000000" w:themeColor="text1"/>
-                <w:sz w:val="20"/>
-                <w:szCs w:val="20"/>
-              </w:rPr>
-              <w:t xml:space="preserve"> é necessário verificar se já existe algum outro cadastro com igualdade entre os campos informados. Os campos utilizados para realizar essa validação serão: código, e-mail e CPF/CNPJ. Não será possível cadastrar dois clientes com nenhum desses campos iguais.</w:t>
+              <w:t xml:space="preserve"> Antes de efetivar o cadastro de um fornecedor é necessário verificar se já existe algum outro cadastro com igualdade entre os campos informados. Os campos utilizados para realizar essa validação serão: código, e-mail e CPF/CNPJ. Não será possível cadastrar dois clientes com nenhum desses campos iguais.</w:t>
             </w:r>
           </w:p>
           <w:p>
@@ -2375,25 +2389,7 @@
                 <w:sz w:val="20"/>
                 <w:szCs w:val="20"/>
               </w:rPr>
-              <w:t>: Após o preenchimento do campo CEP,</w:t>
-            </w:r>
-            <w:r>
-              <w:rPr>
-                <w:rFonts w:ascii="Tahoma" w:hAnsi="Tahoma" w:cs="Tahoma"/>
-                <w:color w:val="000000" w:themeColor="text1"/>
-                <w:sz w:val="20"/>
-                <w:szCs w:val="20"/>
-              </w:rPr>
-              <w:t xml:space="preserve"> ao clicar no botão “Buscar”</w:t>
-            </w:r>
-            <w:r>
-              <w:rPr>
-                <w:rFonts w:ascii="Tahoma" w:hAnsi="Tahoma" w:cs="Tahoma"/>
-                <w:color w:val="000000" w:themeColor="text1"/>
-                <w:sz w:val="20"/>
-                <w:szCs w:val="20"/>
-              </w:rPr>
-              <w:t xml:space="preserve"> o sistema deve preencher automaticamente os demais campos de endereço do cliente (Bairro, Cidade, Logradouro e Estado).</w:t>
+              <w:t>: Após o preenchimento do campo CEP, ao clicar no botão “Buscar” o sistema deve preencher automaticamente os demais campos de endereço do cliente (Bairro, Cidade, Logradouro e Estado).</w:t>
             </w:r>
           </w:p>
           <w:p>
@@ -2621,7 +2617,7 @@
                           </pic:cNvPicPr>
                         </pic:nvPicPr>
                         <pic:blipFill>
-                          <a:blip r:embed="rId8">
+                          <a:blip r:embed="rId7">
                             <a:extLst>
                               <a:ext uri="{28A0092B-C50C-407E-A947-70E740481C1C}">
                                 <a14:useLocalDpi xmlns:a14="http://schemas.microsoft.com/office/drawing/2010/main" val="0"/>
@@ -2765,7 +2761,7 @@
                 <w:b/>
                 <w:bCs/>
               </w:rPr>
-              <w:t>DIAGRAMA DE</w:t>
+              <w:t xml:space="preserve">DIAGRAMA </w:t>
             </w:r>
             <w:proofErr w:type="gramStart"/>
             <w:r>
@@ -2774,6 +2770,14 @@
                 <w:b/>
                 <w:bCs/>
               </w:rPr>
+              <w:t xml:space="preserve">DE </w:t>
+            </w:r>
+            <w:r>
+              <w:rPr>
+                <w:rFonts w:ascii="Arial" w:hAnsi="Arial" w:cs="Arial"/>
+                <w:b/>
+                <w:bCs/>
+              </w:rPr>
               <w:t xml:space="preserve"> </w:t>
             </w:r>
             <w:r>
@@ -2782,17 +2786,9 @@
                 <w:b/>
                 <w:bCs/>
               </w:rPr>
-              <w:t xml:space="preserve"> </w:t>
+              <w:t>SEQUÊNCIA</w:t>
             </w:r>
             <w:proofErr w:type="gramEnd"/>
-            <w:r>
-              <w:rPr>
-                <w:rFonts w:ascii="Arial" w:hAnsi="Arial" w:cs="Arial"/>
-                <w:b/>
-                <w:bCs/>
-              </w:rPr>
-              <w:t>SEQUÊNCIA</w:t>
-            </w:r>
           </w:p>
         </w:tc>
       </w:tr>
@@ -2870,7 +2866,7 @@
                           </pic:cNvPicPr>
                         </pic:nvPicPr>
                         <pic:blipFill>
-                          <a:blip r:embed="rId9">
+                          <a:blip r:embed="rId8">
                             <a:extLst>
                               <a:ext uri="{28A0092B-C50C-407E-A947-70E740481C1C}">
                                 <a14:useLocalDpi xmlns:a14="http://schemas.microsoft.com/office/drawing/2010/main" val="0"/>
@@ -2901,8 +2897,6 @@
                 </wp:inline>
               </w:drawing>
             </w:r>
-            <w:bookmarkStart w:id="0" w:name="_GoBack"/>
-            <w:bookmarkEnd w:id="0"/>
           </w:p>
         </w:tc>
       </w:tr>
@@ -2919,8 +2913,8 @@
     </w:p>
     <w:p/>
     <w:sectPr>
-      <w:headerReference w:type="default" r:id="rId10"/>
-      <w:footerReference w:type="default" r:id="rId11"/>
+      <w:headerReference w:type="default" r:id="rId9"/>
+      <w:footerReference w:type="default" r:id="rId10"/>
       <w:pgSz w:w="11906" w:h="16838"/>
       <w:pgMar w:top="1134" w:right="1134" w:bottom="1134" w:left="1701" w:header="709" w:footer="709" w:gutter="0"/>
       <w:cols w:space="708"/>
@@ -2931,7 +2925,7 @@
 </file>
 
 <file path=word/endnotes.xml><?xml version="1.0" encoding="utf-8"?>
-<w:endnotes xmlns:wpc="http://schemas.microsoft.com/office/word/2010/wordprocessingCanvas" xmlns:mc="http://schemas.openxmlformats.org/markup-compatibility/2006" xmlns:o="urn:schemas-microsoft-com:office:office" xmlns:r="http://schemas.openxmlformats.org/officeDocument/2006/relationships" xmlns:m="http://schemas.openxmlformats.org/officeDocument/2006/math" xmlns:v="urn:schemas-microsoft-com:vml" xmlns:wp14="http://schemas.microsoft.com/office/word/2010/wordprocessingDrawing" xmlns:wp="http://schemas.openxmlformats.org/drawingml/2006/wordprocessingDrawing" xmlns:w10="urn:schemas-microsoft-com:office:word" xmlns:w="http://schemas.openxmlformats.org/wordprocessingml/2006/main" xmlns:w14="http://schemas.microsoft.com/office/word/2010/wordml" xmlns:wpg="http://schemas.microsoft.com/office/word/2010/wordprocessingGroup" xmlns:wpi="http://schemas.microsoft.com/office/word/2010/wordprocessingInk" xmlns:wne="http://schemas.microsoft.com/office/word/2006/wordml" xmlns:wps="http://schemas.microsoft.com/office/word/2010/wordprocessingShape" mc:Ignorable="w14 wp14">
+<w:endnotes xmlns:wpc="http://schemas.microsoft.com/office/word/2010/wordprocessingCanvas" xmlns:mc="http://schemas.openxmlformats.org/markup-compatibility/2006" xmlns:o="urn:schemas-microsoft-com:office:office" xmlns:r="http://schemas.openxmlformats.org/officeDocument/2006/relationships" xmlns:m="http://schemas.openxmlformats.org/officeDocument/2006/math" xmlns:v="urn:schemas-microsoft-com:vml" xmlns:wp14="http://schemas.microsoft.com/office/word/2010/wordprocessingDrawing" xmlns:wp="http://schemas.openxmlformats.org/drawingml/2006/wordprocessingDrawing" xmlns:w10="urn:schemas-microsoft-com:office:word" xmlns:w="http://schemas.openxmlformats.org/wordprocessingml/2006/main" xmlns:w14="http://schemas.microsoft.com/office/word/2010/wordml" xmlns:w15="http://schemas.microsoft.com/office/word/2012/wordml" xmlns:wpg="http://schemas.microsoft.com/office/word/2010/wordprocessingGroup" xmlns:wpi="http://schemas.microsoft.com/office/word/2010/wordprocessingInk" xmlns:wne="http://schemas.microsoft.com/office/word/2006/wordml" xmlns:wps="http://schemas.microsoft.com/office/word/2010/wordprocessingShape" mc:Ignorable="w14 w15 wp14">
   <w:endnote w:type="separator" w:id="-1">
     <w:p>
       <w:pPr>
@@ -2956,7 +2950,7 @@
 </file>
 
 <file path=word/footer1.xml><?xml version="1.0" encoding="utf-8"?>
-<w:ftr xmlns:wpc="http://schemas.microsoft.com/office/word/2010/wordprocessingCanvas" xmlns:mc="http://schemas.openxmlformats.org/markup-compatibility/2006" xmlns:o="urn:schemas-microsoft-com:office:office" xmlns:r="http://schemas.openxmlformats.org/officeDocument/2006/relationships" xmlns:m="http://schemas.openxmlformats.org/officeDocument/2006/math" xmlns:v="urn:schemas-microsoft-com:vml" xmlns:wp14="http://schemas.microsoft.com/office/word/2010/wordprocessingDrawing" xmlns:wp="http://schemas.openxmlformats.org/drawingml/2006/wordprocessingDrawing" xmlns:w10="urn:schemas-microsoft-com:office:word" xmlns:w="http://schemas.openxmlformats.org/wordprocessingml/2006/main" xmlns:w14="http://schemas.microsoft.com/office/word/2010/wordml" xmlns:wpg="http://schemas.microsoft.com/office/word/2010/wordprocessingGroup" xmlns:wpi="http://schemas.microsoft.com/office/word/2010/wordprocessingInk" xmlns:wne="http://schemas.microsoft.com/office/word/2006/wordml" xmlns:wps="http://schemas.microsoft.com/office/word/2010/wordprocessingShape" mc:Ignorable="w14 wp14">
+<w:ftr xmlns:wpc="http://schemas.microsoft.com/office/word/2010/wordprocessingCanvas" xmlns:mc="http://schemas.openxmlformats.org/markup-compatibility/2006" xmlns:o="urn:schemas-microsoft-com:office:office" xmlns:r="http://schemas.openxmlformats.org/officeDocument/2006/relationships" xmlns:m="http://schemas.openxmlformats.org/officeDocument/2006/math" xmlns:v="urn:schemas-microsoft-com:vml" xmlns:wp14="http://schemas.microsoft.com/office/word/2010/wordprocessingDrawing" xmlns:wp="http://schemas.openxmlformats.org/drawingml/2006/wordprocessingDrawing" xmlns:w10="urn:schemas-microsoft-com:office:word" xmlns:w="http://schemas.openxmlformats.org/wordprocessingml/2006/main" xmlns:w14="http://schemas.microsoft.com/office/word/2010/wordml" xmlns:w15="http://schemas.microsoft.com/office/word/2012/wordml" xmlns:wpg="http://schemas.microsoft.com/office/word/2010/wordprocessingGroup" xmlns:wpi="http://schemas.microsoft.com/office/word/2010/wordprocessingInk" xmlns:wne="http://schemas.microsoft.com/office/word/2006/wordml" xmlns:wps="http://schemas.microsoft.com/office/word/2010/wordprocessingShape" mc:Ignorable="w14 w15 wp14">
   <w:p>
     <w:pPr>
       <w:pStyle w:val="Rodap"/>
@@ -2989,7 +2983,7 @@
 </file>
 
 <file path=word/footnotes.xml><?xml version="1.0" encoding="utf-8"?>
-<w:footnotes xmlns:wpc="http://schemas.microsoft.com/office/word/2010/wordprocessingCanvas" xmlns:mc="http://schemas.openxmlformats.org/markup-compatibility/2006" xmlns:o="urn:schemas-microsoft-com:office:office" xmlns:r="http://schemas.openxmlformats.org/officeDocument/2006/relationships" xmlns:m="http://schemas.openxmlformats.org/officeDocument/2006/math" xmlns:v="urn:schemas-microsoft-com:vml" xmlns:wp14="http://schemas.microsoft.com/office/word/2010/wordprocessingDrawing" xmlns:wp="http://schemas.openxmlformats.org/drawingml/2006/wordprocessingDrawing" xmlns:w10="urn:schemas-microsoft-com:office:word" xmlns:w="http://schemas.openxmlformats.org/wordprocessingml/2006/main" xmlns:w14="http://schemas.microsoft.com/office/word/2010/wordml" xmlns:wpg="http://schemas.microsoft.com/office/word/2010/wordprocessingGroup" xmlns:wpi="http://schemas.microsoft.com/office/word/2010/wordprocessingInk" xmlns:wne="http://schemas.microsoft.com/office/word/2006/wordml" xmlns:wps="http://schemas.microsoft.com/office/word/2010/wordprocessingShape" mc:Ignorable="w14 wp14">
+<w:footnotes xmlns:wpc="http://schemas.microsoft.com/office/word/2010/wordprocessingCanvas" xmlns:mc="http://schemas.openxmlformats.org/markup-compatibility/2006" xmlns:o="urn:schemas-microsoft-com:office:office" xmlns:r="http://schemas.openxmlformats.org/officeDocument/2006/relationships" xmlns:m="http://schemas.openxmlformats.org/officeDocument/2006/math" xmlns:v="urn:schemas-microsoft-com:vml" xmlns:wp14="http://schemas.microsoft.com/office/word/2010/wordprocessingDrawing" xmlns:wp="http://schemas.openxmlformats.org/drawingml/2006/wordprocessingDrawing" xmlns:w10="urn:schemas-microsoft-com:office:word" xmlns:w="http://schemas.openxmlformats.org/wordprocessingml/2006/main" xmlns:w14="http://schemas.microsoft.com/office/word/2010/wordml" xmlns:w15="http://schemas.microsoft.com/office/word/2012/wordml" xmlns:wpg="http://schemas.microsoft.com/office/word/2010/wordprocessingGroup" xmlns:wpi="http://schemas.microsoft.com/office/word/2010/wordprocessingInk" xmlns:wne="http://schemas.microsoft.com/office/word/2006/wordml" xmlns:wps="http://schemas.microsoft.com/office/word/2010/wordprocessingShape" mc:Ignorable="w14 w15 wp14">
   <w:footnote w:type="separator" w:id="-1">
     <w:p>
       <w:pPr>
@@ -3014,7 +3008,7 @@
 </file>
 
 <file path=word/header1.xml><?xml version="1.0" encoding="utf-8"?>
-<w:hdr xmlns:wpc="http://schemas.microsoft.com/office/word/2010/wordprocessingCanvas" xmlns:mc="http://schemas.openxmlformats.org/markup-compatibility/2006" xmlns:o="urn:schemas-microsoft-com:office:office" xmlns:r="http://schemas.openxmlformats.org/officeDocument/2006/relationships" xmlns:m="http://schemas.openxmlformats.org/officeDocument/2006/math" xmlns:v="urn:schemas-microsoft-com:vml" xmlns:wp14="http://schemas.microsoft.com/office/word/2010/wordprocessingDrawing" xmlns:wp="http://schemas.openxmlformats.org/drawingml/2006/wordprocessingDrawing" xmlns:w10="urn:schemas-microsoft-com:office:word" xmlns:w="http://schemas.openxmlformats.org/wordprocessingml/2006/main" xmlns:w14="http://schemas.microsoft.com/office/word/2010/wordml" xmlns:wpg="http://schemas.microsoft.com/office/word/2010/wordprocessingGroup" xmlns:wpi="http://schemas.microsoft.com/office/word/2010/wordprocessingInk" xmlns:wne="http://schemas.microsoft.com/office/word/2006/wordml" xmlns:wps="http://schemas.microsoft.com/office/word/2010/wordprocessingShape" mc:Ignorable="w14 wp14">
+<w:hdr xmlns:wpc="http://schemas.microsoft.com/office/word/2010/wordprocessingCanvas" xmlns:mc="http://schemas.openxmlformats.org/markup-compatibility/2006" xmlns:o="urn:schemas-microsoft-com:office:office" xmlns:r="http://schemas.openxmlformats.org/officeDocument/2006/relationships" xmlns:m="http://schemas.openxmlformats.org/officeDocument/2006/math" xmlns:v="urn:schemas-microsoft-com:vml" xmlns:wp14="http://schemas.microsoft.com/office/word/2010/wordprocessingDrawing" xmlns:wp="http://schemas.openxmlformats.org/drawingml/2006/wordprocessingDrawing" xmlns:w10="urn:schemas-microsoft-com:office:word" xmlns:w="http://schemas.openxmlformats.org/wordprocessingml/2006/main" xmlns:w14="http://schemas.microsoft.com/office/word/2010/wordml" xmlns:w15="http://schemas.microsoft.com/office/word/2012/wordml" xmlns:wpg="http://schemas.microsoft.com/office/word/2010/wordprocessingGroup" xmlns:wpi="http://schemas.microsoft.com/office/word/2010/wordprocessingInk" xmlns:wne="http://schemas.microsoft.com/office/word/2006/wordml" xmlns:wps="http://schemas.microsoft.com/office/word/2010/wordprocessingShape" mc:Ignorable="w14 w15 wp14">
   <w:tbl>
     <w:tblPr>
       <w:tblStyle w:val="Tabelacomgrade"/>
@@ -3058,22 +3052,16 @@
             <w:rPr>
               <w:b/>
             </w:rPr>
-            <w:t>DESCRIÇÃO CASO DE USO + PROTÓTIPO TELAS + DIAGRAMA</w:t>
+            <w:t xml:space="preserve">DESCRIÇÃO CASO DE USO + PROTÓTIPO TELAS + </w:t>
           </w:r>
           <w:proofErr w:type="gramStart"/>
           <w:r>
             <w:rPr>
               <w:b/>
             </w:rPr>
-            <w:t xml:space="preserve">  </w:t>
+            <w:t>DIAGRAMA  SEQUÊNCIA</w:t>
           </w:r>
           <w:proofErr w:type="gramEnd"/>
-          <w:r>
-            <w:rPr>
-              <w:b/>
-            </w:rPr>
-            <w:t>SEQUÊNCIA</w:t>
-          </w:r>
         </w:p>
       </w:tc>
       <w:tc>
@@ -3166,7 +3154,7 @@
 </file>
 
 <file path=word/numbering.xml><?xml version="1.0" encoding="utf-8"?>
-<w:numbering xmlns:wpc="http://schemas.microsoft.com/office/word/2010/wordprocessingCanvas" xmlns:mc="http://schemas.openxmlformats.org/markup-compatibility/2006" xmlns:o="urn:schemas-microsoft-com:office:office" xmlns:r="http://schemas.openxmlformats.org/officeDocument/2006/relationships" xmlns:m="http://schemas.openxmlformats.org/officeDocument/2006/math" xmlns:v="urn:schemas-microsoft-com:vml" xmlns:wp14="http://schemas.microsoft.com/office/word/2010/wordprocessingDrawing" xmlns:wp="http://schemas.openxmlformats.org/drawingml/2006/wordprocessingDrawing" xmlns:w10="urn:schemas-microsoft-com:office:word" xmlns:w="http://schemas.openxmlformats.org/wordprocessingml/2006/main" xmlns:w14="http://schemas.microsoft.com/office/word/2010/wordml" xmlns:wpg="http://schemas.microsoft.com/office/word/2010/wordprocessingGroup" xmlns:wpi="http://schemas.microsoft.com/office/word/2010/wordprocessingInk" xmlns:wne="http://schemas.microsoft.com/office/word/2006/wordml" xmlns:wps="http://schemas.microsoft.com/office/word/2010/wordprocessingShape" mc:Ignorable="w14 wp14">
+<w:numbering xmlns:wpc="http://schemas.microsoft.com/office/word/2010/wordprocessingCanvas" xmlns:mc="http://schemas.openxmlformats.org/markup-compatibility/2006" xmlns:o="urn:schemas-microsoft-com:office:office" xmlns:r="http://schemas.openxmlformats.org/officeDocument/2006/relationships" xmlns:m="http://schemas.openxmlformats.org/officeDocument/2006/math" xmlns:v="urn:schemas-microsoft-com:vml" xmlns:wp14="http://schemas.microsoft.com/office/word/2010/wordprocessingDrawing" xmlns:wp="http://schemas.openxmlformats.org/drawingml/2006/wordprocessingDrawing" xmlns:w10="urn:schemas-microsoft-com:office:word" xmlns:w="http://schemas.openxmlformats.org/wordprocessingml/2006/main" xmlns:w14="http://schemas.microsoft.com/office/word/2010/wordml" xmlns:w15="http://schemas.microsoft.com/office/word/2012/wordml" xmlns:wpg="http://schemas.microsoft.com/office/word/2010/wordprocessingGroup" xmlns:wpi="http://schemas.microsoft.com/office/word/2010/wordprocessingInk" xmlns:wne="http://schemas.microsoft.com/office/word/2006/wordml" xmlns:wps="http://schemas.microsoft.com/office/word/2010/wordprocessingShape" mc:Ignorable="w14 w15 wp14">
   <w:abstractNum w:abstractNumId="0">
     <w:nsid w:val="002079BC"/>
     <w:multiLevelType w:val="hybridMultilevel"/>
@@ -5797,11 +5785,41 @@
   <w:num w:numId="23">
     <w:abstractNumId w:val="6"/>
   </w:num>
+  <w:num w:numId="24">
+    <w:abstractNumId w:val="15"/>
+    <w:lvlOverride w:ilvl="0">
+      <w:startOverride w:val="1"/>
+    </w:lvlOverride>
+    <w:lvlOverride w:ilvl="1">
+      <w:startOverride w:val="1"/>
+    </w:lvlOverride>
+    <w:lvlOverride w:ilvl="2">
+      <w:startOverride w:val="1"/>
+    </w:lvlOverride>
+    <w:lvlOverride w:ilvl="3">
+      <w:startOverride w:val="1"/>
+    </w:lvlOverride>
+    <w:lvlOverride w:ilvl="4">
+      <w:startOverride w:val="1"/>
+    </w:lvlOverride>
+    <w:lvlOverride w:ilvl="5">
+      <w:startOverride w:val="1"/>
+    </w:lvlOverride>
+    <w:lvlOverride w:ilvl="6">
+      <w:startOverride w:val="1"/>
+    </w:lvlOverride>
+    <w:lvlOverride w:ilvl="7">
+      <w:startOverride w:val="1"/>
+    </w:lvlOverride>
+    <w:lvlOverride w:ilvl="8">
+      <w:startOverride w:val="1"/>
+    </w:lvlOverride>
+  </w:num>
 </w:numbering>
 </file>
 
 <file path=word/styles.xml><?xml version="1.0" encoding="utf-8"?>
-<w:styles xmlns:mc="http://schemas.openxmlformats.org/markup-compatibility/2006" xmlns:r="http://schemas.openxmlformats.org/officeDocument/2006/relationships" xmlns:w="http://schemas.openxmlformats.org/wordprocessingml/2006/main" xmlns:w14="http://schemas.microsoft.com/office/word/2010/wordml" mc:Ignorable="w14">
+<w:styles xmlns:mc="http://schemas.openxmlformats.org/markup-compatibility/2006" xmlns:r="http://schemas.openxmlformats.org/officeDocument/2006/relationships" xmlns:w="http://schemas.openxmlformats.org/wordprocessingml/2006/main" xmlns:w14="http://schemas.microsoft.com/office/word/2010/wordml" xmlns:w15="http://schemas.microsoft.com/office/word/2012/wordml" mc:Ignorable="w14 w15">
   <w:docDefaults>
     <w:rPrDefault>
       <w:rPr>
@@ -5817,146 +5835,378 @@
       </w:pPr>
     </w:pPrDefault>
   </w:docDefaults>
-  <w:latentStyles w:defLockedState="0" w:defUIPriority="99" w:defSemiHidden="1" w:defUnhideWhenUsed="1" w:defQFormat="0" w:count="267">
-    <w:lsdException w:name="Normal" w:semiHidden="0" w:uiPriority="0" w:unhideWhenUsed="0" w:qFormat="1"/>
-    <w:lsdException w:name="heading 1" w:semiHidden="0" w:uiPriority="9" w:unhideWhenUsed="0" w:qFormat="1"/>
-    <w:lsdException w:name="heading 2" w:uiPriority="9" w:qFormat="1"/>
-    <w:lsdException w:name="heading 3" w:uiPriority="9" w:qFormat="1"/>
-    <w:lsdException w:name="heading 4" w:uiPriority="9" w:qFormat="1"/>
-    <w:lsdException w:name="heading 5" w:uiPriority="9" w:qFormat="1"/>
-    <w:lsdException w:name="heading 6" w:uiPriority="9" w:qFormat="1"/>
-    <w:lsdException w:name="heading 7" w:uiPriority="9" w:qFormat="1"/>
-    <w:lsdException w:name="heading 8" w:uiPriority="9" w:qFormat="1"/>
-    <w:lsdException w:name="heading 9" w:uiPriority="9" w:qFormat="1"/>
-    <w:lsdException w:name="toc 1" w:uiPriority="39"/>
-    <w:lsdException w:name="toc 2" w:uiPriority="39"/>
-    <w:lsdException w:name="toc 3" w:uiPriority="39"/>
-    <w:lsdException w:name="toc 4" w:uiPriority="39"/>
-    <w:lsdException w:name="toc 5" w:uiPriority="39"/>
-    <w:lsdException w:name="toc 6" w:uiPriority="39"/>
-    <w:lsdException w:name="toc 7" w:uiPriority="39"/>
-    <w:lsdException w:name="toc 8" w:uiPriority="39"/>
-    <w:lsdException w:name="toc 9" w:uiPriority="39"/>
-    <w:lsdException w:name="header" w:uiPriority="0"/>
-    <w:lsdException w:name="caption" w:uiPriority="35" w:qFormat="1"/>
-    <w:lsdException w:name="Title" w:semiHidden="0" w:uiPriority="10" w:unhideWhenUsed="0" w:qFormat="1"/>
-    <w:lsdException w:name="Default Paragraph Font" w:uiPriority="1"/>
-    <w:lsdException w:name="Subtitle" w:semiHidden="0" w:uiPriority="11" w:unhideWhenUsed="0" w:qFormat="1"/>
-    <w:lsdException w:name="Hyperlink" w:uiPriority="0"/>
-    <w:lsdException w:name="Strong" w:semiHidden="0" w:uiPriority="22" w:unhideWhenUsed="0" w:qFormat="1"/>
-    <w:lsdException w:name="Emphasis" w:semiHidden="0" w:uiPriority="20" w:unhideWhenUsed="0" w:qFormat="1"/>
-    <w:lsdException w:name="Table Grid" w:semiHidden="0" w:uiPriority="0" w:unhideWhenUsed="0"/>
-    <w:lsdException w:name="Placeholder Text" w:unhideWhenUsed="0"/>
-    <w:lsdException w:name="No Spacing" w:semiHidden="0" w:uiPriority="1" w:unhideWhenUsed="0" w:qFormat="1"/>
-    <w:lsdException w:name="Light Shading" w:semiHidden="0" w:uiPriority="60" w:unhideWhenUsed="0"/>
-    <w:lsdException w:name="Light List" w:semiHidden="0" w:uiPriority="61" w:unhideWhenUsed="0"/>
-    <w:lsdException w:name="Light Grid" w:semiHidden="0" w:uiPriority="62" w:unhideWhenUsed="0"/>
-    <w:lsdException w:name="Medium Shading 1" w:semiHidden="0" w:uiPriority="63" w:unhideWhenUsed="0"/>
-    <w:lsdException w:name="Medium Shading 2" w:semiHidden="0" w:uiPriority="64" w:unhideWhenUsed="0"/>
-    <w:lsdException w:name="Medium List 1" w:semiHidden="0" w:uiPriority="65" w:unhideWhenUsed="0"/>
-    <w:lsdException w:name="Medium List 2" w:semiHidden="0" w:uiPriority="66" w:unhideWhenUsed="0"/>
-    <w:lsdException w:name="Medium Grid 1" w:semiHidden="0" w:uiPriority="67" w:unhideWhenUsed="0"/>
-    <w:lsdException w:name="Medium Grid 2" w:semiHidden="0" w:uiPriority="68" w:unhideWhenUsed="0"/>
-    <w:lsdException w:name="Medium Grid 3" w:semiHidden="0" w:uiPriority="69" w:unhideWhenUsed="0"/>
-    <w:lsdException w:name="Dark List" w:semiHidden="0" w:uiPriority="70" w:unhideWhenUsed="0"/>
-    <w:lsdException w:name="Colorful Shading" w:semiHidden="0" w:uiPriority="71" w:unhideWhenUsed="0"/>
-    <w:lsdException w:name="Colorful List" w:semiHidden="0" w:uiPriority="72" w:unhideWhenUsed="0"/>
-    <w:lsdException w:name="Colorful Grid" w:semiHidden="0" w:uiPriority="73" w:unhideWhenUsed="0"/>
-    <w:lsdException w:name="Light Shading Accent 1" w:semiHidden="0" w:uiPriority="60" w:unhideWhenUsed="0"/>
-    <w:lsdException w:name="Light List Accent 1" w:semiHidden="0" w:uiPriority="61" w:unhideWhenUsed="0"/>
-    <w:lsdException w:name="Light Grid Accent 1" w:semiHidden="0" w:uiPriority="62" w:unhideWhenUsed="0"/>
-    <w:lsdException w:name="Medium Shading 1 Accent 1" w:semiHidden="0" w:uiPriority="63" w:unhideWhenUsed="0"/>
-    <w:lsdException w:name="Medium Shading 2 Accent 1" w:semiHidden="0" w:uiPriority="64" w:unhideWhenUsed="0"/>
-    <w:lsdException w:name="Medium List 1 Accent 1" w:semiHidden="0" w:uiPriority="65" w:unhideWhenUsed="0"/>
-    <w:lsdException w:name="Revision" w:unhideWhenUsed="0"/>
-    <w:lsdException w:name="List Paragraph" w:semiHidden="0" w:uiPriority="34" w:unhideWhenUsed="0" w:qFormat="1"/>
-    <w:lsdException w:name="Quote" w:semiHidden="0" w:uiPriority="29" w:unhideWhenUsed="0" w:qFormat="1"/>
-    <w:lsdException w:name="Intense Quote" w:semiHidden="0" w:uiPriority="30" w:unhideWhenUsed="0" w:qFormat="1"/>
-    <w:lsdException w:name="Medium List 2 Accent 1" w:semiHidden="0" w:uiPriority="66" w:unhideWhenUsed="0"/>
-    <w:lsdException w:name="Medium Grid 1 Accent 1" w:semiHidden="0" w:uiPriority="67" w:unhideWhenUsed="0"/>
-    <w:lsdException w:name="Medium Grid 2 Accent 1" w:semiHidden="0" w:uiPriority="68" w:unhideWhenUsed="0"/>
-    <w:lsdException w:name="Medium Grid 3 Accent 1" w:semiHidden="0" w:uiPriority="69" w:unhideWhenUsed="0"/>
-    <w:lsdException w:name="Dark List Accent 1" w:semiHidden="0" w:uiPriority="70" w:unhideWhenUsed="0"/>
-    <w:lsdException w:name="Colorful Shading Accent 1" w:semiHidden="0" w:uiPriority="71" w:unhideWhenUsed="0"/>
-    <w:lsdException w:name="Colorful List Accent 1" w:semiHidden="0" w:uiPriority="72" w:unhideWhenUsed="0"/>
-    <w:lsdException w:name="Colorful Grid Accent 1" w:semiHidden="0" w:uiPriority="73" w:unhideWhenUsed="0"/>
-    <w:lsdException w:name="Light Shading Accent 2" w:semiHidden="0" w:uiPriority="60" w:unhideWhenUsed="0"/>
-    <w:lsdException w:name="Light List Accent 2" w:semiHidden="0" w:uiPriority="61" w:unhideWhenUsed="0"/>
-    <w:lsdException w:name="Light Grid Accent 2" w:semiHidden="0" w:uiPriority="62" w:unhideWhenUsed="0"/>
-    <w:lsdException w:name="Medium Shading 1 Accent 2" w:semiHidden="0" w:uiPriority="63" w:unhideWhenUsed="0"/>
-    <w:lsdException w:name="Medium Shading 2 Accent 2" w:semiHidden="0" w:uiPriority="64" w:unhideWhenUsed="0"/>
-    <w:lsdException w:name="Medium List 1 Accent 2" w:semiHidden="0" w:uiPriority="65" w:unhideWhenUsed="0"/>
-    <w:lsdException w:name="Medium List 2 Accent 2" w:semiHidden="0" w:uiPriority="66" w:unhideWhenUsed="0"/>
-    <w:lsdException w:name="Medium Grid 1 Accent 2" w:semiHidden="0" w:uiPriority="67" w:unhideWhenUsed="0"/>
-    <w:lsdException w:name="Medium Grid 2 Accent 2" w:semiHidden="0" w:uiPriority="68" w:unhideWhenUsed="0"/>
-    <w:lsdException w:name="Medium Grid 3 Accent 2" w:semiHidden="0" w:uiPriority="69" w:unhideWhenUsed="0"/>
-    <w:lsdException w:name="Dark List Accent 2" w:semiHidden="0" w:uiPriority="70" w:unhideWhenUsed="0"/>
-    <w:lsdException w:name="Colorful Shading Accent 2" w:semiHidden="0" w:uiPriority="71" w:unhideWhenUsed="0"/>
-    <w:lsdException w:name="Colorful List Accent 2" w:semiHidden="0" w:uiPriority="72" w:unhideWhenUsed="0"/>
-    <w:lsdException w:name="Colorful Grid Accent 2" w:semiHidden="0" w:uiPriority="73" w:unhideWhenUsed="0"/>
-    <w:lsdException w:name="Light Shading Accent 3" w:semiHidden="0" w:uiPriority="60" w:unhideWhenUsed="0"/>
-    <w:lsdException w:name="Light List Accent 3" w:semiHidden="0" w:uiPriority="61" w:unhideWhenUsed="0"/>
-    <w:lsdException w:name="Light Grid Accent 3" w:semiHidden="0" w:uiPriority="62" w:unhideWhenUsed="0"/>
-    <w:lsdException w:name="Medium Shading 1 Accent 3" w:semiHidden="0" w:uiPriority="63" w:unhideWhenUsed="0"/>
-    <w:lsdException w:name="Medium Shading 2 Accent 3" w:semiHidden="0" w:uiPriority="64" w:unhideWhenUsed="0"/>
-    <w:lsdException w:name="Medium List 1 Accent 3" w:semiHidden="0" w:uiPriority="65" w:unhideWhenUsed="0"/>
-    <w:lsdException w:name="Medium List 2 Accent 3" w:semiHidden="0" w:uiPriority="66" w:unhideWhenUsed="0"/>
-    <w:lsdException w:name="Medium Grid 1 Accent 3" w:semiHidden="0" w:uiPriority="67" w:unhideWhenUsed="0"/>
-    <w:lsdException w:name="Medium Grid 2 Accent 3" w:semiHidden="0" w:uiPriority="68" w:unhideWhenUsed="0"/>
-    <w:lsdException w:name="Medium Grid 3 Accent 3" w:semiHidden="0" w:uiPriority="69" w:unhideWhenUsed="0"/>
-    <w:lsdException w:name="Dark List Accent 3" w:semiHidden="0" w:uiPriority="70" w:unhideWhenUsed="0"/>
-    <w:lsdException w:name="Colorful Shading Accent 3" w:semiHidden="0" w:uiPriority="71" w:unhideWhenUsed="0"/>
-    <w:lsdException w:name="Colorful List Accent 3" w:semiHidden="0" w:uiPriority="72" w:unhideWhenUsed="0"/>
-    <w:lsdException w:name="Colorful Grid Accent 3" w:semiHidden="0" w:uiPriority="73" w:unhideWhenUsed="0"/>
-    <w:lsdException w:name="Light Shading Accent 4" w:semiHidden="0" w:uiPriority="60" w:unhideWhenUsed="0"/>
-    <w:lsdException w:name="Light List Accent 4" w:semiHidden="0" w:uiPriority="61" w:unhideWhenUsed="0"/>
-    <w:lsdException w:name="Light Grid Accent 4" w:semiHidden="0" w:uiPriority="62" w:unhideWhenUsed="0"/>
-    <w:lsdException w:name="Medium Shading 1 Accent 4" w:semiHidden="0" w:uiPriority="63" w:unhideWhenUsed="0"/>
-    <w:lsdException w:name="Medium Shading 2 Accent 4" w:semiHidden="0" w:uiPriority="64" w:unhideWhenUsed="0"/>
-    <w:lsdException w:name="Medium List 1 Accent 4" w:semiHidden="0" w:uiPriority="65" w:unhideWhenUsed="0"/>
-    <w:lsdException w:name="Medium List 2 Accent 4" w:semiHidden="0" w:uiPriority="66" w:unhideWhenUsed="0"/>
-    <w:lsdException w:name="Medium Grid 1 Accent 4" w:semiHidden="0" w:uiPriority="67" w:unhideWhenUsed="0"/>
-    <w:lsdException w:name="Medium Grid 2 Accent 4" w:semiHidden="0" w:uiPriority="68" w:unhideWhenUsed="0"/>
-    <w:lsdException w:name="Medium Grid 3 Accent 4" w:semiHidden="0" w:uiPriority="69" w:unhideWhenUsed="0"/>
-    <w:lsdException w:name="Dark List Accent 4" w:semiHidden="0" w:uiPriority="70" w:unhideWhenUsed="0"/>
-    <w:lsdException w:name="Colorful Shading Accent 4" w:semiHidden="0" w:uiPriority="71" w:unhideWhenUsed="0"/>
-    <w:lsdException w:name="Colorful List Accent 4" w:semiHidden="0" w:uiPriority="72" w:unhideWhenUsed="0"/>
-    <w:lsdException w:name="Colorful Grid Accent 4" w:semiHidden="0" w:uiPriority="73" w:unhideWhenUsed="0"/>
-    <w:lsdException w:name="Light Shading Accent 5" w:semiHidden="0" w:uiPriority="60" w:unhideWhenUsed="0"/>
-    <w:lsdException w:name="Light List Accent 5" w:semiHidden="0" w:uiPriority="61" w:unhideWhenUsed="0"/>
-    <w:lsdException w:name="Light Grid Accent 5" w:semiHidden="0" w:uiPriority="62" w:unhideWhenUsed="0"/>
-    <w:lsdException w:name="Medium Shading 1 Accent 5" w:semiHidden="0" w:uiPriority="63" w:unhideWhenUsed="0"/>
-    <w:lsdException w:name="Medium Shading 2 Accent 5" w:semiHidden="0" w:uiPriority="64" w:unhideWhenUsed="0"/>
-    <w:lsdException w:name="Medium List 1 Accent 5" w:semiHidden="0" w:uiPriority="65" w:unhideWhenUsed="0"/>
-    <w:lsdException w:name="Medium List 2 Accent 5" w:semiHidden="0" w:uiPriority="66" w:unhideWhenUsed="0"/>
-    <w:lsdException w:name="Medium Grid 1 Accent 5" w:semiHidden="0" w:uiPriority="67" w:unhideWhenUsed="0"/>
-    <w:lsdException w:name="Medium Grid 2 Accent 5" w:semiHidden="0" w:uiPriority="68" w:unhideWhenUsed="0"/>
-    <w:lsdException w:name="Medium Grid 3 Accent 5" w:semiHidden="0" w:uiPriority="69" w:unhideWhenUsed="0"/>
-    <w:lsdException w:name="Dark List Accent 5" w:semiHidden="0" w:uiPriority="70" w:unhideWhenUsed="0"/>
-    <w:lsdException w:name="Colorful Shading Accent 5" w:semiHidden="0" w:uiPriority="71" w:unhideWhenUsed="0"/>
-    <w:lsdException w:name="Colorful List Accent 5" w:semiHidden="0" w:uiPriority="72" w:unhideWhenUsed="0"/>
-    <w:lsdException w:name="Colorful Grid Accent 5" w:semiHidden="0" w:uiPriority="73" w:unhideWhenUsed="0"/>
-    <w:lsdException w:name="Light Shading Accent 6" w:semiHidden="0" w:uiPriority="60" w:unhideWhenUsed="0"/>
-    <w:lsdException w:name="Light List Accent 6" w:semiHidden="0" w:uiPriority="61" w:unhideWhenUsed="0"/>
-    <w:lsdException w:name="Light Grid Accent 6" w:semiHidden="0" w:uiPriority="62" w:unhideWhenUsed="0"/>
-    <w:lsdException w:name="Medium Shading 1 Accent 6" w:semiHidden="0" w:uiPriority="63" w:unhideWhenUsed="0"/>
-    <w:lsdException w:name="Medium Shading 2 Accent 6" w:semiHidden="0" w:uiPriority="64" w:unhideWhenUsed="0"/>
-    <w:lsdException w:name="Medium List 1 Accent 6" w:semiHidden="0" w:uiPriority="65" w:unhideWhenUsed="0"/>
-    <w:lsdException w:name="Medium List 2 Accent 6" w:semiHidden="0" w:uiPriority="66" w:unhideWhenUsed="0"/>
-    <w:lsdException w:name="Medium Grid 1 Accent 6" w:semiHidden="0" w:uiPriority="67" w:unhideWhenUsed="0"/>
-    <w:lsdException w:name="Medium Grid 2 Accent 6" w:semiHidden="0" w:uiPriority="68" w:unhideWhenUsed="0"/>
-    <w:lsdException w:name="Medium Grid 3 Accent 6" w:semiHidden="0" w:uiPriority="69" w:unhideWhenUsed="0"/>
-    <w:lsdException w:name="Dark List Accent 6" w:semiHidden="0" w:uiPriority="70" w:unhideWhenUsed="0"/>
-    <w:lsdException w:name="Colorful Shading Accent 6" w:semiHidden="0" w:uiPriority="71" w:unhideWhenUsed="0"/>
-    <w:lsdException w:name="Colorful List Accent 6" w:semiHidden="0" w:uiPriority="72" w:unhideWhenUsed="0"/>
-    <w:lsdException w:name="Colorful Grid Accent 6" w:semiHidden="0" w:uiPriority="73" w:unhideWhenUsed="0"/>
-    <w:lsdException w:name="Subtle Emphasis" w:semiHidden="0" w:uiPriority="19" w:unhideWhenUsed="0" w:qFormat="1"/>
-    <w:lsdException w:name="Intense Emphasis" w:semiHidden="0" w:uiPriority="21" w:unhideWhenUsed="0" w:qFormat="1"/>
-    <w:lsdException w:name="Subtle Reference" w:semiHidden="0" w:uiPriority="31" w:unhideWhenUsed="0" w:qFormat="1"/>
-    <w:lsdException w:name="Intense Reference" w:semiHidden="0" w:uiPriority="32" w:unhideWhenUsed="0" w:qFormat="1"/>
-    <w:lsdException w:name="Book Title" w:semiHidden="0" w:uiPriority="33" w:unhideWhenUsed="0" w:qFormat="1"/>
-    <w:lsdException w:name="Bibliography" w:uiPriority="37"/>
-    <w:lsdException w:name="TOC Heading" w:uiPriority="39" w:qFormat="1"/>
+  <w:latentStyles w:defLockedState="0" w:defUIPriority="99" w:defSemiHidden="0" w:defUnhideWhenUsed="0" w:defQFormat="0" w:count="371">
+    <w:lsdException w:name="Normal" w:uiPriority="0" w:qFormat="1"/>
+    <w:lsdException w:name="heading 1" w:uiPriority="9" w:qFormat="1"/>
+    <w:lsdException w:name="heading 2" w:semiHidden="1" w:uiPriority="9" w:unhideWhenUsed="1" w:qFormat="1"/>
+    <w:lsdException w:name="heading 3" w:semiHidden="1" w:uiPriority="9" w:unhideWhenUsed="1" w:qFormat="1"/>
+    <w:lsdException w:name="heading 4" w:semiHidden="1" w:uiPriority="9" w:unhideWhenUsed="1" w:qFormat="1"/>
+    <w:lsdException w:name="heading 5" w:semiHidden="1" w:uiPriority="9" w:unhideWhenUsed="1" w:qFormat="1"/>
+    <w:lsdException w:name="heading 6" w:semiHidden="1" w:uiPriority="9" w:unhideWhenUsed="1" w:qFormat="1"/>
+    <w:lsdException w:name="heading 7" w:semiHidden="1" w:uiPriority="9" w:unhideWhenUsed="1" w:qFormat="1"/>
+    <w:lsdException w:name="heading 8" w:semiHidden="1" w:uiPriority="9" w:unhideWhenUsed="1" w:qFormat="1"/>
+    <w:lsdException w:name="heading 9" w:semiHidden="1" w:uiPriority="9" w:unhideWhenUsed="1" w:qFormat="1"/>
+    <w:lsdException w:name="index 1" w:semiHidden="1" w:unhideWhenUsed="1"/>
+    <w:lsdException w:name="index 2" w:semiHidden="1" w:unhideWhenUsed="1"/>
+    <w:lsdException w:name="index 3" w:semiHidden="1" w:unhideWhenUsed="1"/>
+    <w:lsdException w:name="index 4" w:semiHidden="1" w:unhideWhenUsed="1"/>
+    <w:lsdException w:name="index 5" w:semiHidden="1" w:unhideWhenUsed="1"/>
+    <w:lsdException w:name="index 6" w:semiHidden="1" w:unhideWhenUsed="1"/>
+    <w:lsdException w:name="index 7" w:semiHidden="1" w:unhideWhenUsed="1"/>
+    <w:lsdException w:name="index 8" w:semiHidden="1" w:unhideWhenUsed="1"/>
+    <w:lsdException w:name="index 9" w:semiHidden="1" w:unhideWhenUsed="1"/>
+    <w:lsdException w:name="toc 1" w:semiHidden="1" w:uiPriority="39" w:unhideWhenUsed="1"/>
+    <w:lsdException w:name="toc 2" w:semiHidden="1" w:uiPriority="39" w:unhideWhenUsed="1"/>
+    <w:lsdException w:name="toc 3" w:semiHidden="1" w:uiPriority="39" w:unhideWhenUsed="1"/>
+    <w:lsdException w:name="toc 4" w:semiHidden="1" w:uiPriority="39" w:unhideWhenUsed="1"/>
+    <w:lsdException w:name="toc 5" w:semiHidden="1" w:uiPriority="39" w:unhideWhenUsed="1"/>
+    <w:lsdException w:name="toc 6" w:semiHidden="1" w:uiPriority="39" w:unhideWhenUsed="1"/>
+    <w:lsdException w:name="toc 7" w:semiHidden="1" w:uiPriority="39" w:unhideWhenUsed="1"/>
+    <w:lsdException w:name="toc 8" w:semiHidden="1" w:uiPriority="39" w:unhideWhenUsed="1"/>
+    <w:lsdException w:name="toc 9" w:semiHidden="1" w:uiPriority="39" w:unhideWhenUsed="1"/>
+    <w:lsdException w:name="Normal Indent" w:semiHidden="1" w:unhideWhenUsed="1"/>
+    <w:lsdException w:name="footnote text" w:semiHidden="1" w:unhideWhenUsed="1"/>
+    <w:lsdException w:name="annotation text" w:semiHidden="1" w:unhideWhenUsed="1"/>
+    <w:lsdException w:name="header" w:semiHidden="1" w:uiPriority="0" w:unhideWhenUsed="1"/>
+    <w:lsdException w:name="footer" w:semiHidden="1" w:unhideWhenUsed="1"/>
+    <w:lsdException w:name="index heading" w:semiHidden="1" w:unhideWhenUsed="1"/>
+    <w:lsdException w:name="caption" w:semiHidden="1" w:uiPriority="35" w:unhideWhenUsed="1" w:qFormat="1"/>
+    <w:lsdException w:name="table of figures" w:semiHidden="1" w:unhideWhenUsed="1"/>
+    <w:lsdException w:name="envelope address" w:semiHidden="1" w:unhideWhenUsed="1"/>
+    <w:lsdException w:name="envelope return" w:semiHidden="1" w:unhideWhenUsed="1"/>
+    <w:lsdException w:name="footnote reference" w:semiHidden="1" w:unhideWhenUsed="1"/>
+    <w:lsdException w:name="annotation reference" w:semiHidden="1" w:unhideWhenUsed="1"/>
+    <w:lsdException w:name="line number" w:semiHidden="1" w:unhideWhenUsed="1"/>
+    <w:lsdException w:name="page number" w:semiHidden="1" w:unhideWhenUsed="1"/>
+    <w:lsdException w:name="endnote reference" w:semiHidden="1" w:unhideWhenUsed="1"/>
+    <w:lsdException w:name="endnote text" w:semiHidden="1" w:unhideWhenUsed="1"/>
+    <w:lsdException w:name="table of authorities" w:semiHidden="1" w:unhideWhenUsed="1"/>
+    <w:lsdException w:name="macro" w:semiHidden="1" w:unhideWhenUsed="1"/>
+    <w:lsdException w:name="toa heading" w:semiHidden="1" w:unhideWhenUsed="1"/>
+    <w:lsdException w:name="List" w:semiHidden="1" w:unhideWhenUsed="1"/>
+    <w:lsdException w:name="List Bullet" w:semiHidden="1" w:unhideWhenUsed="1"/>
+    <w:lsdException w:name="List Number" w:semiHidden="1" w:unhideWhenUsed="1"/>
+    <w:lsdException w:name="List 2" w:semiHidden="1" w:unhideWhenUsed="1"/>
+    <w:lsdException w:name="List 3" w:semiHidden="1" w:unhideWhenUsed="1"/>
+    <w:lsdException w:name="List 4" w:semiHidden="1" w:unhideWhenUsed="1"/>
+    <w:lsdException w:name="List 5" w:semiHidden="1" w:unhideWhenUsed="1"/>
+    <w:lsdException w:name="List Bullet 2" w:semiHidden="1" w:unhideWhenUsed="1"/>
+    <w:lsdException w:name="List Bullet 3" w:semiHidden="1" w:unhideWhenUsed="1"/>
+    <w:lsdException w:name="List Bullet 4" w:semiHidden="1" w:unhideWhenUsed="1"/>
+    <w:lsdException w:name="List Bullet 5" w:semiHidden="1" w:unhideWhenUsed="1"/>
+    <w:lsdException w:name="List Number 2" w:semiHidden="1" w:unhideWhenUsed="1"/>
+    <w:lsdException w:name="List Number 3" w:semiHidden="1" w:unhideWhenUsed="1"/>
+    <w:lsdException w:name="List Number 4" w:semiHidden="1" w:unhideWhenUsed="1"/>
+    <w:lsdException w:name="List Number 5" w:semiHidden="1" w:unhideWhenUsed="1"/>
+    <w:lsdException w:name="Title" w:uiPriority="10" w:qFormat="1"/>
+    <w:lsdException w:name="Closing" w:semiHidden="1" w:unhideWhenUsed="1"/>
+    <w:lsdException w:name="Signature" w:semiHidden="1" w:unhideWhenUsed="1"/>
+    <w:lsdException w:name="Default Paragraph Font" w:semiHidden="1" w:uiPriority="1" w:unhideWhenUsed="1"/>
+    <w:lsdException w:name="Body Text" w:semiHidden="1" w:unhideWhenUsed="1"/>
+    <w:lsdException w:name="Body Text Indent" w:semiHidden="1" w:unhideWhenUsed="1"/>
+    <w:lsdException w:name="List Continue" w:semiHidden="1" w:unhideWhenUsed="1"/>
+    <w:lsdException w:name="List Continue 2" w:semiHidden="1" w:unhideWhenUsed="1"/>
+    <w:lsdException w:name="List Continue 3" w:semiHidden="1" w:unhideWhenUsed="1"/>
+    <w:lsdException w:name="List Continue 4" w:semiHidden="1" w:unhideWhenUsed="1"/>
+    <w:lsdException w:name="List Continue 5" w:semiHidden="1" w:unhideWhenUsed="1"/>
+    <w:lsdException w:name="Message Header" w:semiHidden="1" w:unhideWhenUsed="1"/>
+    <w:lsdException w:name="Subtitle" w:uiPriority="11" w:qFormat="1"/>
+    <w:lsdException w:name="Salutation" w:semiHidden="1" w:unhideWhenUsed="1"/>
+    <w:lsdException w:name="Date" w:semiHidden="1" w:unhideWhenUsed="1"/>
+    <w:lsdException w:name="Body Text First Indent" w:semiHidden="1" w:unhideWhenUsed="1"/>
+    <w:lsdException w:name="Body Text First Indent 2" w:semiHidden="1" w:unhideWhenUsed="1"/>
+    <w:lsdException w:name="Note Heading" w:semiHidden="1" w:unhideWhenUsed="1"/>
+    <w:lsdException w:name="Body Text 2" w:semiHidden="1" w:unhideWhenUsed="1"/>
+    <w:lsdException w:name="Body Text 3" w:semiHidden="1" w:unhideWhenUsed="1"/>
+    <w:lsdException w:name="Body Text Indent 2" w:semiHidden="1" w:unhideWhenUsed="1"/>
+    <w:lsdException w:name="Body Text Indent 3" w:semiHidden="1" w:unhideWhenUsed="1"/>
+    <w:lsdException w:name="Block Text" w:semiHidden="1" w:unhideWhenUsed="1"/>
+    <w:lsdException w:name="Hyperlink" w:semiHidden="1" w:uiPriority="0" w:unhideWhenUsed="1"/>
+    <w:lsdException w:name="FollowedHyperlink" w:semiHidden="1" w:unhideWhenUsed="1"/>
+    <w:lsdException w:name="Strong" w:uiPriority="22" w:qFormat="1"/>
+    <w:lsdException w:name="Emphasis" w:uiPriority="20" w:qFormat="1"/>
+    <w:lsdException w:name="Document Map" w:semiHidden="1" w:unhideWhenUsed="1"/>
+    <w:lsdException w:name="Plain Text" w:semiHidden="1" w:unhideWhenUsed="1"/>
+    <w:lsdException w:name="E-mail Signature" w:semiHidden="1" w:unhideWhenUsed="1"/>
+    <w:lsdException w:name="HTML Top of Form" w:semiHidden="1" w:unhideWhenUsed="1"/>
+    <w:lsdException w:name="HTML Bottom of Form" w:semiHidden="1" w:unhideWhenUsed="1"/>
+    <w:lsdException w:name="Normal (Web)" w:semiHidden="1" w:unhideWhenUsed="1"/>
+    <w:lsdException w:name="HTML Acronym" w:semiHidden="1" w:unhideWhenUsed="1"/>
+    <w:lsdException w:name="HTML Address" w:semiHidden="1" w:unhideWhenUsed="1"/>
+    <w:lsdException w:name="HTML Cite" w:semiHidden="1" w:unhideWhenUsed="1"/>
+    <w:lsdException w:name="HTML Code" w:semiHidden="1" w:unhideWhenUsed="1"/>
+    <w:lsdException w:name="HTML Definition" w:semiHidden="1" w:unhideWhenUsed="1"/>
+    <w:lsdException w:name="HTML Keyboard" w:semiHidden="1" w:unhideWhenUsed="1"/>
+    <w:lsdException w:name="HTML Preformatted" w:semiHidden="1" w:unhideWhenUsed="1"/>
+    <w:lsdException w:name="HTML Sample" w:semiHidden="1" w:unhideWhenUsed="1"/>
+    <w:lsdException w:name="HTML Typewriter" w:semiHidden="1" w:unhideWhenUsed="1"/>
+    <w:lsdException w:name="HTML Variable" w:semiHidden="1" w:unhideWhenUsed="1"/>
+    <w:lsdException w:name="Normal Table" w:semiHidden="1" w:unhideWhenUsed="1"/>
+    <w:lsdException w:name="annotation subject" w:semiHidden="1" w:unhideWhenUsed="1"/>
+    <w:lsdException w:name="No List" w:semiHidden="1" w:unhideWhenUsed="1"/>
+    <w:lsdException w:name="Outline List 1" w:semiHidden="1" w:unhideWhenUsed="1"/>
+    <w:lsdException w:name="Outline List 2" w:semiHidden="1" w:unhideWhenUsed="1"/>
+    <w:lsdException w:name="Outline List 3" w:semiHidden="1" w:unhideWhenUsed="1"/>
+    <w:lsdException w:name="Table Simple 1" w:semiHidden="1" w:unhideWhenUsed="1"/>
+    <w:lsdException w:name="Table Simple 2" w:semiHidden="1" w:unhideWhenUsed="1"/>
+    <w:lsdException w:name="Table Simple 3" w:semiHidden="1" w:unhideWhenUsed="1"/>
+    <w:lsdException w:name="Table Classic 1" w:semiHidden="1" w:unhideWhenUsed="1"/>
+    <w:lsdException w:name="Table Classic 2" w:semiHidden="1" w:unhideWhenUsed="1"/>
+    <w:lsdException w:name="Table Classic 3" w:semiHidden="1" w:unhideWhenUsed="1"/>
+    <w:lsdException w:name="Table Classic 4" w:semiHidden="1" w:unhideWhenUsed="1"/>
+    <w:lsdException w:name="Table Colorful 1" w:semiHidden="1" w:unhideWhenUsed="1"/>
+    <w:lsdException w:name="Table Colorful 2" w:semiHidden="1" w:unhideWhenUsed="1"/>
+    <w:lsdException w:name="Table Colorful 3" w:semiHidden="1" w:unhideWhenUsed="1"/>
+    <w:lsdException w:name="Table Columns 1" w:semiHidden="1" w:unhideWhenUsed="1"/>
+    <w:lsdException w:name="Table Columns 2" w:semiHidden="1" w:unhideWhenUsed="1"/>
+    <w:lsdException w:name="Table Columns 3" w:semiHidden="1" w:unhideWhenUsed="1"/>
+    <w:lsdException w:name="Table Columns 4" w:semiHidden="1" w:unhideWhenUsed="1"/>
+    <w:lsdException w:name="Table Columns 5" w:semiHidden="1" w:unhideWhenUsed="1"/>
+    <w:lsdException w:name="Table Grid 1" w:semiHidden="1" w:unhideWhenUsed="1"/>
+    <w:lsdException w:name="Table Grid 2" w:semiHidden="1" w:unhideWhenUsed="1"/>
+    <w:lsdException w:name="Table Grid 3" w:semiHidden="1" w:unhideWhenUsed="1"/>
+    <w:lsdException w:name="Table Grid 4" w:semiHidden="1" w:unhideWhenUsed="1"/>
+    <w:lsdException w:name="Table Grid 5" w:semiHidden="1" w:unhideWhenUsed="1"/>
+    <w:lsdException w:name="Table Grid 6" w:semiHidden="1" w:unhideWhenUsed="1"/>
+    <w:lsdException w:name="Table Grid 7" w:semiHidden="1" w:unhideWhenUsed="1"/>
+    <w:lsdException w:name="Table Grid 8" w:semiHidden="1" w:unhideWhenUsed="1"/>
+    <w:lsdException w:name="Table List 1" w:semiHidden="1" w:unhideWhenUsed="1"/>
+    <w:lsdException w:name="Table List 2" w:semiHidden="1" w:unhideWhenUsed="1"/>
+    <w:lsdException w:name="Table List 3" w:semiHidden="1" w:unhideWhenUsed="1"/>
+    <w:lsdException w:name="Table List 4" w:semiHidden="1" w:unhideWhenUsed="1"/>
+    <w:lsdException w:name="Table List 5" w:semiHidden="1" w:unhideWhenUsed="1"/>
+    <w:lsdException w:name="Table List 6" w:semiHidden="1" w:unhideWhenUsed="1"/>
+    <w:lsdException w:name="Table List 7" w:semiHidden="1" w:unhideWhenUsed="1"/>
+    <w:lsdException w:name="Table List 8" w:semiHidden="1" w:unhideWhenUsed="1"/>
+    <w:lsdException w:name="Table 3D effects 1" w:semiHidden="1" w:unhideWhenUsed="1"/>
+    <w:lsdException w:name="Table 3D effects 2" w:semiHidden="1" w:unhideWhenUsed="1"/>
+    <w:lsdException w:name="Table 3D effects 3" w:semiHidden="1" w:unhideWhenUsed="1"/>
+    <w:lsdException w:name="Table Contemporary" w:semiHidden="1" w:unhideWhenUsed="1"/>
+    <w:lsdException w:name="Table Elegant" w:semiHidden="1" w:unhideWhenUsed="1"/>
+    <w:lsdException w:name="Table Professional" w:semiHidden="1" w:unhideWhenUsed="1"/>
+    <w:lsdException w:name="Table Subtle 1" w:semiHidden="1" w:unhideWhenUsed="1"/>
+    <w:lsdException w:name="Table Subtle 2" w:semiHidden="1" w:unhideWhenUsed="1"/>
+    <w:lsdException w:name="Table Web 1" w:semiHidden="1" w:unhideWhenUsed="1"/>
+    <w:lsdException w:name="Table Web 2" w:semiHidden="1" w:unhideWhenUsed="1"/>
+    <w:lsdException w:name="Table Web 3" w:semiHidden="1" w:unhideWhenUsed="1"/>
+    <w:lsdException w:name="Balloon Text" w:semiHidden="1" w:unhideWhenUsed="1"/>
+    <w:lsdException w:name="Table Grid" w:uiPriority="0"/>
+    <w:lsdException w:name="Table Theme" w:semiHidden="1" w:unhideWhenUsed="1"/>
+    <w:lsdException w:name="Placeholder Text" w:semiHidden="1"/>
+    <w:lsdException w:name="No Spacing" w:uiPriority="1" w:qFormat="1"/>
+    <w:lsdException w:name="Light Shading" w:uiPriority="60"/>
+    <w:lsdException w:name="Light List" w:uiPriority="61"/>
+    <w:lsdException w:name="Light Grid" w:uiPriority="62"/>
+    <w:lsdException w:name="Medium Shading 1" w:uiPriority="63"/>
+    <w:lsdException w:name="Medium Shading 2" w:uiPriority="64"/>
+    <w:lsdException w:name="Medium List 1" w:uiPriority="65"/>
+    <w:lsdException w:name="Medium List 2" w:uiPriority="66"/>
+    <w:lsdException w:name="Medium Grid 1" w:uiPriority="67"/>
+    <w:lsdException w:name="Medium Grid 2" w:uiPriority="68"/>
+    <w:lsdException w:name="Medium Grid 3" w:uiPriority="69"/>
+    <w:lsdException w:name="Dark List" w:uiPriority="70"/>
+    <w:lsdException w:name="Colorful Shading" w:uiPriority="71"/>
+    <w:lsdException w:name="Colorful List" w:uiPriority="72"/>
+    <w:lsdException w:name="Colorful Grid" w:uiPriority="73"/>
+    <w:lsdException w:name="Light Shading Accent 1" w:uiPriority="60"/>
+    <w:lsdException w:name="Light List Accent 1" w:uiPriority="61"/>
+    <w:lsdException w:name="Light Grid Accent 1" w:uiPriority="62"/>
+    <w:lsdException w:name="Medium Shading 1 Accent 1" w:uiPriority="63"/>
+    <w:lsdException w:name="Medium Shading 2 Accent 1" w:uiPriority="64"/>
+    <w:lsdException w:name="Medium List 1 Accent 1" w:uiPriority="65"/>
+    <w:lsdException w:name="Revision" w:semiHidden="1"/>
+    <w:lsdException w:name="List Paragraph" w:uiPriority="34" w:qFormat="1"/>
+    <w:lsdException w:name="Quote" w:uiPriority="29" w:qFormat="1"/>
+    <w:lsdException w:name="Intense Quote" w:uiPriority="30" w:qFormat="1"/>
+    <w:lsdException w:name="Medium List 2 Accent 1" w:uiPriority="66"/>
+    <w:lsdException w:name="Medium Grid 1 Accent 1" w:uiPriority="67"/>
+    <w:lsdException w:name="Medium Grid 2 Accent 1" w:uiPriority="68"/>
+    <w:lsdException w:name="Medium Grid 3 Accent 1" w:uiPriority="69"/>
+    <w:lsdException w:name="Dark List Accent 1" w:uiPriority="70"/>
+    <w:lsdException w:name="Colorful Shading Accent 1" w:uiPriority="71"/>
+    <w:lsdException w:name="Colorful List Accent 1" w:uiPriority="72"/>
+    <w:lsdException w:name="Colorful Grid Accent 1" w:uiPriority="73"/>
+    <w:lsdException w:name="Light Shading Accent 2" w:uiPriority="60"/>
+    <w:lsdException w:name="Light List Accent 2" w:uiPriority="61"/>
+    <w:lsdException w:name="Light Grid Accent 2" w:uiPriority="62"/>
+    <w:lsdException w:name="Medium Shading 1 Accent 2" w:uiPriority="63"/>
+    <w:lsdException w:name="Medium Shading 2 Accent 2" w:uiPriority="64"/>
+    <w:lsdException w:name="Medium List 1 Accent 2" w:uiPriority="65"/>
+    <w:lsdException w:name="Medium List 2 Accent 2" w:uiPriority="66"/>
+    <w:lsdException w:name="Medium Grid 1 Accent 2" w:uiPriority="67"/>
+    <w:lsdException w:name="Medium Grid 2 Accent 2" w:uiPriority="68"/>
+    <w:lsdException w:name="Medium Grid 3 Accent 2" w:uiPriority="69"/>
+    <w:lsdException w:name="Dark List Accent 2" w:uiPriority="70"/>
+    <w:lsdException w:name="Colorful Shading Accent 2" w:uiPriority="71"/>
+    <w:lsdException w:name="Colorful List Accent 2" w:uiPriority="72"/>
+    <w:lsdException w:name="Colorful Grid Accent 2" w:uiPriority="73"/>
+    <w:lsdException w:name="Light Shading Accent 3" w:uiPriority="60"/>
+    <w:lsdException w:name="Light List Accent 3" w:uiPriority="61"/>
+    <w:lsdException w:name="Light Grid Accent 3" w:uiPriority="62"/>
+    <w:lsdException w:name="Medium Shading 1 Accent 3" w:uiPriority="63"/>
+    <w:lsdException w:name="Medium Shading 2 Accent 3" w:uiPriority="64"/>
+    <w:lsdException w:name="Medium List 1 Accent 3" w:uiPriority="65"/>
+    <w:lsdException w:name="Medium List 2 Accent 3" w:uiPriority="66"/>
+    <w:lsdException w:name="Medium Grid 1 Accent 3" w:uiPriority="67"/>
+    <w:lsdException w:name="Medium Grid 2 Accent 3" w:uiPriority="68"/>
+    <w:lsdException w:name="Medium Grid 3 Accent 3" w:uiPriority="69"/>
+    <w:lsdException w:name="Dark List Accent 3" w:uiPriority="70"/>
+    <w:lsdException w:name="Colorful Shading Accent 3" w:uiPriority="71"/>
+    <w:lsdException w:name="Colorful List Accent 3" w:uiPriority="72"/>
+    <w:lsdException w:name="Colorful Grid Accent 3" w:uiPriority="73"/>
+    <w:lsdException w:name="Light Shading Accent 4" w:uiPriority="60"/>
+    <w:lsdException w:name="Light List Accent 4" w:uiPriority="61"/>
+    <w:lsdException w:name="Light Grid Accent 4" w:uiPriority="62"/>
+    <w:lsdException w:name="Medium Shading 1 Accent 4" w:uiPriority="63"/>
+    <w:lsdException w:name="Medium Shading 2 Accent 4" w:uiPriority="64"/>
+    <w:lsdException w:name="Medium List 1 Accent 4" w:uiPriority="65"/>
+    <w:lsdException w:name="Medium List 2 Accent 4" w:uiPriority="66"/>
+    <w:lsdException w:name="Medium Grid 1 Accent 4" w:uiPriority="67"/>
+    <w:lsdException w:name="Medium Grid 2 Accent 4" w:uiPriority="68"/>
+    <w:lsdException w:name="Medium Grid 3 Accent 4" w:uiPriority="69"/>
+    <w:lsdException w:name="Dark List Accent 4" w:uiPriority="70"/>
+    <w:lsdException w:name="Colorful Shading Accent 4" w:uiPriority="71"/>
+    <w:lsdException w:name="Colorful List Accent 4" w:uiPriority="72"/>
+    <w:lsdException w:name="Colorful Grid Accent 4" w:uiPriority="73"/>
+    <w:lsdException w:name="Light Shading Accent 5" w:uiPriority="60"/>
+    <w:lsdException w:name="Light List Accent 5" w:uiPriority="61"/>
+    <w:lsdException w:name="Light Grid Accent 5" w:uiPriority="62"/>
+    <w:lsdException w:name="Medium Shading 1 Accent 5" w:uiPriority="63"/>
+    <w:lsdException w:name="Medium Shading 2 Accent 5" w:uiPriority="64"/>
+    <w:lsdException w:name="Medium List 1 Accent 5" w:uiPriority="65"/>
+    <w:lsdException w:name="Medium List 2 Accent 5" w:uiPriority="66"/>
+    <w:lsdException w:name="Medium Grid 1 Accent 5" w:uiPriority="67"/>
+    <w:lsdException w:name="Medium Grid 2 Accent 5" w:uiPriority="68"/>
+    <w:lsdException w:name="Medium Grid 3 Accent 5" w:uiPriority="69"/>
+    <w:lsdException w:name="Dark List Accent 5" w:uiPriority="70"/>
+    <w:lsdException w:name="Colorful Shading Accent 5" w:uiPriority="71"/>
+    <w:lsdException w:name="Colorful List Accent 5" w:uiPriority="72"/>
+    <w:lsdException w:name="Colorful Grid Accent 5" w:uiPriority="73"/>
+    <w:lsdException w:name="Light Shading Accent 6" w:uiPriority="60"/>
+    <w:lsdException w:name="Light List Accent 6" w:uiPriority="61"/>
+    <w:lsdException w:name="Light Grid Accent 6" w:uiPriority="62"/>
+    <w:lsdException w:name="Medium Shading 1 Accent 6" w:uiPriority="63"/>
+    <w:lsdException w:name="Medium Shading 2 Accent 6" w:uiPriority="64"/>
+    <w:lsdException w:name="Medium List 1 Accent 6" w:uiPriority="65"/>
+    <w:lsdException w:name="Medium List 2 Accent 6" w:uiPriority="66"/>
+    <w:lsdException w:name="Medium Grid 1 Accent 6" w:uiPriority="67"/>
+    <w:lsdException w:name="Medium Grid 2 Accent 6" w:uiPriority="68"/>
+    <w:lsdException w:name="Medium Grid 3 Accent 6" w:uiPriority="69"/>
+    <w:lsdException w:name="Dark List Accent 6" w:uiPriority="70"/>
+    <w:lsdException w:name="Colorful Shading Accent 6" w:uiPriority="71"/>
+    <w:lsdException w:name="Colorful List Accent 6" w:uiPriority="72"/>
+    <w:lsdException w:name="Colorful Grid Accent 6" w:uiPriority="73"/>
+    <w:lsdException w:name="Subtle Emphasis" w:uiPriority="19" w:qFormat="1"/>
+    <w:lsdException w:name="Intense Emphasis" w:uiPriority="21" w:qFormat="1"/>
+    <w:lsdException w:name="Subtle Reference" w:uiPriority="31" w:qFormat="1"/>
+    <w:lsdException w:name="Intense Reference" w:uiPriority="32" w:qFormat="1"/>
+    <w:lsdException w:name="Book Title" w:uiPriority="33" w:qFormat="1"/>
+    <w:lsdException w:name="Bibliography" w:semiHidden="1" w:uiPriority="37" w:unhideWhenUsed="1"/>
+    <w:lsdException w:name="TOC Heading" w:semiHidden="1" w:uiPriority="39" w:unhideWhenUsed="1" w:qFormat="1"/>
+    <w:lsdException w:name="Plain Table 1" w:uiPriority="41"/>
+    <w:lsdException w:name="Plain Table 2" w:uiPriority="42"/>
+    <w:lsdException w:name="Plain Table 3" w:uiPriority="43"/>
+    <w:lsdException w:name="Plain Table 4" w:uiPriority="44"/>
+    <w:lsdException w:name="Plain Table 5" w:uiPriority="45"/>
+    <w:lsdException w:name="Grid Table Light" w:uiPriority="40"/>
+    <w:lsdException w:name="Grid Table 1 Light" w:uiPriority="46"/>
+    <w:lsdException w:name="Grid Table 2" w:uiPriority="47"/>
+    <w:lsdException w:name="Grid Table 3" w:uiPriority="48"/>
+    <w:lsdException w:name="Grid Table 4" w:uiPriority="49"/>
+    <w:lsdException w:name="Grid Table 5 Dark" w:uiPriority="50"/>
+    <w:lsdException w:name="Grid Table 6 Colorful" w:uiPriority="51"/>
+    <w:lsdException w:name="Grid Table 7 Colorful" w:uiPriority="52"/>
+    <w:lsdException w:name="Grid Table 1 Light Accent 1" w:uiPriority="46"/>
+    <w:lsdException w:name="Grid Table 2 Accent 1" w:uiPriority="47"/>
+    <w:lsdException w:name="Grid Table 3 Accent 1" w:uiPriority="48"/>
+    <w:lsdException w:name="Grid Table 4 Accent 1" w:uiPriority="49"/>
+    <w:lsdException w:name="Grid Table 5 Dark Accent 1" w:uiPriority="50"/>
+    <w:lsdException w:name="Grid Table 6 Colorful Accent 1" w:uiPriority="51"/>
+    <w:lsdException w:name="Grid Table 7 Colorful Accent 1" w:uiPriority="52"/>
+    <w:lsdException w:name="Grid Table 1 Light Accent 2" w:uiPriority="46"/>
+    <w:lsdException w:name="Grid Table 2 Accent 2" w:uiPriority="47"/>
+    <w:lsdException w:name="Grid Table 3 Accent 2" w:uiPriority="48"/>
+    <w:lsdException w:name="Grid Table 4 Accent 2" w:uiPriority="49"/>
+    <w:lsdException w:name="Grid Table 5 Dark Accent 2" w:uiPriority="50"/>
+    <w:lsdException w:name="Grid Table 6 Colorful Accent 2" w:uiPriority="51"/>
+    <w:lsdException w:name="Grid Table 7 Colorful Accent 2" w:uiPriority="52"/>
+    <w:lsdException w:name="Grid Table 1 Light Accent 3" w:uiPriority="46"/>
+    <w:lsdException w:name="Grid Table 2 Accent 3" w:uiPriority="47"/>
+    <w:lsdException w:name="Grid Table 3 Accent 3" w:uiPriority="48"/>
+    <w:lsdException w:name="Grid Table 4 Accent 3" w:uiPriority="49"/>
+    <w:lsdException w:name="Grid Table 5 Dark Accent 3" w:uiPriority="50"/>
+    <w:lsdException w:name="Grid Table 6 Colorful Accent 3" w:uiPriority="51"/>
+    <w:lsdException w:name="Grid Table 7 Colorful Accent 3" w:uiPriority="52"/>
+    <w:lsdException w:name="Grid Table 1 Light Accent 4" w:uiPriority="46"/>
+    <w:lsdException w:name="Grid Table 2 Accent 4" w:uiPriority="47"/>
+    <w:lsdException w:name="Grid Table 3 Accent 4" w:uiPriority="48"/>
+    <w:lsdException w:name="Grid Table 4 Accent 4" w:uiPriority="49"/>
+    <w:lsdException w:name="Grid Table 5 Dark Accent 4" w:uiPriority="50"/>
+    <w:lsdException w:name="Grid Table 6 Colorful Accent 4" w:uiPriority="51"/>
+    <w:lsdException w:name="Grid Table 7 Colorful Accent 4" w:uiPriority="52"/>
+    <w:lsdException w:name="Grid Table 1 Light Accent 5" w:uiPriority="46"/>
+    <w:lsdException w:name="Grid Table 2 Accent 5" w:uiPriority="47"/>
+    <w:lsdException w:name="Grid Table 3 Accent 5" w:uiPriority="48"/>
+    <w:lsdException w:name="Grid Table 4 Accent 5" w:uiPriority="49"/>
+    <w:lsdException w:name="Grid Table 5 Dark Accent 5" w:uiPriority="50"/>
+    <w:lsdException w:name="Grid Table 6 Colorful Accent 5" w:uiPriority="51"/>
+    <w:lsdException w:name="Grid Table 7 Colorful Accent 5" w:uiPriority="52"/>
+    <w:lsdException w:name="Grid Table 1 Light Accent 6" w:uiPriority="46"/>
+    <w:lsdException w:name="Grid Table 2 Accent 6" w:uiPriority="47"/>
+    <w:lsdException w:name="Grid Table 3 Accent 6" w:uiPriority="48"/>
+    <w:lsdException w:name="Grid Table 4 Accent 6" w:uiPriority="49"/>
+    <w:lsdException w:name="Grid Table 5 Dark Accent 6" w:uiPriority="50"/>
+    <w:lsdException w:name="Grid Table 6 Colorful Accent 6" w:uiPriority="51"/>
+    <w:lsdException w:name="Grid Table 7 Colorful Accent 6" w:uiPriority="52"/>
+    <w:lsdException w:name="List Table 1 Light" w:uiPriority="46"/>
+    <w:lsdException w:name="List Table 2" w:uiPriority="47"/>
+    <w:lsdException w:name="List Table 3" w:uiPriority="48"/>
+    <w:lsdException w:name="List Table 4" w:uiPriority="49"/>
+    <w:lsdException w:name="List Table 5 Dark" w:uiPriority="50"/>
+    <w:lsdException w:name="List Table 6 Colorful" w:uiPriority="51"/>
+    <w:lsdException w:name="List Table 7 Colorful" w:uiPriority="52"/>
+    <w:lsdException w:name="List Table 1 Light Accent 1" w:uiPriority="46"/>
+    <w:lsdException w:name="List Table 2 Accent 1" w:uiPriority="47"/>
+    <w:lsdException w:name="List Table 3 Accent 1" w:uiPriority="48"/>
+    <w:lsdException w:name="List Table 4 Accent 1" w:uiPriority="49"/>
+    <w:lsdException w:name="List Table 5 Dark Accent 1" w:uiPriority="50"/>
+    <w:lsdException w:name="List Table 6 Colorful Accent 1" w:uiPriority="51"/>
+    <w:lsdException w:name="List Table 7 Colorful Accent 1" w:uiPriority="52"/>
+    <w:lsdException w:name="List Table 1 Light Accent 2" w:uiPriority="46"/>
+    <w:lsdException w:name="List Table 2 Accent 2" w:uiPriority="47"/>
+    <w:lsdException w:name="List Table 3 Accent 2" w:uiPriority="48"/>
+    <w:lsdException w:name="List Table 4 Accent 2" w:uiPriority="49"/>
+    <w:lsdException w:name="List Table 5 Dark Accent 2" w:uiPriority="50"/>
+    <w:lsdException w:name="List Table 6 Colorful Accent 2" w:uiPriority="51"/>
+    <w:lsdException w:name="List Table 7 Colorful Accent 2" w:uiPriority="52"/>
+    <w:lsdException w:name="List Table 1 Light Accent 3" w:uiPriority="46"/>
+    <w:lsdException w:name="List Table 2 Accent 3" w:uiPriority="47"/>
+    <w:lsdException w:name="List Table 3 Accent 3" w:uiPriority="48"/>
+    <w:lsdException w:name="List Table 4 Accent 3" w:uiPriority="49"/>
+    <w:lsdException w:name="List Table 5 Dark Accent 3" w:uiPriority="50"/>
+    <w:lsdException w:name="List Table 6 Colorful Accent 3" w:uiPriority="51"/>
+    <w:lsdException w:name="List Table 7 Colorful Accent 3" w:uiPriority="52"/>
+    <w:lsdException w:name="List Table 1 Light Accent 4" w:uiPriority="46"/>
+    <w:lsdException w:name="List Table 2 Accent 4" w:uiPriority="47"/>
+    <w:lsdException w:name="List Table 3 Accent 4" w:uiPriority="48"/>
+    <w:lsdException w:name="List Table 4 Accent 4" w:uiPriority="49"/>
+    <w:lsdException w:name="List Table 5 Dark Accent 4" w:uiPriority="50"/>
+    <w:lsdException w:name="List Table 6 Colorful Accent 4" w:uiPriority="51"/>
+    <w:lsdException w:name="List Table 7 Colorful Accent 4" w:uiPriority="52"/>
+    <w:lsdException w:name="List Table 1 Light Accent 5" w:uiPriority="46"/>
+    <w:lsdException w:name="List Table 2 Accent 5" w:uiPriority="47"/>
+    <w:lsdException w:name="List Table 3 Accent 5" w:uiPriority="48"/>
+    <w:lsdException w:name="List Table 4 Accent 5" w:uiPriority="49"/>
+    <w:lsdException w:name="List Table 5 Dark Accent 5" w:uiPriority="50"/>
+    <w:lsdException w:name="List Table 6 Colorful Accent 5" w:uiPriority="51"/>
+    <w:lsdException w:name="List Table 7 Colorful Accent 5" w:uiPriority="52"/>
+    <w:lsdException w:name="List Table 1 Light Accent 6" w:uiPriority="46"/>
+    <w:lsdException w:name="List Table 2 Accent 6" w:uiPriority="47"/>
+    <w:lsdException w:name="List Table 3 Accent 6" w:uiPriority="48"/>
+    <w:lsdException w:name="List Table 4 Accent 6" w:uiPriority="49"/>
+    <w:lsdException w:name="List Table 5 Dark Accent 6" w:uiPriority="50"/>
+    <w:lsdException w:name="List Table 6 Colorful Accent 6" w:uiPriority="51"/>
+    <w:lsdException w:name="List Table 7 Colorful Accent 6" w:uiPriority="52"/>
   </w:latentStyles>
   <w:style w:type="paragraph" w:default="1" w:styleId="Normal">
     <w:name w:val="Normal"/>
@@ -6071,7 +6321,6 @@
       <w:spacing w:after="0" w:line="240" w:lineRule="auto"/>
     </w:pPr>
     <w:tblPr>
-      <w:tblInd w:w="0" w:type="dxa"/>
       <w:tblBorders>
         <w:top w:val="single" w:sz="4" w:space="0" w:color="auto"/>
         <w:left w:val="single" w:sz="4" w:space="0" w:color="auto"/>
@@ -6080,12 +6329,6 @@
         <w:insideH w:val="single" w:sz="4" w:space="0" w:color="auto"/>
         <w:insideV w:val="single" w:sz="4" w:space="0" w:color="auto"/>
       </w:tblBorders>
-      <w:tblCellMar>
-        <w:top w:w="0" w:type="dxa"/>
-        <w:left w:w="108" w:type="dxa"/>
-        <w:bottom w:w="0" w:type="dxa"/>
-        <w:right w:w="108" w:type="dxa"/>
-      </w:tblCellMar>
     </w:tblPr>
   </w:style>
   <w:style w:type="paragraph" w:customStyle="1" w:styleId="EstiloSuperiorDuploAutomtica05ptLarguradalinhaInfe">
@@ -6128,196 +6371,6 @@
       <w:ind w:left="720"/>
       <w:contextualSpacing/>
     </w:pPr>
-  </w:style>
-</w:styles>
-</file>
-
-<file path=word/stylesWithEffects.xml><?xml version="1.0" encoding="utf-8"?>
-<w:styles xmlns:wpc="http://schemas.microsoft.com/office/word/2010/wordprocessingCanvas" xmlns:mc="http://schemas.openxmlformats.org/markup-compatibility/2006" xmlns:o="urn:schemas-microsoft-com:office:office" xmlns:r="http://schemas.openxmlformats.org/officeDocument/2006/relationships" xmlns:m="http://schemas.openxmlformats.org/officeDocument/2006/math" xmlns:v="urn:schemas-microsoft-com:vml" xmlns:wp14="http://schemas.microsoft.com/office/word/2010/wordprocessingDrawing" xmlns:wp="http://schemas.openxmlformats.org/drawingml/2006/wordprocessingDrawing" xmlns:w10="urn:schemas-microsoft-com:office:word" xmlns:w="http://schemas.openxmlformats.org/wordprocessingml/2006/main" xmlns:w14="http://schemas.microsoft.com/office/word/2010/wordml" xmlns:wpg="http://schemas.microsoft.com/office/word/2010/wordprocessingGroup" xmlns:wpi="http://schemas.microsoft.com/office/word/2010/wordprocessingInk" xmlns:wne="http://schemas.microsoft.com/office/word/2006/wordml" xmlns:wps="http://schemas.microsoft.com/office/word/2010/wordprocessingShape" mc:Ignorable="w14 wp14">
-  <w:docDefaults>
-    <w:rPrDefault>
-      <w:rPr>
-        <w:rFonts w:asciiTheme="minorHAnsi" w:eastAsiaTheme="minorEastAsia" w:hAnsiTheme="minorHAnsi" w:cstheme="minorBidi"/>
-        <w:sz w:val="22"/>
-        <w:szCs w:val="22"/>
-        <w:lang w:val="pt-BR" w:eastAsia="pt-BR" w:bidi="ar-SA"/>
-      </w:rPr>
-    </w:rPrDefault>
-    <w:pPrDefault>
-      <w:pPr>
-        <w:spacing w:after="200" w:line="276" w:lineRule="auto"/>
-      </w:pPr>
-    </w:pPrDefault>
-  </w:docDefaults>
-  <w:latentStyles w:defLockedState="0" w:defUIPriority="99" w:defSemiHidden="1" w:defUnhideWhenUsed="1" w:defQFormat="0" w:count="267">
-    <w:lsdException w:name="Normal" w:semiHidden="0" w:uiPriority="0" w:unhideWhenUsed="0" w:qFormat="1"/>
-    <w:lsdException w:name="heading 1" w:semiHidden="0" w:uiPriority="9" w:unhideWhenUsed="0" w:qFormat="1"/>
-    <w:lsdException w:name="heading 2" w:uiPriority="9" w:qFormat="1"/>
-    <w:lsdException w:name="heading 3" w:uiPriority="9" w:qFormat="1"/>
-    <w:lsdException w:name="heading 4" w:uiPriority="9" w:qFormat="1"/>
-    <w:lsdException w:name="heading 5" w:uiPriority="9" w:qFormat="1"/>
-    <w:lsdException w:name="heading 6" w:uiPriority="9" w:qFormat="1"/>
-    <w:lsdException w:name="heading 7" w:uiPriority="9" w:qFormat="1"/>
-    <w:lsdException w:name="heading 8" w:uiPriority="9" w:qFormat="1"/>
-    <w:lsdException w:name="heading 9" w:uiPriority="9" w:qFormat="1"/>
-    <w:lsdException w:name="toc 1" w:uiPriority="39"/>
-    <w:lsdException w:name="toc 2" w:uiPriority="39"/>
-    <w:lsdException w:name="toc 3" w:uiPriority="39"/>
-    <w:lsdException w:name="toc 4" w:uiPriority="39"/>
-    <w:lsdException w:name="toc 5" w:uiPriority="39"/>
-    <w:lsdException w:name="toc 6" w:uiPriority="39"/>
-    <w:lsdException w:name="toc 7" w:uiPriority="39"/>
-    <w:lsdException w:name="toc 8" w:uiPriority="39"/>
-    <w:lsdException w:name="toc 9" w:uiPriority="39"/>
-    <w:lsdException w:name="caption" w:uiPriority="35" w:qFormat="1"/>
-    <w:lsdException w:name="Title" w:semiHidden="0" w:uiPriority="10" w:unhideWhenUsed="0" w:qFormat="1"/>
-    <w:lsdException w:name="Default Paragraph Font" w:uiPriority="1"/>
-    <w:lsdException w:name="Subtitle" w:semiHidden="0" w:uiPriority="11" w:unhideWhenUsed="0" w:qFormat="1"/>
-    <w:lsdException w:name="Strong" w:semiHidden="0" w:uiPriority="22" w:unhideWhenUsed="0" w:qFormat="1"/>
-    <w:lsdException w:name="Emphasis" w:semiHidden="0" w:uiPriority="20" w:unhideWhenUsed="0" w:qFormat="1"/>
-    <w:lsdException w:name="Table Grid" w:semiHidden="0" w:uiPriority="59" w:unhideWhenUsed="0"/>
-    <w:lsdException w:name="Placeholder Text" w:unhideWhenUsed="0"/>
-    <w:lsdException w:name="No Spacing" w:semiHidden="0" w:uiPriority="1" w:unhideWhenUsed="0" w:qFormat="1"/>
-    <w:lsdException w:name="Light Shading" w:semiHidden="0" w:uiPriority="60" w:unhideWhenUsed="0"/>
-    <w:lsdException w:name="Light List" w:semiHidden="0" w:uiPriority="61" w:unhideWhenUsed="0"/>
-    <w:lsdException w:name="Light Grid" w:semiHidden="0" w:uiPriority="62" w:unhideWhenUsed="0"/>
-    <w:lsdException w:name="Medium Shading 1" w:semiHidden="0" w:uiPriority="63" w:unhideWhenUsed="0"/>
-    <w:lsdException w:name="Medium Shading 2" w:semiHidden="0" w:uiPriority="64" w:unhideWhenUsed="0"/>
-    <w:lsdException w:name="Medium List 1" w:semiHidden="0" w:uiPriority="65" w:unhideWhenUsed="0"/>
-    <w:lsdException w:name="Medium List 2" w:semiHidden="0" w:uiPriority="66" w:unhideWhenUsed="0"/>
-    <w:lsdException w:name="Medium Grid 1" w:semiHidden="0" w:uiPriority="67" w:unhideWhenUsed="0"/>
-    <w:lsdException w:name="Medium Grid 2" w:semiHidden="0" w:uiPriority="68" w:unhideWhenUsed="0"/>
-    <w:lsdException w:name="Medium Grid 3" w:semiHidden="0" w:uiPriority="69" w:unhideWhenUsed="0"/>
-    <w:lsdException w:name="Dark List" w:semiHidden="0" w:uiPriority="70" w:unhideWhenUsed="0"/>
-    <w:lsdException w:name="Colorful Shading" w:semiHidden="0" w:uiPriority="71" w:unhideWhenUsed="0"/>
-    <w:lsdException w:name="Colorful List" w:semiHidden="0" w:uiPriority="72" w:unhideWhenUsed="0"/>
-    <w:lsdException w:name="Colorful Grid" w:semiHidden="0" w:uiPriority="73" w:unhideWhenUsed="0"/>
-    <w:lsdException w:name="Light Shading Accent 1" w:semiHidden="0" w:uiPriority="60" w:unhideWhenUsed="0"/>
-    <w:lsdException w:name="Light List Accent 1" w:semiHidden="0" w:uiPriority="61" w:unhideWhenUsed="0"/>
-    <w:lsdException w:name="Light Grid Accent 1" w:semiHidden="0" w:uiPriority="62" w:unhideWhenUsed="0"/>
-    <w:lsdException w:name="Medium Shading 1 Accent 1" w:semiHidden="0" w:uiPriority="63" w:unhideWhenUsed="0"/>
-    <w:lsdException w:name="Medium Shading 2 Accent 1" w:semiHidden="0" w:uiPriority="64" w:unhideWhenUsed="0"/>
-    <w:lsdException w:name="Medium List 1 Accent 1" w:semiHidden="0" w:uiPriority="65" w:unhideWhenUsed="0"/>
-    <w:lsdException w:name="Revision" w:unhideWhenUsed="0"/>
-    <w:lsdException w:name="List Paragraph" w:semiHidden="0" w:uiPriority="34" w:unhideWhenUsed="0" w:qFormat="1"/>
-    <w:lsdException w:name="Quote" w:semiHidden="0" w:uiPriority="29" w:unhideWhenUsed="0" w:qFormat="1"/>
-    <w:lsdException w:name="Intense Quote" w:semiHidden="0" w:uiPriority="30" w:unhideWhenUsed="0" w:qFormat="1"/>
-    <w:lsdException w:name="Medium List 2 Accent 1" w:semiHidden="0" w:uiPriority="66" w:unhideWhenUsed="0"/>
-    <w:lsdException w:name="Medium Grid 1 Accent 1" w:semiHidden="0" w:uiPriority="67" w:unhideWhenUsed="0"/>
-    <w:lsdException w:name="Medium Grid 2 Accent 1" w:semiHidden="0" w:uiPriority="68" w:unhideWhenUsed="0"/>
-    <w:lsdException w:name="Medium Grid 3 Accent 1" w:semiHidden="0" w:uiPriority="69" w:unhideWhenUsed="0"/>
-    <w:lsdException w:name="Dark List Accent 1" w:semiHidden="0" w:uiPriority="70" w:unhideWhenUsed="0"/>
-    <w:lsdException w:name="Colorful Shading Accent 1" w:semiHidden="0" w:uiPriority="71" w:unhideWhenUsed="0"/>
-    <w:lsdException w:name="Colorful List Accent 1" w:semiHidden="0" w:uiPriority="72" w:unhideWhenUsed="0"/>
-    <w:lsdException w:name="Colorful Grid Accent 1" w:semiHidden="0" w:uiPriority="73" w:unhideWhenUsed="0"/>
-    <w:lsdException w:name="Light Shading Accent 2" w:semiHidden="0" w:uiPriority="60" w:unhideWhenUsed="0"/>
-    <w:lsdException w:name="Light List Accent 2" w:semiHidden="0" w:uiPriority="61" w:unhideWhenUsed="0"/>
-    <w:lsdException w:name="Light Grid Accent 2" w:semiHidden="0" w:uiPriority="62" w:unhideWhenUsed="0"/>
-    <w:lsdException w:name="Medium Shading 1 Accent 2" w:semiHidden="0" w:uiPriority="63" w:unhideWhenUsed="0"/>
-    <w:lsdException w:name="Medium Shading 2 Accent 2" w:semiHidden="0" w:uiPriority="64" w:unhideWhenUsed="0"/>
-    <w:lsdException w:name="Medium List 1 Accent 2" w:semiHidden="0" w:uiPriority="65" w:unhideWhenUsed="0"/>
-    <w:lsdException w:name="Medium List 2 Accent 2" w:semiHidden="0" w:uiPriority="66" w:unhideWhenUsed="0"/>
-    <w:lsdException w:name="Medium Grid 1 Accent 2" w:semiHidden="0" w:uiPriority="67" w:unhideWhenUsed="0"/>
-    <w:lsdException w:name="Medium Grid 2 Accent 2" w:semiHidden="0" w:uiPriority="68" w:unhideWhenUsed="0"/>
-    <w:lsdException w:name="Medium Grid 3 Accent 2" w:semiHidden="0" w:uiPriority="69" w:unhideWhenUsed="0"/>
-    <w:lsdException w:name="Dark List Accent 2" w:semiHidden="0" w:uiPriority="70" w:unhideWhenUsed="0"/>
-    <w:lsdException w:name="Colorful Shading Accent 2" w:semiHidden="0" w:uiPriority="71" w:unhideWhenUsed="0"/>
-    <w:lsdException w:name="Colorful List Accent 2" w:semiHidden="0" w:uiPriority="72" w:unhideWhenUsed="0"/>
-    <w:lsdException w:name="Colorful Grid Accent 2" w:semiHidden="0" w:uiPriority="73" w:unhideWhenUsed="0"/>
-    <w:lsdException w:name="Light Shading Accent 3" w:semiHidden="0" w:uiPriority="60" w:unhideWhenUsed="0"/>
-    <w:lsdException w:name="Light List Accent 3" w:semiHidden="0" w:uiPriority="61" w:unhideWhenUsed="0"/>
-    <w:lsdException w:name="Light Grid Accent 3" w:semiHidden="0" w:uiPriority="62" w:unhideWhenUsed="0"/>
-    <w:lsdException w:name="Medium Shading 1 Accent 3" w:semiHidden="0" w:uiPriority="63" w:unhideWhenUsed="0"/>
-    <w:lsdException w:name="Medium Shading 2 Accent 3" w:semiHidden="0" w:uiPriority="64" w:unhideWhenUsed="0"/>
-    <w:lsdException w:name="Medium List 1 Accent 3" w:semiHidden="0" w:uiPriority="65" w:unhideWhenUsed="0"/>
-    <w:lsdException w:name="Medium List 2 Accent 3" w:semiHidden="0" w:uiPriority="66" w:unhideWhenUsed="0"/>
-    <w:lsdException w:name="Medium Grid 1 Accent 3" w:semiHidden="0" w:uiPriority="67" w:unhideWhenUsed="0"/>
-    <w:lsdException w:name="Medium Grid 2 Accent 3" w:semiHidden="0" w:uiPriority="68" w:unhideWhenUsed="0"/>
-    <w:lsdException w:name="Medium Grid 3 Accent 3" w:semiHidden="0" w:uiPriority="69" w:unhideWhenUsed="0"/>
-    <w:lsdException w:name="Dark List Accent 3" w:semiHidden="0" w:uiPriority="70" w:unhideWhenUsed="0"/>
-    <w:lsdException w:name="Colorful Shading Accent 3" w:semiHidden="0" w:uiPriority="71" w:unhideWhenUsed="0"/>
-    <w:lsdException w:name="Colorful List Accent 3" w:semiHidden="0" w:uiPriority="72" w:unhideWhenUsed="0"/>
-    <w:lsdException w:name="Colorful Grid Accent 3" w:semiHidden="0" w:uiPriority="73" w:unhideWhenUsed="0"/>
-    <w:lsdException w:name="Light Shading Accent 4" w:semiHidden="0" w:uiPriority="60" w:unhideWhenUsed="0"/>
-    <w:lsdException w:name="Light List Accent 4" w:semiHidden="0" w:uiPriority="61" w:unhideWhenUsed="0"/>
-    <w:lsdException w:name="Light Grid Accent 4" w:semiHidden="0" w:uiPriority="62" w:unhideWhenUsed="0"/>
-    <w:lsdException w:name="Medium Shading 1 Accent 4" w:semiHidden="0" w:uiPriority="63" w:unhideWhenUsed="0"/>
-    <w:lsdException w:name="Medium Shading 2 Accent 4" w:semiHidden="0" w:uiPriority="64" w:unhideWhenUsed="0"/>
-    <w:lsdException w:name="Medium List 1 Accent 4" w:semiHidden="0" w:uiPriority="65" w:unhideWhenUsed="0"/>
-    <w:lsdException w:name="Medium List 2 Accent 4" w:semiHidden="0" w:uiPriority="66" w:unhideWhenUsed="0"/>
-    <w:lsdException w:name="Medium Grid 1 Accent 4" w:semiHidden="0" w:uiPriority="67" w:unhideWhenUsed="0"/>
-    <w:lsdException w:name="Medium Grid 2 Accent 4" w:semiHidden="0" w:uiPriority="68" w:unhideWhenUsed="0"/>
-    <w:lsdException w:name="Medium Grid 3 Accent 4" w:semiHidden="0" w:uiPriority="69" w:unhideWhenUsed="0"/>
-    <w:lsdException w:name="Dark List Accent 4" w:semiHidden="0" w:uiPriority="70" w:unhideWhenUsed="0"/>
-    <w:lsdException w:name="Colorful Shading Accent 4" w:semiHidden="0" w:uiPriority="71" w:unhideWhenUsed="0"/>
-    <w:lsdException w:name="Colorful List Accent 4" w:semiHidden="0" w:uiPriority="72" w:unhideWhenUsed="0"/>
-    <w:lsdException w:name="Colorful Grid Accent 4" w:semiHidden="0" w:uiPriority="73" w:unhideWhenUsed="0"/>
-    <w:lsdException w:name="Light Shading Accent 5" w:semiHidden="0" w:uiPriority="60" w:unhideWhenUsed="0"/>
-    <w:lsdException w:name="Light List Accent 5" w:semiHidden="0" w:uiPriority="61" w:unhideWhenUsed="0"/>
-    <w:lsdException w:name="Light Grid Accent 5" w:semiHidden="0" w:uiPriority="62" w:unhideWhenUsed="0"/>
-    <w:lsdException w:name="Medium Shading 1 Accent 5" w:semiHidden="0" w:uiPriority="63" w:unhideWhenUsed="0"/>
-    <w:lsdException w:name="Medium Shading 2 Accent 5" w:semiHidden="0" w:uiPriority="64" w:unhideWhenUsed="0"/>
-    <w:lsdException w:name="Medium List 1 Accent 5" w:semiHidden="0" w:uiPriority="65" w:unhideWhenUsed="0"/>
-    <w:lsdException w:name="Medium List 2 Accent 5" w:semiHidden="0" w:uiPriority="66" w:unhideWhenUsed="0"/>
-    <w:lsdException w:name="Medium Grid 1 Accent 5" w:semiHidden="0" w:uiPriority="67" w:unhideWhenUsed="0"/>
-    <w:lsdException w:name="Medium Grid 2 Accent 5" w:semiHidden="0" w:uiPriority="68" w:unhideWhenUsed="0"/>
-    <w:lsdException w:name="Medium Grid 3 Accent 5" w:semiHidden="0" w:uiPriority="69" w:unhideWhenUsed="0"/>
-    <w:lsdException w:name="Dark List Accent 5" w:semiHidden="0" w:uiPriority="70" w:unhideWhenUsed="0"/>
-    <w:lsdException w:name="Colorful Shading Accent 5" w:semiHidden="0" w:uiPriority="71" w:unhideWhenUsed="0"/>
-    <w:lsdException w:name="Colorful List Accent 5" w:semiHidden="0" w:uiPriority="72" w:unhideWhenUsed="0"/>
-    <w:lsdException w:name="Colorful Grid Accent 5" w:semiHidden="0" w:uiPriority="73" w:unhideWhenUsed="0"/>
-    <w:lsdException w:name="Light Shading Accent 6" w:semiHidden="0" w:uiPriority="60" w:unhideWhenUsed="0"/>
-    <w:lsdException w:name="Light List Accent 6" w:semiHidden="0" w:uiPriority="61" w:unhideWhenUsed="0"/>
-    <w:lsdException w:name="Light Grid Accent 6" w:semiHidden="0" w:uiPriority="62" w:unhideWhenUsed="0"/>
-    <w:lsdException w:name="Medium Shading 1 Accent 6" w:semiHidden="0" w:uiPriority="63" w:unhideWhenUsed="0"/>
-    <w:lsdException w:name="Medium Shading 2 Accent 6" w:semiHidden="0" w:uiPriority="64" w:unhideWhenUsed="0"/>
-    <w:lsdException w:name="Medium List 1 Accent 6" w:semiHidden="0" w:uiPriority="65" w:unhideWhenUsed="0"/>
-    <w:lsdException w:name="Medium List 2 Accent 6" w:semiHidden="0" w:uiPriority="66" w:unhideWhenUsed="0"/>
-    <w:lsdException w:name="Medium Grid 1 Accent 6" w:semiHidden="0" w:uiPriority="67" w:unhideWhenUsed="0"/>
-    <w:lsdException w:name="Medium Grid 2 Accent 6" w:semiHidden="0" w:uiPriority="68" w:unhideWhenUsed="0"/>
-    <w:lsdException w:name="Medium Grid 3 Accent 6" w:semiHidden="0" w:uiPriority="69" w:unhideWhenUsed="0"/>
-    <w:lsdException w:name="Dark List Accent 6" w:semiHidden="0" w:uiPriority="70" w:unhideWhenUsed="0"/>
-    <w:lsdException w:name="Colorful Shading Accent 6" w:semiHidden="0" w:uiPriority="71" w:unhideWhenUsed="0"/>
-    <w:lsdException w:name="Colorful List Accent 6" w:semiHidden="0" w:uiPriority="72" w:unhideWhenUsed="0"/>
-    <w:lsdException w:name="Colorful Grid Accent 6" w:semiHidden="0" w:uiPriority="73" w:unhideWhenUsed="0"/>
-    <w:lsdException w:name="Subtle Emphasis" w:semiHidden="0" w:uiPriority="19" w:unhideWhenUsed="0" w:qFormat="1"/>
-    <w:lsdException w:name="Intense Emphasis" w:semiHidden="0" w:uiPriority="21" w:unhideWhenUsed="0" w:qFormat="1"/>
-    <w:lsdException w:name="Subtle Reference" w:semiHidden="0" w:uiPriority="31" w:unhideWhenUsed="0" w:qFormat="1"/>
-    <w:lsdException w:name="Intense Reference" w:semiHidden="0" w:uiPriority="32" w:unhideWhenUsed="0" w:qFormat="1"/>
-    <w:lsdException w:name="Book Title" w:semiHidden="0" w:uiPriority="33" w:unhideWhenUsed="0" w:qFormat="1"/>
-    <w:lsdException w:name="Bibliography" w:uiPriority="37"/>
-    <w:lsdException w:name="TOC Heading" w:uiPriority="39" w:qFormat="1"/>
-  </w:latentStyles>
-  <w:style w:type="paragraph" w:default="1" w:styleId="Normal">
-    <w:name w:val="Normal"/>
-    <w:qFormat/>
-  </w:style>
-  <w:style w:type="character" w:default="1" w:styleId="Fontepargpadro">
-    <w:name w:val="Default Paragraph Font"/>
-    <w:uiPriority w:val="1"/>
-    <w:semiHidden/>
-    <w:unhideWhenUsed/>
-  </w:style>
-  <w:style w:type="table" w:default="1" w:styleId="Tabelanormal">
-    <w:name w:val="Normal Table"/>
-    <w:uiPriority w:val="99"/>
-    <w:semiHidden/>
-    <w:unhideWhenUsed/>
-    <w:tblPr>
-      <w:tblInd w:w="0" w:type="dxa"/>
-      <w:tblCellMar>
-        <w:top w:w="0" w:type="dxa"/>
-        <w:left w:w="108" w:type="dxa"/>
-        <w:bottom w:w="0" w:type="dxa"/>
-        <w:right w:w="108" w:type="dxa"/>
-      </w:tblCellMar>
-    </w:tblPr>
-  </w:style>
-  <w:style w:type="numbering" w:default="1" w:styleId="Semlista">
-    <w:name w:val="No List"/>
-    <w:uiPriority w:val="99"/>
-    <w:semiHidden/>
-    <w:unhideWhenUsed/>
   </w:style>
 </w:styles>
 </file>

</xml_diff>

<commit_message>
Inclusão do cenário alternativo cancelar [RE-COMMIT]
</commit_message>
<xml_diff>
--- a/4.3 Caso de Uso - UC-37 Cadastrar fornecedor.docx
+++ b/4.3 Caso de Uso - UC-37 Cadastrar fornecedor.docx
@@ -1,6 +1,6 @@
 
 <file path=word/document.xml><?xml version="1.0" encoding="utf-8"?>
-<w:document xmlns:wpc="http://schemas.microsoft.com/office/word/2010/wordprocessingCanvas" xmlns:mc="http://schemas.openxmlformats.org/markup-compatibility/2006" xmlns:o="urn:schemas-microsoft-com:office:office" xmlns:r="http://schemas.openxmlformats.org/officeDocument/2006/relationships" xmlns:m="http://schemas.openxmlformats.org/officeDocument/2006/math" xmlns:v="urn:schemas-microsoft-com:vml" xmlns:wp14="http://schemas.microsoft.com/office/word/2010/wordprocessingDrawing" xmlns:wp="http://schemas.openxmlformats.org/drawingml/2006/wordprocessingDrawing" xmlns:w10="urn:schemas-microsoft-com:office:word" xmlns:w="http://schemas.openxmlformats.org/wordprocessingml/2006/main" xmlns:w14="http://schemas.microsoft.com/office/word/2010/wordml" xmlns:wpg="http://schemas.microsoft.com/office/word/2010/wordprocessingGroup" xmlns:wpi="http://schemas.microsoft.com/office/word/2010/wordprocessingInk" xmlns:wne="http://schemas.microsoft.com/office/word/2006/wordml" xmlns:wps="http://schemas.microsoft.com/office/word/2010/wordprocessingShape" mc:Ignorable="w14 wp14">
+<w:document xmlns:wpc="http://schemas.microsoft.com/office/word/2010/wordprocessingCanvas" xmlns:mc="http://schemas.openxmlformats.org/markup-compatibility/2006" xmlns:o="urn:schemas-microsoft-com:office:office" xmlns:r="http://schemas.openxmlformats.org/officeDocument/2006/relationships" xmlns:m="http://schemas.openxmlformats.org/officeDocument/2006/math" xmlns:v="urn:schemas-microsoft-com:vml" xmlns:wp14="http://schemas.microsoft.com/office/word/2010/wordprocessingDrawing" xmlns:wp="http://schemas.openxmlformats.org/drawingml/2006/wordprocessingDrawing" xmlns:w10="urn:schemas-microsoft-com:office:word" xmlns:w="http://schemas.openxmlformats.org/wordprocessingml/2006/main" xmlns:w14="http://schemas.microsoft.com/office/word/2010/wordml" xmlns:w15="http://schemas.microsoft.com/office/word/2012/wordml" xmlns:wpg="http://schemas.microsoft.com/office/word/2010/wordprocessingGroup" xmlns:wpi="http://schemas.microsoft.com/office/word/2010/wordprocessingInk" xmlns:wne="http://schemas.microsoft.com/office/word/2006/wordml" xmlns:wps="http://schemas.microsoft.com/office/word/2010/wordprocessingShape" mc:Ignorable="w14 w15 wp14">
   <w:body>
     <w:tbl>
       <w:tblPr>
@@ -222,27 +222,7 @@
                 <w:bCs/>
                 <w:color w:val="000000" w:themeColor="text1"/>
               </w:rPr>
-              <w:t xml:space="preserve">2 </w:t>
-            </w:r>
-            <w:proofErr w:type="gramStart"/>
-            <w:r>
-              <w:rPr>
-                <w:rFonts w:ascii="Arial" w:hAnsi="Arial" w:cs="Arial"/>
-                <w:b/>
-                <w:bCs/>
-                <w:color w:val="000000" w:themeColor="text1"/>
-              </w:rPr>
-              <w:t>–ATOR</w:t>
-            </w:r>
-            <w:proofErr w:type="gramEnd"/>
-            <w:r>
-              <w:rPr>
-                <w:rFonts w:ascii="Arial" w:hAnsi="Arial" w:cs="Arial"/>
-                <w:b/>
-                <w:bCs/>
-                <w:color w:val="000000" w:themeColor="text1"/>
-              </w:rPr>
-              <w:t>(ES)</w:t>
+              <w:t>2 –ATOR(ES)</w:t>
             </w:r>
           </w:p>
         </w:tc>
@@ -344,25 +324,7 @@
                 <w:b/>
                 <w:bCs/>
               </w:rPr>
-              <w:t>3 – PRÉ-</w:t>
-            </w:r>
-            <w:proofErr w:type="gramStart"/>
-            <w:r>
-              <w:rPr>
-                <w:rFonts w:ascii="Arial" w:hAnsi="Arial" w:cs="Arial"/>
-                <w:b/>
-                <w:bCs/>
-              </w:rPr>
-              <w:t>CONDIÇÃO(</w:t>
-            </w:r>
-            <w:proofErr w:type="gramEnd"/>
-            <w:r>
-              <w:rPr>
-                <w:rFonts w:ascii="Arial" w:hAnsi="Arial" w:cs="Arial"/>
-                <w:b/>
-                <w:bCs/>
-              </w:rPr>
-              <w:t>OES)</w:t>
+              <w:t>3 – PRÉ-CONDIÇÃO(OES)</w:t>
             </w:r>
           </w:p>
         </w:tc>
@@ -458,23 +420,13 @@
                 <w:bCs/>
               </w:rPr>
             </w:pPr>
-            <w:proofErr w:type="gramStart"/>
             <w:r>
               <w:rPr>
                 <w:rFonts w:ascii="Arial" w:hAnsi="Arial" w:cs="Arial"/>
                 <w:b/>
                 <w:bCs/>
               </w:rPr>
-              <w:t>4 – CENÁRIO</w:t>
-            </w:r>
-            <w:proofErr w:type="gramEnd"/>
-            <w:r>
-              <w:rPr>
-                <w:rFonts w:ascii="Arial" w:hAnsi="Arial" w:cs="Arial"/>
-                <w:b/>
-                <w:bCs/>
-              </w:rPr>
-              <w:t xml:space="preserve"> </w:t>
+              <w:t xml:space="preserve">4 – CENÁRIO </w:t>
             </w:r>
             <w:r>
               <w:rPr>
@@ -546,27 +498,7 @@
                 <w:sz w:val="20"/>
                 <w:szCs w:val="20"/>
               </w:rPr>
-              <w:t xml:space="preserve"> seleciona o </w:t>
-            </w:r>
-            <w:proofErr w:type="gramStart"/>
-            <w:r>
-              <w:rPr>
-                <w:rFonts w:ascii="Tahoma" w:hAnsi="Tahoma" w:cs="Tahoma"/>
-                <w:color w:val="000000" w:themeColor="text1"/>
-                <w:sz w:val="20"/>
-                <w:szCs w:val="20"/>
-              </w:rPr>
-              <w:t>menu</w:t>
-            </w:r>
-            <w:proofErr w:type="gramEnd"/>
-            <w:r>
-              <w:rPr>
-                <w:rFonts w:ascii="Tahoma" w:hAnsi="Tahoma" w:cs="Tahoma"/>
-                <w:color w:val="000000" w:themeColor="text1"/>
-                <w:sz w:val="20"/>
-                <w:szCs w:val="20"/>
-              </w:rPr>
-              <w:t xml:space="preserve"> </w:t>
+              <w:t xml:space="preserve"> seleciona o menu </w:t>
             </w:r>
             <w:r>
               <w:rPr>
@@ -659,6 +591,15 @@
               </w:rPr>
               <w:t>fornecedor</w:t>
             </w:r>
+            <w:r>
+              <w:rPr>
+                <w:rFonts w:ascii="Tahoma" w:hAnsi="Tahoma" w:cs="Tahoma"/>
+                <w:color w:val="000000" w:themeColor="text1"/>
+                <w:sz w:val="20"/>
+                <w:szCs w:val="20"/>
+              </w:rPr>
+              <w:t>. [2.1]</w:t>
+            </w:r>
           </w:p>
           <w:p>
             <w:pPr>
@@ -701,16 +642,16 @@
                 <w:sz w:val="20"/>
                 <w:szCs w:val="20"/>
               </w:rPr>
-              <w:t xml:space="preserve"> requisitados</w:t>
-            </w:r>
-            <w:r>
-              <w:rPr>
-                <w:rFonts w:ascii="Tahoma" w:hAnsi="Tahoma" w:cs="Tahoma"/>
-                <w:color w:val="000000" w:themeColor="text1"/>
-                <w:sz w:val="20"/>
-                <w:szCs w:val="20"/>
-              </w:rPr>
               <w:t xml:space="preserve"> </w:t>
+            </w:r>
+            <w:r>
+              <w:rPr>
+                <w:rFonts w:ascii="Tahoma" w:hAnsi="Tahoma" w:cs="Tahoma"/>
+                <w:color w:val="000000" w:themeColor="text1"/>
+                <w:sz w:val="20"/>
+                <w:szCs w:val="20"/>
+              </w:rPr>
+              <w:t>requisitados.</w:t>
             </w:r>
           </w:p>
           <w:p>
@@ -774,6 +715,15 @@
               </w:rPr>
               <w:t>fornecedor</w:t>
             </w:r>
+            <w:r>
+              <w:rPr>
+                <w:rFonts w:ascii="Tahoma" w:hAnsi="Tahoma" w:cs="Tahoma"/>
+                <w:color w:val="000000" w:themeColor="text1"/>
+                <w:sz w:val="20"/>
+                <w:szCs w:val="20"/>
+              </w:rPr>
+              <w:t>.</w:t>
+            </w:r>
           </w:p>
           <w:p>
             <w:pPr>
@@ -800,6 +750,15 @@
               </w:rPr>
               <w:t>Ator preenche o campo CEP</w:t>
             </w:r>
+            <w:r>
+              <w:rPr>
+                <w:rFonts w:ascii="Tahoma" w:hAnsi="Tahoma" w:cs="Tahoma"/>
+                <w:color w:val="000000" w:themeColor="text1"/>
+                <w:sz w:val="20"/>
+                <w:szCs w:val="20"/>
+              </w:rPr>
+              <w:t>.</w:t>
+            </w:r>
           </w:p>
           <w:p>
             <w:pPr>
@@ -826,6 +785,15 @@
               </w:rPr>
               <w:t>Ator clica em pesquisar</w:t>
             </w:r>
+            <w:r>
+              <w:rPr>
+                <w:rFonts w:ascii="Tahoma" w:hAnsi="Tahoma" w:cs="Tahoma"/>
+                <w:color w:val="000000" w:themeColor="text1"/>
+                <w:sz w:val="20"/>
+                <w:szCs w:val="20"/>
+              </w:rPr>
+              <w:t>.</w:t>
+            </w:r>
           </w:p>
           <w:p>
             <w:pPr>
@@ -868,19 +836,17 @@
                 <w:sz w:val="20"/>
                 <w:szCs w:val="20"/>
               </w:rPr>
-              <w:t xml:space="preserve"> no passo </w:t>
-            </w:r>
-            <w:proofErr w:type="gramStart"/>
-            <w:r>
-              <w:rPr>
-                <w:rFonts w:ascii="Tahoma" w:hAnsi="Tahoma" w:cs="Tahoma"/>
-                <w:color w:val="000000" w:themeColor="text1"/>
-                <w:sz w:val="20"/>
-                <w:szCs w:val="20"/>
-              </w:rPr>
-              <w:t>5</w:t>
-            </w:r>
-            <w:proofErr w:type="gramEnd"/>
+              <w:t xml:space="preserve"> no passo 5</w:t>
+            </w:r>
+            <w:r>
+              <w:rPr>
+                <w:rFonts w:ascii="Tahoma" w:hAnsi="Tahoma" w:cs="Tahoma"/>
+                <w:color w:val="000000" w:themeColor="text1"/>
+                <w:sz w:val="20"/>
+                <w:szCs w:val="20"/>
+              </w:rPr>
+              <w:t>.</w:t>
+            </w:r>
             <w:r>
               <w:rPr>
                 <w:rFonts w:ascii="Tahoma" w:hAnsi="Tahoma" w:cs="Tahoma"/>
@@ -943,6 +909,15 @@
               </w:rPr>
               <w:t>nos campos correspondentes</w:t>
             </w:r>
+            <w:r>
+              <w:rPr>
+                <w:rFonts w:ascii="Tahoma" w:hAnsi="Tahoma" w:cs="Tahoma"/>
+                <w:color w:val="000000" w:themeColor="text1"/>
+                <w:sz w:val="20"/>
+                <w:szCs w:val="20"/>
+              </w:rPr>
+              <w:t>.</w:t>
+            </w:r>
           </w:p>
           <w:p>
             <w:pPr>
@@ -987,6 +962,15 @@
               </w:rPr>
               <w:t>clica em cadastrar</w:t>
             </w:r>
+            <w:r>
+              <w:rPr>
+                <w:rFonts w:ascii="Tahoma" w:hAnsi="Tahoma" w:cs="Tahoma"/>
+                <w:color w:val="000000" w:themeColor="text1"/>
+                <w:sz w:val="20"/>
+                <w:szCs w:val="20"/>
+              </w:rPr>
+              <w:t>.</w:t>
+            </w:r>
           </w:p>
           <w:p>
             <w:pPr>
@@ -1029,7 +1013,25 @@
                 <w:sz w:val="20"/>
                 <w:szCs w:val="20"/>
               </w:rPr>
-              <w:t>valida os dados informados [</w:t>
+              <w:t>valida os dados informados</w:t>
+            </w:r>
+            <w:r>
+              <w:rPr>
+                <w:rFonts w:ascii="Tahoma" w:hAnsi="Tahoma" w:cs="Tahoma"/>
+                <w:color w:val="000000" w:themeColor="text1"/>
+                <w:sz w:val="20"/>
+                <w:szCs w:val="20"/>
+              </w:rPr>
+              <w:t>.</w:t>
+            </w:r>
+            <w:r>
+              <w:rPr>
+                <w:rFonts w:ascii="Tahoma" w:hAnsi="Tahoma" w:cs="Tahoma"/>
+                <w:color w:val="000000" w:themeColor="text1"/>
+                <w:sz w:val="20"/>
+                <w:szCs w:val="20"/>
+              </w:rPr>
+              <w:t xml:space="preserve"> [</w:t>
             </w:r>
             <w:r>
               <w:rPr>
@@ -1074,6 +1076,15 @@
                 <w:szCs w:val="20"/>
               </w:rPr>
               <w:t>Sistema salva as informações</w:t>
+            </w:r>
+            <w:r>
+              <w:rPr>
+                <w:rFonts w:ascii="Tahoma" w:hAnsi="Tahoma" w:cs="Tahoma"/>
+                <w:color w:val="000000" w:themeColor="text1"/>
+                <w:sz w:val="20"/>
+                <w:szCs w:val="20"/>
+              </w:rPr>
+              <w:t>.</w:t>
             </w:r>
             <w:r>
               <w:rPr>
@@ -1203,7 +1214,7 @@
                 <w:b/>
                 <w:bCs/>
               </w:rPr>
-              <w:t>5 – CENÁRIOS</w:t>
+              <w:t xml:space="preserve">5 – </w:t>
             </w:r>
             <w:proofErr w:type="gramStart"/>
             <w:r>
@@ -1212,6 +1223,14 @@
                 <w:b/>
                 <w:bCs/>
               </w:rPr>
+              <w:t xml:space="preserve">CENÁRIOS </w:t>
+            </w:r>
+            <w:r>
+              <w:rPr>
+                <w:rFonts w:ascii="Arial" w:hAnsi="Arial" w:cs="Arial"/>
+                <w:b/>
+                <w:bCs/>
+              </w:rPr>
               <w:t xml:space="preserve"> </w:t>
             </w:r>
             <w:r>
@@ -1220,17 +1239,9 @@
                 <w:b/>
                 <w:bCs/>
               </w:rPr>
-              <w:t xml:space="preserve"> </w:t>
+              <w:t>ALTERNATIVOS</w:t>
             </w:r>
             <w:proofErr w:type="gramEnd"/>
-            <w:r>
-              <w:rPr>
-                <w:rFonts w:ascii="Arial" w:hAnsi="Arial" w:cs="Arial"/>
-                <w:b/>
-                <w:bCs/>
-              </w:rPr>
-              <w:t>ALTERNATIVOS</w:t>
-            </w:r>
           </w:p>
         </w:tc>
       </w:tr>
@@ -1284,6 +1295,93 @@
                 <w:szCs w:val="20"/>
                 <w:u w:val="single"/>
               </w:rPr>
+              <w:t>2.1. Ator clica no botão cancelar</w:t>
+            </w:r>
+          </w:p>
+          <w:p>
+            <w:pPr>
+              <w:numPr>
+                <w:ilvl w:val="0"/>
+                <w:numId w:val="24"/>
+              </w:numPr>
+              <w:spacing w:after="0" w:line="240" w:lineRule="auto"/>
+              <w:jc w:val="both"/>
+              <w:rPr>
+                <w:rFonts w:ascii="Tahoma" w:hAnsi="Tahoma" w:cs="Tahoma"/>
+                <w:color w:val="000000" w:themeColor="text1"/>
+                <w:sz w:val="20"/>
+                <w:szCs w:val="20"/>
+              </w:rPr>
+            </w:pPr>
+            <w:r>
+              <w:rPr>
+                <w:rFonts w:ascii="Tahoma" w:hAnsi="Tahoma" w:cs="Tahoma"/>
+                <w:color w:val="000000" w:themeColor="text1"/>
+                <w:sz w:val="20"/>
+                <w:szCs w:val="20"/>
+              </w:rPr>
+              <w:t>Sistema redireciona para a tela inicial do painel administrativo.</w:t>
+            </w:r>
+          </w:p>
+          <w:p>
+            <w:pPr>
+              <w:numPr>
+                <w:ilvl w:val="0"/>
+                <w:numId w:val="24"/>
+              </w:numPr>
+              <w:spacing w:after="0" w:line="240" w:lineRule="auto"/>
+              <w:jc w:val="both"/>
+              <w:rPr>
+                <w:rFonts w:ascii="Tahoma" w:hAnsi="Tahoma" w:cs="Tahoma"/>
+                <w:color w:val="000000" w:themeColor="text1"/>
+                <w:sz w:val="20"/>
+                <w:szCs w:val="20"/>
+              </w:rPr>
+            </w:pPr>
+            <w:r>
+              <w:rPr>
+                <w:rFonts w:ascii="Tahoma" w:hAnsi="Tahoma" w:cs="Tahoma"/>
+                <w:color w:val="000000" w:themeColor="text1"/>
+                <w:sz w:val="20"/>
+                <w:szCs w:val="20"/>
+              </w:rPr>
+              <w:t>Fim do caso de uso.</w:t>
+            </w:r>
+          </w:p>
+          <w:p>
+            <w:pPr>
+              <w:spacing w:after="0"/>
+              <w:rPr>
+                <w:rFonts w:ascii="Tahoma" w:hAnsi="Tahoma" w:cs="Tahoma"/>
+                <w:b/>
+                <w:color w:val="000000" w:themeColor="text1"/>
+                <w:sz w:val="20"/>
+                <w:szCs w:val="20"/>
+                <w:u w:val="single"/>
+              </w:rPr>
+            </w:pPr>
+          </w:p>
+          <w:p>
+            <w:pPr>
+              <w:spacing w:after="0"/>
+              <w:rPr>
+                <w:rFonts w:ascii="Tahoma" w:hAnsi="Tahoma" w:cs="Tahoma"/>
+                <w:b/>
+                <w:color w:val="000000" w:themeColor="text1"/>
+                <w:sz w:val="20"/>
+                <w:szCs w:val="20"/>
+                <w:u w:val="single"/>
+              </w:rPr>
+            </w:pPr>
+            <w:r>
+              <w:rPr>
+                <w:rFonts w:ascii="Tahoma" w:hAnsi="Tahoma" w:cs="Tahoma"/>
+                <w:b/>
+                <w:color w:val="000000" w:themeColor="text1"/>
+                <w:sz w:val="20"/>
+                <w:szCs w:val="20"/>
+                <w:u w:val="single"/>
+              </w:rPr>
               <w:t>7</w:t>
             </w:r>
             <w:r>
@@ -1340,16 +1438,7 @@
                 <w:sz w:val="20"/>
                 <w:szCs w:val="20"/>
               </w:rPr>
-              <w:t xml:space="preserve">notificando </w:t>
-            </w:r>
-            <w:r>
-              <w:rPr>
-                <w:rFonts w:ascii="Tahoma" w:hAnsi="Tahoma" w:cs="Tahoma"/>
-                <w:color w:val="000000" w:themeColor="text1"/>
-                <w:sz w:val="20"/>
-                <w:szCs w:val="20"/>
-              </w:rPr>
-              <w:t>que o CEP é inválido.</w:t>
+              <w:t>notificando que o CEP é inválido.</w:t>
             </w:r>
           </w:p>
           <w:p>
@@ -1417,19 +1506,8 @@
                 <w:sz w:val="20"/>
                 <w:szCs w:val="20"/>
               </w:rPr>
-              <w:t xml:space="preserve">prossegue para o passo </w:t>
-            </w:r>
-            <w:proofErr w:type="gramStart"/>
-            <w:r>
-              <w:rPr>
-                <w:rFonts w:ascii="Tahoma" w:hAnsi="Tahoma" w:cs="Tahoma"/>
-                <w:color w:val="000000" w:themeColor="text1"/>
-                <w:sz w:val="20"/>
-                <w:szCs w:val="20"/>
-              </w:rPr>
-              <w:t>9</w:t>
-            </w:r>
-            <w:proofErr w:type="gramEnd"/>
+              <w:t>prossegue para o passo 9</w:t>
+            </w:r>
             <w:r>
               <w:rPr>
                 <w:rFonts w:ascii="Tahoma" w:hAnsi="Tahoma" w:cs="Tahoma"/>
@@ -1658,19 +1736,8 @@
                 <w:sz w:val="20"/>
                 <w:szCs w:val="20"/>
               </w:rPr>
-              <w:t xml:space="preserve">Sistema volta para o passo </w:t>
-            </w:r>
-            <w:proofErr w:type="gramStart"/>
-            <w:r>
-              <w:rPr>
-                <w:rFonts w:ascii="Tahoma" w:hAnsi="Tahoma" w:cs="Tahoma"/>
-                <w:color w:val="000000" w:themeColor="text1"/>
-                <w:sz w:val="20"/>
-                <w:szCs w:val="20"/>
-              </w:rPr>
-              <w:t>2</w:t>
-            </w:r>
-            <w:proofErr w:type="gramEnd"/>
+              <w:t>Sistema volta para o passo 2</w:t>
+            </w:r>
             <w:r>
               <w:rPr>
                 <w:rFonts w:ascii="Tahoma" w:hAnsi="Tahoma" w:cs="Tahoma"/>
@@ -1804,19 +1871,8 @@
                 <w:sz w:val="20"/>
                 <w:szCs w:val="20"/>
               </w:rPr>
-              <w:t xml:space="preserve">Sistema volta para o passo </w:t>
-            </w:r>
-            <w:proofErr w:type="gramStart"/>
-            <w:r>
-              <w:rPr>
-                <w:rFonts w:ascii="Tahoma" w:hAnsi="Tahoma" w:cs="Tahoma"/>
-                <w:color w:val="000000" w:themeColor="text1"/>
-                <w:sz w:val="20"/>
-                <w:szCs w:val="20"/>
-              </w:rPr>
-              <w:t>2</w:t>
-            </w:r>
-            <w:proofErr w:type="gramEnd"/>
+              <w:t>Sistema volta para o passo 2</w:t>
+            </w:r>
             <w:r>
               <w:rPr>
                 <w:rFonts w:ascii="Tahoma" w:hAnsi="Tahoma" w:cs="Tahoma"/>
@@ -1968,27 +2024,7 @@
                 <w:sz w:val="20"/>
                 <w:szCs w:val="20"/>
               </w:rPr>
-              <w:t xml:space="preserve">volta para o passo </w:t>
-            </w:r>
-            <w:proofErr w:type="gramStart"/>
-            <w:r>
-              <w:rPr>
-                <w:rFonts w:ascii="Tahoma" w:hAnsi="Tahoma" w:cs="Tahoma"/>
-                <w:color w:val="000000" w:themeColor="text1"/>
-                <w:sz w:val="20"/>
-                <w:szCs w:val="20"/>
-              </w:rPr>
-              <w:t>2</w:t>
-            </w:r>
-            <w:proofErr w:type="gramEnd"/>
-            <w:r>
-              <w:rPr>
-                <w:rFonts w:ascii="Tahoma" w:hAnsi="Tahoma" w:cs="Tahoma"/>
-                <w:color w:val="000000" w:themeColor="text1"/>
-                <w:sz w:val="20"/>
-                <w:szCs w:val="20"/>
-              </w:rPr>
-              <w:t>.</w:t>
+              <w:t>volta para o passo 2.</w:t>
             </w:r>
           </w:p>
           <w:p>
@@ -2015,6 +2051,20 @@
                 <w:szCs w:val="20"/>
               </w:rPr>
             </w:pPr>
+          </w:p>
+          <w:p>
+            <w:pPr>
+              <w:spacing w:after="0" w:line="240" w:lineRule="auto"/>
+              <w:jc w:val="both"/>
+              <w:rPr>
+                <w:rFonts w:ascii="Tahoma" w:hAnsi="Tahoma" w:cs="Tahoma"/>
+                <w:color w:val="000000" w:themeColor="text1"/>
+                <w:sz w:val="20"/>
+                <w:szCs w:val="20"/>
+              </w:rPr>
+            </w:pPr>
+            <w:bookmarkStart w:id="0" w:name="_GoBack"/>
+            <w:bookmarkEnd w:id="0"/>
           </w:p>
         </w:tc>
       </w:tr>
@@ -2050,33 +2100,16 @@
                 <w:b/>
                 <w:bCs/>
               </w:rPr>
-              <w:t>6 – PÓS-</w:t>
-            </w:r>
-            <w:proofErr w:type="gramStart"/>
+              <w:lastRenderedPageBreak/>
+              <w:t>6 – PÓS-CONDIÇÃ</w:t>
+            </w:r>
             <w:r>
               <w:rPr>
                 <w:rFonts w:ascii="Arial" w:hAnsi="Arial" w:cs="Arial"/>
                 <w:b/>
                 <w:bCs/>
               </w:rPr>
-              <w:t>CONDIÇÃ</w:t>
-            </w:r>
-            <w:r>
-              <w:rPr>
-                <w:rFonts w:ascii="Arial" w:hAnsi="Arial" w:cs="Arial"/>
-                <w:b/>
-                <w:bCs/>
-              </w:rPr>
-              <w:t>O(</w:t>
-            </w:r>
-            <w:proofErr w:type="gramEnd"/>
-            <w:r>
-              <w:rPr>
-                <w:rFonts w:ascii="Arial" w:hAnsi="Arial" w:cs="Arial"/>
-                <w:b/>
-                <w:bCs/>
-              </w:rPr>
-              <w:t>ÕES)</w:t>
+              <w:t>O(ÕES)</w:t>
             </w:r>
           </w:p>
         </w:tc>
@@ -2189,7 +2222,6 @@
                 <w:b/>
                 <w:bCs/>
               </w:rPr>
-              <w:lastRenderedPageBreak/>
               <w:t xml:space="preserve">7 – REGRAS </w:t>
             </w:r>
             <w:r>
@@ -2304,25 +2336,7 @@
                 <w:sz w:val="20"/>
                 <w:szCs w:val="20"/>
               </w:rPr>
-              <w:t xml:space="preserve"> Antes de efetivar o cadastro de um </w:t>
-            </w:r>
-            <w:r>
-              <w:rPr>
-                <w:rFonts w:ascii="Tahoma" w:hAnsi="Tahoma" w:cs="Tahoma"/>
-                <w:color w:val="000000" w:themeColor="text1"/>
-                <w:sz w:val="20"/>
-                <w:szCs w:val="20"/>
-              </w:rPr>
-              <w:t>fornecedor</w:t>
-            </w:r>
-            <w:r>
-              <w:rPr>
-                <w:rFonts w:ascii="Tahoma" w:hAnsi="Tahoma" w:cs="Tahoma"/>
-                <w:color w:val="000000" w:themeColor="text1"/>
-                <w:sz w:val="20"/>
-                <w:szCs w:val="20"/>
-              </w:rPr>
-              <w:t xml:space="preserve"> é necessário verificar se já existe algum outro cadastro com igualdade entre os campos informados. Os campos utilizados para realizar essa validação serão: código, e-mail e CPF/CNPJ. Não será possível cadastrar dois clientes com nenhum desses campos iguais.</w:t>
+              <w:t xml:space="preserve"> Antes de efetivar o cadastro de um fornecedor é necessário verificar se já existe algum outro cadastro com igualdade entre os campos informados. Os campos utilizados para realizar essa validação serão: código, e-mail e CPF/CNPJ. Não será possível cadastrar dois clientes com nenhum desses campos iguais.</w:t>
             </w:r>
           </w:p>
           <w:p>
@@ -2375,25 +2389,7 @@
                 <w:sz w:val="20"/>
                 <w:szCs w:val="20"/>
               </w:rPr>
-              <w:t>: Após o preenchimento do campo CEP,</w:t>
-            </w:r>
-            <w:r>
-              <w:rPr>
-                <w:rFonts w:ascii="Tahoma" w:hAnsi="Tahoma" w:cs="Tahoma"/>
-                <w:color w:val="000000" w:themeColor="text1"/>
-                <w:sz w:val="20"/>
-                <w:szCs w:val="20"/>
-              </w:rPr>
-              <w:t xml:space="preserve"> ao clicar no botão “Buscar”</w:t>
-            </w:r>
-            <w:r>
-              <w:rPr>
-                <w:rFonts w:ascii="Tahoma" w:hAnsi="Tahoma" w:cs="Tahoma"/>
-                <w:color w:val="000000" w:themeColor="text1"/>
-                <w:sz w:val="20"/>
-                <w:szCs w:val="20"/>
-              </w:rPr>
-              <w:t xml:space="preserve"> o sistema deve preencher automaticamente os demais campos de endereço do cliente (Bairro, Cidade, Logradouro e Estado).</w:t>
+              <w:t>: Após o preenchimento do campo CEP, ao clicar no botão “Buscar” o sistema deve preencher automaticamente os demais campos de endereço do cliente (Bairro, Cidade, Logradouro e Estado).</w:t>
             </w:r>
           </w:p>
           <w:p>
@@ -2621,7 +2617,7 @@
                           </pic:cNvPicPr>
                         </pic:nvPicPr>
                         <pic:blipFill>
-                          <a:blip r:embed="rId8">
+                          <a:blip r:embed="rId7">
                             <a:extLst>
                               <a:ext uri="{28A0092B-C50C-407E-A947-70E740481C1C}">
                                 <a14:useLocalDpi xmlns:a14="http://schemas.microsoft.com/office/drawing/2010/main" val="0"/>
@@ -2765,7 +2761,7 @@
                 <w:b/>
                 <w:bCs/>
               </w:rPr>
-              <w:t>DIAGRAMA DE</w:t>
+              <w:t xml:space="preserve">DIAGRAMA </w:t>
             </w:r>
             <w:proofErr w:type="gramStart"/>
             <w:r>
@@ -2774,6 +2770,14 @@
                 <w:b/>
                 <w:bCs/>
               </w:rPr>
+              <w:t xml:space="preserve">DE </w:t>
+            </w:r>
+            <w:r>
+              <w:rPr>
+                <w:rFonts w:ascii="Arial" w:hAnsi="Arial" w:cs="Arial"/>
+                <w:b/>
+                <w:bCs/>
+              </w:rPr>
               <w:t xml:space="preserve"> </w:t>
             </w:r>
             <w:r>
@@ -2782,17 +2786,9 @@
                 <w:b/>
                 <w:bCs/>
               </w:rPr>
-              <w:t xml:space="preserve"> </w:t>
+              <w:t>SEQUÊNCIA</w:t>
             </w:r>
             <w:proofErr w:type="gramEnd"/>
-            <w:r>
-              <w:rPr>
-                <w:rFonts w:ascii="Arial" w:hAnsi="Arial" w:cs="Arial"/>
-                <w:b/>
-                <w:bCs/>
-              </w:rPr>
-              <w:t>SEQUÊNCIA</w:t>
-            </w:r>
           </w:p>
         </w:tc>
       </w:tr>
@@ -2870,7 +2866,7 @@
                           </pic:cNvPicPr>
                         </pic:nvPicPr>
                         <pic:blipFill>
-                          <a:blip r:embed="rId9">
+                          <a:blip r:embed="rId8">
                             <a:extLst>
                               <a:ext uri="{28A0092B-C50C-407E-A947-70E740481C1C}">
                                 <a14:useLocalDpi xmlns:a14="http://schemas.microsoft.com/office/drawing/2010/main" val="0"/>
@@ -2901,8 +2897,6 @@
                 </wp:inline>
               </w:drawing>
             </w:r>
-            <w:bookmarkStart w:id="0" w:name="_GoBack"/>
-            <w:bookmarkEnd w:id="0"/>
           </w:p>
         </w:tc>
       </w:tr>
@@ -2919,8 +2913,8 @@
     </w:p>
     <w:p/>
     <w:sectPr>
-      <w:headerReference w:type="default" r:id="rId10"/>
-      <w:footerReference w:type="default" r:id="rId11"/>
+      <w:headerReference w:type="default" r:id="rId9"/>
+      <w:footerReference w:type="default" r:id="rId10"/>
       <w:pgSz w:w="11906" w:h="16838"/>
       <w:pgMar w:top="1134" w:right="1134" w:bottom="1134" w:left="1701" w:header="709" w:footer="709" w:gutter="0"/>
       <w:cols w:space="708"/>
@@ -2931,7 +2925,7 @@
 </file>
 
 <file path=word/endnotes.xml><?xml version="1.0" encoding="utf-8"?>
-<w:endnotes xmlns:wpc="http://schemas.microsoft.com/office/word/2010/wordprocessingCanvas" xmlns:mc="http://schemas.openxmlformats.org/markup-compatibility/2006" xmlns:o="urn:schemas-microsoft-com:office:office" xmlns:r="http://schemas.openxmlformats.org/officeDocument/2006/relationships" xmlns:m="http://schemas.openxmlformats.org/officeDocument/2006/math" xmlns:v="urn:schemas-microsoft-com:vml" xmlns:wp14="http://schemas.microsoft.com/office/word/2010/wordprocessingDrawing" xmlns:wp="http://schemas.openxmlformats.org/drawingml/2006/wordprocessingDrawing" xmlns:w10="urn:schemas-microsoft-com:office:word" xmlns:w="http://schemas.openxmlformats.org/wordprocessingml/2006/main" xmlns:w14="http://schemas.microsoft.com/office/word/2010/wordml" xmlns:wpg="http://schemas.microsoft.com/office/word/2010/wordprocessingGroup" xmlns:wpi="http://schemas.microsoft.com/office/word/2010/wordprocessingInk" xmlns:wne="http://schemas.microsoft.com/office/word/2006/wordml" xmlns:wps="http://schemas.microsoft.com/office/word/2010/wordprocessingShape" mc:Ignorable="w14 wp14">
+<w:endnotes xmlns:wpc="http://schemas.microsoft.com/office/word/2010/wordprocessingCanvas" xmlns:mc="http://schemas.openxmlformats.org/markup-compatibility/2006" xmlns:o="urn:schemas-microsoft-com:office:office" xmlns:r="http://schemas.openxmlformats.org/officeDocument/2006/relationships" xmlns:m="http://schemas.openxmlformats.org/officeDocument/2006/math" xmlns:v="urn:schemas-microsoft-com:vml" xmlns:wp14="http://schemas.microsoft.com/office/word/2010/wordprocessingDrawing" xmlns:wp="http://schemas.openxmlformats.org/drawingml/2006/wordprocessingDrawing" xmlns:w10="urn:schemas-microsoft-com:office:word" xmlns:w="http://schemas.openxmlformats.org/wordprocessingml/2006/main" xmlns:w14="http://schemas.microsoft.com/office/word/2010/wordml" xmlns:w15="http://schemas.microsoft.com/office/word/2012/wordml" xmlns:wpg="http://schemas.microsoft.com/office/word/2010/wordprocessingGroup" xmlns:wpi="http://schemas.microsoft.com/office/word/2010/wordprocessingInk" xmlns:wne="http://schemas.microsoft.com/office/word/2006/wordml" xmlns:wps="http://schemas.microsoft.com/office/word/2010/wordprocessingShape" mc:Ignorable="w14 w15 wp14">
   <w:endnote w:type="separator" w:id="-1">
     <w:p>
       <w:pPr>
@@ -2956,7 +2950,7 @@
 </file>
 
 <file path=word/footer1.xml><?xml version="1.0" encoding="utf-8"?>
-<w:ftr xmlns:wpc="http://schemas.microsoft.com/office/word/2010/wordprocessingCanvas" xmlns:mc="http://schemas.openxmlformats.org/markup-compatibility/2006" xmlns:o="urn:schemas-microsoft-com:office:office" xmlns:r="http://schemas.openxmlformats.org/officeDocument/2006/relationships" xmlns:m="http://schemas.openxmlformats.org/officeDocument/2006/math" xmlns:v="urn:schemas-microsoft-com:vml" xmlns:wp14="http://schemas.microsoft.com/office/word/2010/wordprocessingDrawing" xmlns:wp="http://schemas.openxmlformats.org/drawingml/2006/wordprocessingDrawing" xmlns:w10="urn:schemas-microsoft-com:office:word" xmlns:w="http://schemas.openxmlformats.org/wordprocessingml/2006/main" xmlns:w14="http://schemas.microsoft.com/office/word/2010/wordml" xmlns:wpg="http://schemas.microsoft.com/office/word/2010/wordprocessingGroup" xmlns:wpi="http://schemas.microsoft.com/office/word/2010/wordprocessingInk" xmlns:wne="http://schemas.microsoft.com/office/word/2006/wordml" xmlns:wps="http://schemas.microsoft.com/office/word/2010/wordprocessingShape" mc:Ignorable="w14 wp14">
+<w:ftr xmlns:wpc="http://schemas.microsoft.com/office/word/2010/wordprocessingCanvas" xmlns:mc="http://schemas.openxmlformats.org/markup-compatibility/2006" xmlns:o="urn:schemas-microsoft-com:office:office" xmlns:r="http://schemas.openxmlformats.org/officeDocument/2006/relationships" xmlns:m="http://schemas.openxmlformats.org/officeDocument/2006/math" xmlns:v="urn:schemas-microsoft-com:vml" xmlns:wp14="http://schemas.microsoft.com/office/word/2010/wordprocessingDrawing" xmlns:wp="http://schemas.openxmlformats.org/drawingml/2006/wordprocessingDrawing" xmlns:w10="urn:schemas-microsoft-com:office:word" xmlns:w="http://schemas.openxmlformats.org/wordprocessingml/2006/main" xmlns:w14="http://schemas.microsoft.com/office/word/2010/wordml" xmlns:w15="http://schemas.microsoft.com/office/word/2012/wordml" xmlns:wpg="http://schemas.microsoft.com/office/word/2010/wordprocessingGroup" xmlns:wpi="http://schemas.microsoft.com/office/word/2010/wordprocessingInk" xmlns:wne="http://schemas.microsoft.com/office/word/2006/wordml" xmlns:wps="http://schemas.microsoft.com/office/word/2010/wordprocessingShape" mc:Ignorable="w14 w15 wp14">
   <w:p>
     <w:pPr>
       <w:pStyle w:val="Rodap"/>
@@ -2989,7 +2983,7 @@
 </file>
 
 <file path=word/footnotes.xml><?xml version="1.0" encoding="utf-8"?>
-<w:footnotes xmlns:wpc="http://schemas.microsoft.com/office/word/2010/wordprocessingCanvas" xmlns:mc="http://schemas.openxmlformats.org/markup-compatibility/2006" xmlns:o="urn:schemas-microsoft-com:office:office" xmlns:r="http://schemas.openxmlformats.org/officeDocument/2006/relationships" xmlns:m="http://schemas.openxmlformats.org/officeDocument/2006/math" xmlns:v="urn:schemas-microsoft-com:vml" xmlns:wp14="http://schemas.microsoft.com/office/word/2010/wordprocessingDrawing" xmlns:wp="http://schemas.openxmlformats.org/drawingml/2006/wordprocessingDrawing" xmlns:w10="urn:schemas-microsoft-com:office:word" xmlns:w="http://schemas.openxmlformats.org/wordprocessingml/2006/main" xmlns:w14="http://schemas.microsoft.com/office/word/2010/wordml" xmlns:wpg="http://schemas.microsoft.com/office/word/2010/wordprocessingGroup" xmlns:wpi="http://schemas.microsoft.com/office/word/2010/wordprocessingInk" xmlns:wne="http://schemas.microsoft.com/office/word/2006/wordml" xmlns:wps="http://schemas.microsoft.com/office/word/2010/wordprocessingShape" mc:Ignorable="w14 wp14">
+<w:footnotes xmlns:wpc="http://schemas.microsoft.com/office/word/2010/wordprocessingCanvas" xmlns:mc="http://schemas.openxmlformats.org/markup-compatibility/2006" xmlns:o="urn:schemas-microsoft-com:office:office" xmlns:r="http://schemas.openxmlformats.org/officeDocument/2006/relationships" xmlns:m="http://schemas.openxmlformats.org/officeDocument/2006/math" xmlns:v="urn:schemas-microsoft-com:vml" xmlns:wp14="http://schemas.microsoft.com/office/word/2010/wordprocessingDrawing" xmlns:wp="http://schemas.openxmlformats.org/drawingml/2006/wordprocessingDrawing" xmlns:w10="urn:schemas-microsoft-com:office:word" xmlns:w="http://schemas.openxmlformats.org/wordprocessingml/2006/main" xmlns:w14="http://schemas.microsoft.com/office/word/2010/wordml" xmlns:w15="http://schemas.microsoft.com/office/word/2012/wordml" xmlns:wpg="http://schemas.microsoft.com/office/word/2010/wordprocessingGroup" xmlns:wpi="http://schemas.microsoft.com/office/word/2010/wordprocessingInk" xmlns:wne="http://schemas.microsoft.com/office/word/2006/wordml" xmlns:wps="http://schemas.microsoft.com/office/word/2010/wordprocessingShape" mc:Ignorable="w14 w15 wp14">
   <w:footnote w:type="separator" w:id="-1">
     <w:p>
       <w:pPr>
@@ -3014,7 +3008,7 @@
 </file>
 
 <file path=word/header1.xml><?xml version="1.0" encoding="utf-8"?>
-<w:hdr xmlns:wpc="http://schemas.microsoft.com/office/word/2010/wordprocessingCanvas" xmlns:mc="http://schemas.openxmlformats.org/markup-compatibility/2006" xmlns:o="urn:schemas-microsoft-com:office:office" xmlns:r="http://schemas.openxmlformats.org/officeDocument/2006/relationships" xmlns:m="http://schemas.openxmlformats.org/officeDocument/2006/math" xmlns:v="urn:schemas-microsoft-com:vml" xmlns:wp14="http://schemas.microsoft.com/office/word/2010/wordprocessingDrawing" xmlns:wp="http://schemas.openxmlformats.org/drawingml/2006/wordprocessingDrawing" xmlns:w10="urn:schemas-microsoft-com:office:word" xmlns:w="http://schemas.openxmlformats.org/wordprocessingml/2006/main" xmlns:w14="http://schemas.microsoft.com/office/word/2010/wordml" xmlns:wpg="http://schemas.microsoft.com/office/word/2010/wordprocessingGroup" xmlns:wpi="http://schemas.microsoft.com/office/word/2010/wordprocessingInk" xmlns:wne="http://schemas.microsoft.com/office/word/2006/wordml" xmlns:wps="http://schemas.microsoft.com/office/word/2010/wordprocessingShape" mc:Ignorable="w14 wp14">
+<w:hdr xmlns:wpc="http://schemas.microsoft.com/office/word/2010/wordprocessingCanvas" xmlns:mc="http://schemas.openxmlformats.org/markup-compatibility/2006" xmlns:o="urn:schemas-microsoft-com:office:office" xmlns:r="http://schemas.openxmlformats.org/officeDocument/2006/relationships" xmlns:m="http://schemas.openxmlformats.org/officeDocument/2006/math" xmlns:v="urn:schemas-microsoft-com:vml" xmlns:wp14="http://schemas.microsoft.com/office/word/2010/wordprocessingDrawing" xmlns:wp="http://schemas.openxmlformats.org/drawingml/2006/wordprocessingDrawing" xmlns:w10="urn:schemas-microsoft-com:office:word" xmlns:w="http://schemas.openxmlformats.org/wordprocessingml/2006/main" xmlns:w14="http://schemas.microsoft.com/office/word/2010/wordml" xmlns:w15="http://schemas.microsoft.com/office/word/2012/wordml" xmlns:wpg="http://schemas.microsoft.com/office/word/2010/wordprocessingGroup" xmlns:wpi="http://schemas.microsoft.com/office/word/2010/wordprocessingInk" xmlns:wne="http://schemas.microsoft.com/office/word/2006/wordml" xmlns:wps="http://schemas.microsoft.com/office/word/2010/wordprocessingShape" mc:Ignorable="w14 w15 wp14">
   <w:tbl>
     <w:tblPr>
       <w:tblStyle w:val="Tabelacomgrade"/>
@@ -3058,22 +3052,16 @@
             <w:rPr>
               <w:b/>
             </w:rPr>
-            <w:t>DESCRIÇÃO CASO DE USO + PROTÓTIPO TELAS + DIAGRAMA</w:t>
+            <w:t xml:space="preserve">DESCRIÇÃO CASO DE USO + PROTÓTIPO TELAS + </w:t>
           </w:r>
           <w:proofErr w:type="gramStart"/>
           <w:r>
             <w:rPr>
               <w:b/>
             </w:rPr>
-            <w:t xml:space="preserve">  </w:t>
+            <w:t>DIAGRAMA  SEQUÊNCIA</w:t>
           </w:r>
           <w:proofErr w:type="gramEnd"/>
-          <w:r>
-            <w:rPr>
-              <w:b/>
-            </w:rPr>
-            <w:t>SEQUÊNCIA</w:t>
-          </w:r>
         </w:p>
       </w:tc>
       <w:tc>
@@ -3166,7 +3154,7 @@
 </file>
 
 <file path=word/numbering.xml><?xml version="1.0" encoding="utf-8"?>
-<w:numbering xmlns:wpc="http://schemas.microsoft.com/office/word/2010/wordprocessingCanvas" xmlns:mc="http://schemas.openxmlformats.org/markup-compatibility/2006" xmlns:o="urn:schemas-microsoft-com:office:office" xmlns:r="http://schemas.openxmlformats.org/officeDocument/2006/relationships" xmlns:m="http://schemas.openxmlformats.org/officeDocument/2006/math" xmlns:v="urn:schemas-microsoft-com:vml" xmlns:wp14="http://schemas.microsoft.com/office/word/2010/wordprocessingDrawing" xmlns:wp="http://schemas.openxmlformats.org/drawingml/2006/wordprocessingDrawing" xmlns:w10="urn:schemas-microsoft-com:office:word" xmlns:w="http://schemas.openxmlformats.org/wordprocessingml/2006/main" xmlns:w14="http://schemas.microsoft.com/office/word/2010/wordml" xmlns:wpg="http://schemas.microsoft.com/office/word/2010/wordprocessingGroup" xmlns:wpi="http://schemas.microsoft.com/office/word/2010/wordprocessingInk" xmlns:wne="http://schemas.microsoft.com/office/word/2006/wordml" xmlns:wps="http://schemas.microsoft.com/office/word/2010/wordprocessingShape" mc:Ignorable="w14 wp14">
+<w:numbering xmlns:wpc="http://schemas.microsoft.com/office/word/2010/wordprocessingCanvas" xmlns:mc="http://schemas.openxmlformats.org/markup-compatibility/2006" xmlns:o="urn:schemas-microsoft-com:office:office" xmlns:r="http://schemas.openxmlformats.org/officeDocument/2006/relationships" xmlns:m="http://schemas.openxmlformats.org/officeDocument/2006/math" xmlns:v="urn:schemas-microsoft-com:vml" xmlns:wp14="http://schemas.microsoft.com/office/word/2010/wordprocessingDrawing" xmlns:wp="http://schemas.openxmlformats.org/drawingml/2006/wordprocessingDrawing" xmlns:w10="urn:schemas-microsoft-com:office:word" xmlns:w="http://schemas.openxmlformats.org/wordprocessingml/2006/main" xmlns:w14="http://schemas.microsoft.com/office/word/2010/wordml" xmlns:w15="http://schemas.microsoft.com/office/word/2012/wordml" xmlns:wpg="http://schemas.microsoft.com/office/word/2010/wordprocessingGroup" xmlns:wpi="http://schemas.microsoft.com/office/word/2010/wordprocessingInk" xmlns:wne="http://schemas.microsoft.com/office/word/2006/wordml" xmlns:wps="http://schemas.microsoft.com/office/word/2010/wordprocessingShape" mc:Ignorable="w14 w15 wp14">
   <w:abstractNum w:abstractNumId="0">
     <w:nsid w:val="002079BC"/>
     <w:multiLevelType w:val="hybridMultilevel"/>
@@ -5797,11 +5785,41 @@
   <w:num w:numId="23">
     <w:abstractNumId w:val="6"/>
   </w:num>
+  <w:num w:numId="24">
+    <w:abstractNumId w:val="15"/>
+    <w:lvlOverride w:ilvl="0">
+      <w:startOverride w:val="1"/>
+    </w:lvlOverride>
+    <w:lvlOverride w:ilvl="1">
+      <w:startOverride w:val="1"/>
+    </w:lvlOverride>
+    <w:lvlOverride w:ilvl="2">
+      <w:startOverride w:val="1"/>
+    </w:lvlOverride>
+    <w:lvlOverride w:ilvl="3">
+      <w:startOverride w:val="1"/>
+    </w:lvlOverride>
+    <w:lvlOverride w:ilvl="4">
+      <w:startOverride w:val="1"/>
+    </w:lvlOverride>
+    <w:lvlOverride w:ilvl="5">
+      <w:startOverride w:val="1"/>
+    </w:lvlOverride>
+    <w:lvlOverride w:ilvl="6">
+      <w:startOverride w:val="1"/>
+    </w:lvlOverride>
+    <w:lvlOverride w:ilvl="7">
+      <w:startOverride w:val="1"/>
+    </w:lvlOverride>
+    <w:lvlOverride w:ilvl="8">
+      <w:startOverride w:val="1"/>
+    </w:lvlOverride>
+  </w:num>
 </w:numbering>
 </file>
 
 <file path=word/styles.xml><?xml version="1.0" encoding="utf-8"?>
-<w:styles xmlns:mc="http://schemas.openxmlformats.org/markup-compatibility/2006" xmlns:r="http://schemas.openxmlformats.org/officeDocument/2006/relationships" xmlns:w="http://schemas.openxmlformats.org/wordprocessingml/2006/main" xmlns:w14="http://schemas.microsoft.com/office/word/2010/wordml" mc:Ignorable="w14">
+<w:styles xmlns:mc="http://schemas.openxmlformats.org/markup-compatibility/2006" xmlns:r="http://schemas.openxmlformats.org/officeDocument/2006/relationships" xmlns:w="http://schemas.openxmlformats.org/wordprocessingml/2006/main" xmlns:w14="http://schemas.microsoft.com/office/word/2010/wordml" xmlns:w15="http://schemas.microsoft.com/office/word/2012/wordml" mc:Ignorable="w14 w15">
   <w:docDefaults>
     <w:rPrDefault>
       <w:rPr>
@@ -5817,146 +5835,378 @@
       </w:pPr>
     </w:pPrDefault>
   </w:docDefaults>
-  <w:latentStyles w:defLockedState="0" w:defUIPriority="99" w:defSemiHidden="1" w:defUnhideWhenUsed="1" w:defQFormat="0" w:count="267">
-    <w:lsdException w:name="Normal" w:semiHidden="0" w:uiPriority="0" w:unhideWhenUsed="0" w:qFormat="1"/>
-    <w:lsdException w:name="heading 1" w:semiHidden="0" w:uiPriority="9" w:unhideWhenUsed="0" w:qFormat="1"/>
-    <w:lsdException w:name="heading 2" w:uiPriority="9" w:qFormat="1"/>
-    <w:lsdException w:name="heading 3" w:uiPriority="9" w:qFormat="1"/>
-    <w:lsdException w:name="heading 4" w:uiPriority="9" w:qFormat="1"/>
-    <w:lsdException w:name="heading 5" w:uiPriority="9" w:qFormat="1"/>
-    <w:lsdException w:name="heading 6" w:uiPriority="9" w:qFormat="1"/>
-    <w:lsdException w:name="heading 7" w:uiPriority="9" w:qFormat="1"/>
-    <w:lsdException w:name="heading 8" w:uiPriority="9" w:qFormat="1"/>
-    <w:lsdException w:name="heading 9" w:uiPriority="9" w:qFormat="1"/>
-    <w:lsdException w:name="toc 1" w:uiPriority="39"/>
-    <w:lsdException w:name="toc 2" w:uiPriority="39"/>
-    <w:lsdException w:name="toc 3" w:uiPriority="39"/>
-    <w:lsdException w:name="toc 4" w:uiPriority="39"/>
-    <w:lsdException w:name="toc 5" w:uiPriority="39"/>
-    <w:lsdException w:name="toc 6" w:uiPriority="39"/>
-    <w:lsdException w:name="toc 7" w:uiPriority="39"/>
-    <w:lsdException w:name="toc 8" w:uiPriority="39"/>
-    <w:lsdException w:name="toc 9" w:uiPriority="39"/>
-    <w:lsdException w:name="header" w:uiPriority="0"/>
-    <w:lsdException w:name="caption" w:uiPriority="35" w:qFormat="1"/>
-    <w:lsdException w:name="Title" w:semiHidden="0" w:uiPriority="10" w:unhideWhenUsed="0" w:qFormat="1"/>
-    <w:lsdException w:name="Default Paragraph Font" w:uiPriority="1"/>
-    <w:lsdException w:name="Subtitle" w:semiHidden="0" w:uiPriority="11" w:unhideWhenUsed="0" w:qFormat="1"/>
-    <w:lsdException w:name="Hyperlink" w:uiPriority="0"/>
-    <w:lsdException w:name="Strong" w:semiHidden="0" w:uiPriority="22" w:unhideWhenUsed="0" w:qFormat="1"/>
-    <w:lsdException w:name="Emphasis" w:semiHidden="0" w:uiPriority="20" w:unhideWhenUsed="0" w:qFormat="1"/>
-    <w:lsdException w:name="Table Grid" w:semiHidden="0" w:uiPriority="0" w:unhideWhenUsed="0"/>
-    <w:lsdException w:name="Placeholder Text" w:unhideWhenUsed="0"/>
-    <w:lsdException w:name="No Spacing" w:semiHidden="0" w:uiPriority="1" w:unhideWhenUsed="0" w:qFormat="1"/>
-    <w:lsdException w:name="Light Shading" w:semiHidden="0" w:uiPriority="60" w:unhideWhenUsed="0"/>
-    <w:lsdException w:name="Light List" w:semiHidden="0" w:uiPriority="61" w:unhideWhenUsed="0"/>
-    <w:lsdException w:name="Light Grid" w:semiHidden="0" w:uiPriority="62" w:unhideWhenUsed="0"/>
-    <w:lsdException w:name="Medium Shading 1" w:semiHidden="0" w:uiPriority="63" w:unhideWhenUsed="0"/>
-    <w:lsdException w:name="Medium Shading 2" w:semiHidden="0" w:uiPriority="64" w:unhideWhenUsed="0"/>
-    <w:lsdException w:name="Medium List 1" w:semiHidden="0" w:uiPriority="65" w:unhideWhenUsed="0"/>
-    <w:lsdException w:name="Medium List 2" w:semiHidden="0" w:uiPriority="66" w:unhideWhenUsed="0"/>
-    <w:lsdException w:name="Medium Grid 1" w:semiHidden="0" w:uiPriority="67" w:unhideWhenUsed="0"/>
-    <w:lsdException w:name="Medium Grid 2" w:semiHidden="0" w:uiPriority="68" w:unhideWhenUsed="0"/>
-    <w:lsdException w:name="Medium Grid 3" w:semiHidden="0" w:uiPriority="69" w:unhideWhenUsed="0"/>
-    <w:lsdException w:name="Dark List" w:semiHidden="0" w:uiPriority="70" w:unhideWhenUsed="0"/>
-    <w:lsdException w:name="Colorful Shading" w:semiHidden="0" w:uiPriority="71" w:unhideWhenUsed="0"/>
-    <w:lsdException w:name="Colorful List" w:semiHidden="0" w:uiPriority="72" w:unhideWhenUsed="0"/>
-    <w:lsdException w:name="Colorful Grid" w:semiHidden="0" w:uiPriority="73" w:unhideWhenUsed="0"/>
-    <w:lsdException w:name="Light Shading Accent 1" w:semiHidden="0" w:uiPriority="60" w:unhideWhenUsed="0"/>
-    <w:lsdException w:name="Light List Accent 1" w:semiHidden="0" w:uiPriority="61" w:unhideWhenUsed="0"/>
-    <w:lsdException w:name="Light Grid Accent 1" w:semiHidden="0" w:uiPriority="62" w:unhideWhenUsed="0"/>
-    <w:lsdException w:name="Medium Shading 1 Accent 1" w:semiHidden="0" w:uiPriority="63" w:unhideWhenUsed="0"/>
-    <w:lsdException w:name="Medium Shading 2 Accent 1" w:semiHidden="0" w:uiPriority="64" w:unhideWhenUsed="0"/>
-    <w:lsdException w:name="Medium List 1 Accent 1" w:semiHidden="0" w:uiPriority="65" w:unhideWhenUsed="0"/>
-    <w:lsdException w:name="Revision" w:unhideWhenUsed="0"/>
-    <w:lsdException w:name="List Paragraph" w:semiHidden="0" w:uiPriority="34" w:unhideWhenUsed="0" w:qFormat="1"/>
-    <w:lsdException w:name="Quote" w:semiHidden="0" w:uiPriority="29" w:unhideWhenUsed="0" w:qFormat="1"/>
-    <w:lsdException w:name="Intense Quote" w:semiHidden="0" w:uiPriority="30" w:unhideWhenUsed="0" w:qFormat="1"/>
-    <w:lsdException w:name="Medium List 2 Accent 1" w:semiHidden="0" w:uiPriority="66" w:unhideWhenUsed="0"/>
-    <w:lsdException w:name="Medium Grid 1 Accent 1" w:semiHidden="0" w:uiPriority="67" w:unhideWhenUsed="0"/>
-    <w:lsdException w:name="Medium Grid 2 Accent 1" w:semiHidden="0" w:uiPriority="68" w:unhideWhenUsed="0"/>
-    <w:lsdException w:name="Medium Grid 3 Accent 1" w:semiHidden="0" w:uiPriority="69" w:unhideWhenUsed="0"/>
-    <w:lsdException w:name="Dark List Accent 1" w:semiHidden="0" w:uiPriority="70" w:unhideWhenUsed="0"/>
-    <w:lsdException w:name="Colorful Shading Accent 1" w:semiHidden="0" w:uiPriority="71" w:unhideWhenUsed="0"/>
-    <w:lsdException w:name="Colorful List Accent 1" w:semiHidden="0" w:uiPriority="72" w:unhideWhenUsed="0"/>
-    <w:lsdException w:name="Colorful Grid Accent 1" w:semiHidden="0" w:uiPriority="73" w:unhideWhenUsed="0"/>
-    <w:lsdException w:name="Light Shading Accent 2" w:semiHidden="0" w:uiPriority="60" w:unhideWhenUsed="0"/>
-    <w:lsdException w:name="Light List Accent 2" w:semiHidden="0" w:uiPriority="61" w:unhideWhenUsed="0"/>
-    <w:lsdException w:name="Light Grid Accent 2" w:semiHidden="0" w:uiPriority="62" w:unhideWhenUsed="0"/>
-    <w:lsdException w:name="Medium Shading 1 Accent 2" w:semiHidden="0" w:uiPriority="63" w:unhideWhenUsed="0"/>
-    <w:lsdException w:name="Medium Shading 2 Accent 2" w:semiHidden="0" w:uiPriority="64" w:unhideWhenUsed="0"/>
-    <w:lsdException w:name="Medium List 1 Accent 2" w:semiHidden="0" w:uiPriority="65" w:unhideWhenUsed="0"/>
-    <w:lsdException w:name="Medium List 2 Accent 2" w:semiHidden="0" w:uiPriority="66" w:unhideWhenUsed="0"/>
-    <w:lsdException w:name="Medium Grid 1 Accent 2" w:semiHidden="0" w:uiPriority="67" w:unhideWhenUsed="0"/>
-    <w:lsdException w:name="Medium Grid 2 Accent 2" w:semiHidden="0" w:uiPriority="68" w:unhideWhenUsed="0"/>
-    <w:lsdException w:name="Medium Grid 3 Accent 2" w:semiHidden="0" w:uiPriority="69" w:unhideWhenUsed="0"/>
-    <w:lsdException w:name="Dark List Accent 2" w:semiHidden="0" w:uiPriority="70" w:unhideWhenUsed="0"/>
-    <w:lsdException w:name="Colorful Shading Accent 2" w:semiHidden="0" w:uiPriority="71" w:unhideWhenUsed="0"/>
-    <w:lsdException w:name="Colorful List Accent 2" w:semiHidden="0" w:uiPriority="72" w:unhideWhenUsed="0"/>
-    <w:lsdException w:name="Colorful Grid Accent 2" w:semiHidden="0" w:uiPriority="73" w:unhideWhenUsed="0"/>
-    <w:lsdException w:name="Light Shading Accent 3" w:semiHidden="0" w:uiPriority="60" w:unhideWhenUsed="0"/>
-    <w:lsdException w:name="Light List Accent 3" w:semiHidden="0" w:uiPriority="61" w:unhideWhenUsed="0"/>
-    <w:lsdException w:name="Light Grid Accent 3" w:semiHidden="0" w:uiPriority="62" w:unhideWhenUsed="0"/>
-    <w:lsdException w:name="Medium Shading 1 Accent 3" w:semiHidden="0" w:uiPriority="63" w:unhideWhenUsed="0"/>
-    <w:lsdException w:name="Medium Shading 2 Accent 3" w:semiHidden="0" w:uiPriority="64" w:unhideWhenUsed="0"/>
-    <w:lsdException w:name="Medium List 1 Accent 3" w:semiHidden="0" w:uiPriority="65" w:unhideWhenUsed="0"/>
-    <w:lsdException w:name="Medium List 2 Accent 3" w:semiHidden="0" w:uiPriority="66" w:unhideWhenUsed="0"/>
-    <w:lsdException w:name="Medium Grid 1 Accent 3" w:semiHidden="0" w:uiPriority="67" w:unhideWhenUsed="0"/>
-    <w:lsdException w:name="Medium Grid 2 Accent 3" w:semiHidden="0" w:uiPriority="68" w:unhideWhenUsed="0"/>
-    <w:lsdException w:name="Medium Grid 3 Accent 3" w:semiHidden="0" w:uiPriority="69" w:unhideWhenUsed="0"/>
-    <w:lsdException w:name="Dark List Accent 3" w:semiHidden="0" w:uiPriority="70" w:unhideWhenUsed="0"/>
-    <w:lsdException w:name="Colorful Shading Accent 3" w:semiHidden="0" w:uiPriority="71" w:unhideWhenUsed="0"/>
-    <w:lsdException w:name="Colorful List Accent 3" w:semiHidden="0" w:uiPriority="72" w:unhideWhenUsed="0"/>
-    <w:lsdException w:name="Colorful Grid Accent 3" w:semiHidden="0" w:uiPriority="73" w:unhideWhenUsed="0"/>
-    <w:lsdException w:name="Light Shading Accent 4" w:semiHidden="0" w:uiPriority="60" w:unhideWhenUsed="0"/>
-    <w:lsdException w:name="Light List Accent 4" w:semiHidden="0" w:uiPriority="61" w:unhideWhenUsed="0"/>
-    <w:lsdException w:name="Light Grid Accent 4" w:semiHidden="0" w:uiPriority="62" w:unhideWhenUsed="0"/>
-    <w:lsdException w:name="Medium Shading 1 Accent 4" w:semiHidden="0" w:uiPriority="63" w:unhideWhenUsed="0"/>
-    <w:lsdException w:name="Medium Shading 2 Accent 4" w:semiHidden="0" w:uiPriority="64" w:unhideWhenUsed="0"/>
-    <w:lsdException w:name="Medium List 1 Accent 4" w:semiHidden="0" w:uiPriority="65" w:unhideWhenUsed="0"/>
-    <w:lsdException w:name="Medium List 2 Accent 4" w:semiHidden="0" w:uiPriority="66" w:unhideWhenUsed="0"/>
-    <w:lsdException w:name="Medium Grid 1 Accent 4" w:semiHidden="0" w:uiPriority="67" w:unhideWhenUsed="0"/>
-    <w:lsdException w:name="Medium Grid 2 Accent 4" w:semiHidden="0" w:uiPriority="68" w:unhideWhenUsed="0"/>
-    <w:lsdException w:name="Medium Grid 3 Accent 4" w:semiHidden="0" w:uiPriority="69" w:unhideWhenUsed="0"/>
-    <w:lsdException w:name="Dark List Accent 4" w:semiHidden="0" w:uiPriority="70" w:unhideWhenUsed="0"/>
-    <w:lsdException w:name="Colorful Shading Accent 4" w:semiHidden="0" w:uiPriority="71" w:unhideWhenUsed="0"/>
-    <w:lsdException w:name="Colorful List Accent 4" w:semiHidden="0" w:uiPriority="72" w:unhideWhenUsed="0"/>
-    <w:lsdException w:name="Colorful Grid Accent 4" w:semiHidden="0" w:uiPriority="73" w:unhideWhenUsed="0"/>
-    <w:lsdException w:name="Light Shading Accent 5" w:semiHidden="0" w:uiPriority="60" w:unhideWhenUsed="0"/>
-    <w:lsdException w:name="Light List Accent 5" w:semiHidden="0" w:uiPriority="61" w:unhideWhenUsed="0"/>
-    <w:lsdException w:name="Light Grid Accent 5" w:semiHidden="0" w:uiPriority="62" w:unhideWhenUsed="0"/>
-    <w:lsdException w:name="Medium Shading 1 Accent 5" w:semiHidden="0" w:uiPriority="63" w:unhideWhenUsed="0"/>
-    <w:lsdException w:name="Medium Shading 2 Accent 5" w:semiHidden="0" w:uiPriority="64" w:unhideWhenUsed="0"/>
-    <w:lsdException w:name="Medium List 1 Accent 5" w:semiHidden="0" w:uiPriority="65" w:unhideWhenUsed="0"/>
-    <w:lsdException w:name="Medium List 2 Accent 5" w:semiHidden="0" w:uiPriority="66" w:unhideWhenUsed="0"/>
-    <w:lsdException w:name="Medium Grid 1 Accent 5" w:semiHidden="0" w:uiPriority="67" w:unhideWhenUsed="0"/>
-    <w:lsdException w:name="Medium Grid 2 Accent 5" w:semiHidden="0" w:uiPriority="68" w:unhideWhenUsed="0"/>
-    <w:lsdException w:name="Medium Grid 3 Accent 5" w:semiHidden="0" w:uiPriority="69" w:unhideWhenUsed="0"/>
-    <w:lsdException w:name="Dark List Accent 5" w:semiHidden="0" w:uiPriority="70" w:unhideWhenUsed="0"/>
-    <w:lsdException w:name="Colorful Shading Accent 5" w:semiHidden="0" w:uiPriority="71" w:unhideWhenUsed="0"/>
-    <w:lsdException w:name="Colorful List Accent 5" w:semiHidden="0" w:uiPriority="72" w:unhideWhenUsed="0"/>
-    <w:lsdException w:name="Colorful Grid Accent 5" w:semiHidden="0" w:uiPriority="73" w:unhideWhenUsed="0"/>
-    <w:lsdException w:name="Light Shading Accent 6" w:semiHidden="0" w:uiPriority="60" w:unhideWhenUsed="0"/>
-    <w:lsdException w:name="Light List Accent 6" w:semiHidden="0" w:uiPriority="61" w:unhideWhenUsed="0"/>
-    <w:lsdException w:name="Light Grid Accent 6" w:semiHidden="0" w:uiPriority="62" w:unhideWhenUsed="0"/>
-    <w:lsdException w:name="Medium Shading 1 Accent 6" w:semiHidden="0" w:uiPriority="63" w:unhideWhenUsed="0"/>
-    <w:lsdException w:name="Medium Shading 2 Accent 6" w:semiHidden="0" w:uiPriority="64" w:unhideWhenUsed="0"/>
-    <w:lsdException w:name="Medium List 1 Accent 6" w:semiHidden="0" w:uiPriority="65" w:unhideWhenUsed="0"/>
-    <w:lsdException w:name="Medium List 2 Accent 6" w:semiHidden="0" w:uiPriority="66" w:unhideWhenUsed="0"/>
-    <w:lsdException w:name="Medium Grid 1 Accent 6" w:semiHidden="0" w:uiPriority="67" w:unhideWhenUsed="0"/>
-    <w:lsdException w:name="Medium Grid 2 Accent 6" w:semiHidden="0" w:uiPriority="68" w:unhideWhenUsed="0"/>
-    <w:lsdException w:name="Medium Grid 3 Accent 6" w:semiHidden="0" w:uiPriority="69" w:unhideWhenUsed="0"/>
-    <w:lsdException w:name="Dark List Accent 6" w:semiHidden="0" w:uiPriority="70" w:unhideWhenUsed="0"/>
-    <w:lsdException w:name="Colorful Shading Accent 6" w:semiHidden="0" w:uiPriority="71" w:unhideWhenUsed="0"/>
-    <w:lsdException w:name="Colorful List Accent 6" w:semiHidden="0" w:uiPriority="72" w:unhideWhenUsed="0"/>
-    <w:lsdException w:name="Colorful Grid Accent 6" w:semiHidden="0" w:uiPriority="73" w:unhideWhenUsed="0"/>
-    <w:lsdException w:name="Subtle Emphasis" w:semiHidden="0" w:uiPriority="19" w:unhideWhenUsed="0" w:qFormat="1"/>
-    <w:lsdException w:name="Intense Emphasis" w:semiHidden="0" w:uiPriority="21" w:unhideWhenUsed="0" w:qFormat="1"/>
-    <w:lsdException w:name="Subtle Reference" w:semiHidden="0" w:uiPriority="31" w:unhideWhenUsed="0" w:qFormat="1"/>
-    <w:lsdException w:name="Intense Reference" w:semiHidden="0" w:uiPriority="32" w:unhideWhenUsed="0" w:qFormat="1"/>
-    <w:lsdException w:name="Book Title" w:semiHidden="0" w:uiPriority="33" w:unhideWhenUsed="0" w:qFormat="1"/>
-    <w:lsdException w:name="Bibliography" w:uiPriority="37"/>
-    <w:lsdException w:name="TOC Heading" w:uiPriority="39" w:qFormat="1"/>
+  <w:latentStyles w:defLockedState="0" w:defUIPriority="99" w:defSemiHidden="0" w:defUnhideWhenUsed="0" w:defQFormat="0" w:count="371">
+    <w:lsdException w:name="Normal" w:uiPriority="0" w:qFormat="1"/>
+    <w:lsdException w:name="heading 1" w:uiPriority="9" w:qFormat="1"/>
+    <w:lsdException w:name="heading 2" w:semiHidden="1" w:uiPriority="9" w:unhideWhenUsed="1" w:qFormat="1"/>
+    <w:lsdException w:name="heading 3" w:semiHidden="1" w:uiPriority="9" w:unhideWhenUsed="1" w:qFormat="1"/>
+    <w:lsdException w:name="heading 4" w:semiHidden="1" w:uiPriority="9" w:unhideWhenUsed="1" w:qFormat="1"/>
+    <w:lsdException w:name="heading 5" w:semiHidden="1" w:uiPriority="9" w:unhideWhenUsed="1" w:qFormat="1"/>
+    <w:lsdException w:name="heading 6" w:semiHidden="1" w:uiPriority="9" w:unhideWhenUsed="1" w:qFormat="1"/>
+    <w:lsdException w:name="heading 7" w:semiHidden="1" w:uiPriority="9" w:unhideWhenUsed="1" w:qFormat="1"/>
+    <w:lsdException w:name="heading 8" w:semiHidden="1" w:uiPriority="9" w:unhideWhenUsed="1" w:qFormat="1"/>
+    <w:lsdException w:name="heading 9" w:semiHidden="1" w:uiPriority="9" w:unhideWhenUsed="1" w:qFormat="1"/>
+    <w:lsdException w:name="index 1" w:semiHidden="1" w:unhideWhenUsed="1"/>
+    <w:lsdException w:name="index 2" w:semiHidden="1" w:unhideWhenUsed="1"/>
+    <w:lsdException w:name="index 3" w:semiHidden="1" w:unhideWhenUsed="1"/>
+    <w:lsdException w:name="index 4" w:semiHidden="1" w:unhideWhenUsed="1"/>
+    <w:lsdException w:name="index 5" w:semiHidden="1" w:unhideWhenUsed="1"/>
+    <w:lsdException w:name="index 6" w:semiHidden="1" w:unhideWhenUsed="1"/>
+    <w:lsdException w:name="index 7" w:semiHidden="1" w:unhideWhenUsed="1"/>
+    <w:lsdException w:name="index 8" w:semiHidden="1" w:unhideWhenUsed="1"/>
+    <w:lsdException w:name="index 9" w:semiHidden="1" w:unhideWhenUsed="1"/>
+    <w:lsdException w:name="toc 1" w:semiHidden="1" w:uiPriority="39" w:unhideWhenUsed="1"/>
+    <w:lsdException w:name="toc 2" w:semiHidden="1" w:uiPriority="39" w:unhideWhenUsed="1"/>
+    <w:lsdException w:name="toc 3" w:semiHidden="1" w:uiPriority="39" w:unhideWhenUsed="1"/>
+    <w:lsdException w:name="toc 4" w:semiHidden="1" w:uiPriority="39" w:unhideWhenUsed="1"/>
+    <w:lsdException w:name="toc 5" w:semiHidden="1" w:uiPriority="39" w:unhideWhenUsed="1"/>
+    <w:lsdException w:name="toc 6" w:semiHidden="1" w:uiPriority="39" w:unhideWhenUsed="1"/>
+    <w:lsdException w:name="toc 7" w:semiHidden="1" w:uiPriority="39" w:unhideWhenUsed="1"/>
+    <w:lsdException w:name="toc 8" w:semiHidden="1" w:uiPriority="39" w:unhideWhenUsed="1"/>
+    <w:lsdException w:name="toc 9" w:semiHidden="1" w:uiPriority="39" w:unhideWhenUsed="1"/>
+    <w:lsdException w:name="Normal Indent" w:semiHidden="1" w:unhideWhenUsed="1"/>
+    <w:lsdException w:name="footnote text" w:semiHidden="1" w:unhideWhenUsed="1"/>
+    <w:lsdException w:name="annotation text" w:semiHidden="1" w:unhideWhenUsed="1"/>
+    <w:lsdException w:name="header" w:semiHidden="1" w:uiPriority="0" w:unhideWhenUsed="1"/>
+    <w:lsdException w:name="footer" w:semiHidden="1" w:unhideWhenUsed="1"/>
+    <w:lsdException w:name="index heading" w:semiHidden="1" w:unhideWhenUsed="1"/>
+    <w:lsdException w:name="caption" w:semiHidden="1" w:uiPriority="35" w:unhideWhenUsed="1" w:qFormat="1"/>
+    <w:lsdException w:name="table of figures" w:semiHidden="1" w:unhideWhenUsed="1"/>
+    <w:lsdException w:name="envelope address" w:semiHidden="1" w:unhideWhenUsed="1"/>
+    <w:lsdException w:name="envelope return" w:semiHidden="1" w:unhideWhenUsed="1"/>
+    <w:lsdException w:name="footnote reference" w:semiHidden="1" w:unhideWhenUsed="1"/>
+    <w:lsdException w:name="annotation reference" w:semiHidden="1" w:unhideWhenUsed="1"/>
+    <w:lsdException w:name="line number" w:semiHidden="1" w:unhideWhenUsed="1"/>
+    <w:lsdException w:name="page number" w:semiHidden="1" w:unhideWhenUsed="1"/>
+    <w:lsdException w:name="endnote reference" w:semiHidden="1" w:unhideWhenUsed="1"/>
+    <w:lsdException w:name="endnote text" w:semiHidden="1" w:unhideWhenUsed="1"/>
+    <w:lsdException w:name="table of authorities" w:semiHidden="1" w:unhideWhenUsed="1"/>
+    <w:lsdException w:name="macro" w:semiHidden="1" w:unhideWhenUsed="1"/>
+    <w:lsdException w:name="toa heading" w:semiHidden="1" w:unhideWhenUsed="1"/>
+    <w:lsdException w:name="List" w:semiHidden="1" w:unhideWhenUsed="1"/>
+    <w:lsdException w:name="List Bullet" w:semiHidden="1" w:unhideWhenUsed="1"/>
+    <w:lsdException w:name="List Number" w:semiHidden="1" w:unhideWhenUsed="1"/>
+    <w:lsdException w:name="List 2" w:semiHidden="1" w:unhideWhenUsed="1"/>
+    <w:lsdException w:name="List 3" w:semiHidden="1" w:unhideWhenUsed="1"/>
+    <w:lsdException w:name="List 4" w:semiHidden="1" w:unhideWhenUsed="1"/>
+    <w:lsdException w:name="List 5" w:semiHidden="1" w:unhideWhenUsed="1"/>
+    <w:lsdException w:name="List Bullet 2" w:semiHidden="1" w:unhideWhenUsed="1"/>
+    <w:lsdException w:name="List Bullet 3" w:semiHidden="1" w:unhideWhenUsed="1"/>
+    <w:lsdException w:name="List Bullet 4" w:semiHidden="1" w:unhideWhenUsed="1"/>
+    <w:lsdException w:name="List Bullet 5" w:semiHidden="1" w:unhideWhenUsed="1"/>
+    <w:lsdException w:name="List Number 2" w:semiHidden="1" w:unhideWhenUsed="1"/>
+    <w:lsdException w:name="List Number 3" w:semiHidden="1" w:unhideWhenUsed="1"/>
+    <w:lsdException w:name="List Number 4" w:semiHidden="1" w:unhideWhenUsed="1"/>
+    <w:lsdException w:name="List Number 5" w:semiHidden="1" w:unhideWhenUsed="1"/>
+    <w:lsdException w:name="Title" w:uiPriority="10" w:qFormat="1"/>
+    <w:lsdException w:name="Closing" w:semiHidden="1" w:unhideWhenUsed="1"/>
+    <w:lsdException w:name="Signature" w:semiHidden="1" w:unhideWhenUsed="1"/>
+    <w:lsdException w:name="Default Paragraph Font" w:semiHidden="1" w:uiPriority="1" w:unhideWhenUsed="1"/>
+    <w:lsdException w:name="Body Text" w:semiHidden="1" w:unhideWhenUsed="1"/>
+    <w:lsdException w:name="Body Text Indent" w:semiHidden="1" w:unhideWhenUsed="1"/>
+    <w:lsdException w:name="List Continue" w:semiHidden="1" w:unhideWhenUsed="1"/>
+    <w:lsdException w:name="List Continue 2" w:semiHidden="1" w:unhideWhenUsed="1"/>
+    <w:lsdException w:name="List Continue 3" w:semiHidden="1" w:unhideWhenUsed="1"/>
+    <w:lsdException w:name="List Continue 4" w:semiHidden="1" w:unhideWhenUsed="1"/>
+    <w:lsdException w:name="List Continue 5" w:semiHidden="1" w:unhideWhenUsed="1"/>
+    <w:lsdException w:name="Message Header" w:semiHidden="1" w:unhideWhenUsed="1"/>
+    <w:lsdException w:name="Subtitle" w:uiPriority="11" w:qFormat="1"/>
+    <w:lsdException w:name="Salutation" w:semiHidden="1" w:unhideWhenUsed="1"/>
+    <w:lsdException w:name="Date" w:semiHidden="1" w:unhideWhenUsed="1"/>
+    <w:lsdException w:name="Body Text First Indent" w:semiHidden="1" w:unhideWhenUsed="1"/>
+    <w:lsdException w:name="Body Text First Indent 2" w:semiHidden="1" w:unhideWhenUsed="1"/>
+    <w:lsdException w:name="Note Heading" w:semiHidden="1" w:unhideWhenUsed="1"/>
+    <w:lsdException w:name="Body Text 2" w:semiHidden="1" w:unhideWhenUsed="1"/>
+    <w:lsdException w:name="Body Text 3" w:semiHidden="1" w:unhideWhenUsed="1"/>
+    <w:lsdException w:name="Body Text Indent 2" w:semiHidden="1" w:unhideWhenUsed="1"/>
+    <w:lsdException w:name="Body Text Indent 3" w:semiHidden="1" w:unhideWhenUsed="1"/>
+    <w:lsdException w:name="Block Text" w:semiHidden="1" w:unhideWhenUsed="1"/>
+    <w:lsdException w:name="Hyperlink" w:semiHidden="1" w:uiPriority="0" w:unhideWhenUsed="1"/>
+    <w:lsdException w:name="FollowedHyperlink" w:semiHidden="1" w:unhideWhenUsed="1"/>
+    <w:lsdException w:name="Strong" w:uiPriority="22" w:qFormat="1"/>
+    <w:lsdException w:name="Emphasis" w:uiPriority="20" w:qFormat="1"/>
+    <w:lsdException w:name="Document Map" w:semiHidden="1" w:unhideWhenUsed="1"/>
+    <w:lsdException w:name="Plain Text" w:semiHidden="1" w:unhideWhenUsed="1"/>
+    <w:lsdException w:name="E-mail Signature" w:semiHidden="1" w:unhideWhenUsed="1"/>
+    <w:lsdException w:name="HTML Top of Form" w:semiHidden="1" w:unhideWhenUsed="1"/>
+    <w:lsdException w:name="HTML Bottom of Form" w:semiHidden="1" w:unhideWhenUsed="1"/>
+    <w:lsdException w:name="Normal (Web)" w:semiHidden="1" w:unhideWhenUsed="1"/>
+    <w:lsdException w:name="HTML Acronym" w:semiHidden="1" w:unhideWhenUsed="1"/>
+    <w:lsdException w:name="HTML Address" w:semiHidden="1" w:unhideWhenUsed="1"/>
+    <w:lsdException w:name="HTML Cite" w:semiHidden="1" w:unhideWhenUsed="1"/>
+    <w:lsdException w:name="HTML Code" w:semiHidden="1" w:unhideWhenUsed="1"/>
+    <w:lsdException w:name="HTML Definition" w:semiHidden="1" w:unhideWhenUsed="1"/>
+    <w:lsdException w:name="HTML Keyboard" w:semiHidden="1" w:unhideWhenUsed="1"/>
+    <w:lsdException w:name="HTML Preformatted" w:semiHidden="1" w:unhideWhenUsed="1"/>
+    <w:lsdException w:name="HTML Sample" w:semiHidden="1" w:unhideWhenUsed="1"/>
+    <w:lsdException w:name="HTML Typewriter" w:semiHidden="1" w:unhideWhenUsed="1"/>
+    <w:lsdException w:name="HTML Variable" w:semiHidden="1" w:unhideWhenUsed="1"/>
+    <w:lsdException w:name="Normal Table" w:semiHidden="1" w:unhideWhenUsed="1"/>
+    <w:lsdException w:name="annotation subject" w:semiHidden="1" w:unhideWhenUsed="1"/>
+    <w:lsdException w:name="No List" w:semiHidden="1" w:unhideWhenUsed="1"/>
+    <w:lsdException w:name="Outline List 1" w:semiHidden="1" w:unhideWhenUsed="1"/>
+    <w:lsdException w:name="Outline List 2" w:semiHidden="1" w:unhideWhenUsed="1"/>
+    <w:lsdException w:name="Outline List 3" w:semiHidden="1" w:unhideWhenUsed="1"/>
+    <w:lsdException w:name="Table Simple 1" w:semiHidden="1" w:unhideWhenUsed="1"/>
+    <w:lsdException w:name="Table Simple 2" w:semiHidden="1" w:unhideWhenUsed="1"/>
+    <w:lsdException w:name="Table Simple 3" w:semiHidden="1" w:unhideWhenUsed="1"/>
+    <w:lsdException w:name="Table Classic 1" w:semiHidden="1" w:unhideWhenUsed="1"/>
+    <w:lsdException w:name="Table Classic 2" w:semiHidden="1" w:unhideWhenUsed="1"/>
+    <w:lsdException w:name="Table Classic 3" w:semiHidden="1" w:unhideWhenUsed="1"/>
+    <w:lsdException w:name="Table Classic 4" w:semiHidden="1" w:unhideWhenUsed="1"/>
+    <w:lsdException w:name="Table Colorful 1" w:semiHidden="1" w:unhideWhenUsed="1"/>
+    <w:lsdException w:name="Table Colorful 2" w:semiHidden="1" w:unhideWhenUsed="1"/>
+    <w:lsdException w:name="Table Colorful 3" w:semiHidden="1" w:unhideWhenUsed="1"/>
+    <w:lsdException w:name="Table Columns 1" w:semiHidden="1" w:unhideWhenUsed="1"/>
+    <w:lsdException w:name="Table Columns 2" w:semiHidden="1" w:unhideWhenUsed="1"/>
+    <w:lsdException w:name="Table Columns 3" w:semiHidden="1" w:unhideWhenUsed="1"/>
+    <w:lsdException w:name="Table Columns 4" w:semiHidden="1" w:unhideWhenUsed="1"/>
+    <w:lsdException w:name="Table Columns 5" w:semiHidden="1" w:unhideWhenUsed="1"/>
+    <w:lsdException w:name="Table Grid 1" w:semiHidden="1" w:unhideWhenUsed="1"/>
+    <w:lsdException w:name="Table Grid 2" w:semiHidden="1" w:unhideWhenUsed="1"/>
+    <w:lsdException w:name="Table Grid 3" w:semiHidden="1" w:unhideWhenUsed="1"/>
+    <w:lsdException w:name="Table Grid 4" w:semiHidden="1" w:unhideWhenUsed="1"/>
+    <w:lsdException w:name="Table Grid 5" w:semiHidden="1" w:unhideWhenUsed="1"/>
+    <w:lsdException w:name="Table Grid 6" w:semiHidden="1" w:unhideWhenUsed="1"/>
+    <w:lsdException w:name="Table Grid 7" w:semiHidden="1" w:unhideWhenUsed="1"/>
+    <w:lsdException w:name="Table Grid 8" w:semiHidden="1" w:unhideWhenUsed="1"/>
+    <w:lsdException w:name="Table List 1" w:semiHidden="1" w:unhideWhenUsed="1"/>
+    <w:lsdException w:name="Table List 2" w:semiHidden="1" w:unhideWhenUsed="1"/>
+    <w:lsdException w:name="Table List 3" w:semiHidden="1" w:unhideWhenUsed="1"/>
+    <w:lsdException w:name="Table List 4" w:semiHidden="1" w:unhideWhenUsed="1"/>
+    <w:lsdException w:name="Table List 5" w:semiHidden="1" w:unhideWhenUsed="1"/>
+    <w:lsdException w:name="Table List 6" w:semiHidden="1" w:unhideWhenUsed="1"/>
+    <w:lsdException w:name="Table List 7" w:semiHidden="1" w:unhideWhenUsed="1"/>
+    <w:lsdException w:name="Table List 8" w:semiHidden="1" w:unhideWhenUsed="1"/>
+    <w:lsdException w:name="Table 3D effects 1" w:semiHidden="1" w:unhideWhenUsed="1"/>
+    <w:lsdException w:name="Table 3D effects 2" w:semiHidden="1" w:unhideWhenUsed="1"/>
+    <w:lsdException w:name="Table 3D effects 3" w:semiHidden="1" w:unhideWhenUsed="1"/>
+    <w:lsdException w:name="Table Contemporary" w:semiHidden="1" w:unhideWhenUsed="1"/>
+    <w:lsdException w:name="Table Elegant" w:semiHidden="1" w:unhideWhenUsed="1"/>
+    <w:lsdException w:name="Table Professional" w:semiHidden="1" w:unhideWhenUsed="1"/>
+    <w:lsdException w:name="Table Subtle 1" w:semiHidden="1" w:unhideWhenUsed="1"/>
+    <w:lsdException w:name="Table Subtle 2" w:semiHidden="1" w:unhideWhenUsed="1"/>
+    <w:lsdException w:name="Table Web 1" w:semiHidden="1" w:unhideWhenUsed="1"/>
+    <w:lsdException w:name="Table Web 2" w:semiHidden="1" w:unhideWhenUsed="1"/>
+    <w:lsdException w:name="Table Web 3" w:semiHidden="1" w:unhideWhenUsed="1"/>
+    <w:lsdException w:name="Balloon Text" w:semiHidden="1" w:unhideWhenUsed="1"/>
+    <w:lsdException w:name="Table Grid" w:uiPriority="0"/>
+    <w:lsdException w:name="Table Theme" w:semiHidden="1" w:unhideWhenUsed="1"/>
+    <w:lsdException w:name="Placeholder Text" w:semiHidden="1"/>
+    <w:lsdException w:name="No Spacing" w:uiPriority="1" w:qFormat="1"/>
+    <w:lsdException w:name="Light Shading" w:uiPriority="60"/>
+    <w:lsdException w:name="Light List" w:uiPriority="61"/>
+    <w:lsdException w:name="Light Grid" w:uiPriority="62"/>
+    <w:lsdException w:name="Medium Shading 1" w:uiPriority="63"/>
+    <w:lsdException w:name="Medium Shading 2" w:uiPriority="64"/>
+    <w:lsdException w:name="Medium List 1" w:uiPriority="65"/>
+    <w:lsdException w:name="Medium List 2" w:uiPriority="66"/>
+    <w:lsdException w:name="Medium Grid 1" w:uiPriority="67"/>
+    <w:lsdException w:name="Medium Grid 2" w:uiPriority="68"/>
+    <w:lsdException w:name="Medium Grid 3" w:uiPriority="69"/>
+    <w:lsdException w:name="Dark List" w:uiPriority="70"/>
+    <w:lsdException w:name="Colorful Shading" w:uiPriority="71"/>
+    <w:lsdException w:name="Colorful List" w:uiPriority="72"/>
+    <w:lsdException w:name="Colorful Grid" w:uiPriority="73"/>
+    <w:lsdException w:name="Light Shading Accent 1" w:uiPriority="60"/>
+    <w:lsdException w:name="Light List Accent 1" w:uiPriority="61"/>
+    <w:lsdException w:name="Light Grid Accent 1" w:uiPriority="62"/>
+    <w:lsdException w:name="Medium Shading 1 Accent 1" w:uiPriority="63"/>
+    <w:lsdException w:name="Medium Shading 2 Accent 1" w:uiPriority="64"/>
+    <w:lsdException w:name="Medium List 1 Accent 1" w:uiPriority="65"/>
+    <w:lsdException w:name="Revision" w:semiHidden="1"/>
+    <w:lsdException w:name="List Paragraph" w:uiPriority="34" w:qFormat="1"/>
+    <w:lsdException w:name="Quote" w:uiPriority="29" w:qFormat="1"/>
+    <w:lsdException w:name="Intense Quote" w:uiPriority="30" w:qFormat="1"/>
+    <w:lsdException w:name="Medium List 2 Accent 1" w:uiPriority="66"/>
+    <w:lsdException w:name="Medium Grid 1 Accent 1" w:uiPriority="67"/>
+    <w:lsdException w:name="Medium Grid 2 Accent 1" w:uiPriority="68"/>
+    <w:lsdException w:name="Medium Grid 3 Accent 1" w:uiPriority="69"/>
+    <w:lsdException w:name="Dark List Accent 1" w:uiPriority="70"/>
+    <w:lsdException w:name="Colorful Shading Accent 1" w:uiPriority="71"/>
+    <w:lsdException w:name="Colorful List Accent 1" w:uiPriority="72"/>
+    <w:lsdException w:name="Colorful Grid Accent 1" w:uiPriority="73"/>
+    <w:lsdException w:name="Light Shading Accent 2" w:uiPriority="60"/>
+    <w:lsdException w:name="Light List Accent 2" w:uiPriority="61"/>
+    <w:lsdException w:name="Light Grid Accent 2" w:uiPriority="62"/>
+    <w:lsdException w:name="Medium Shading 1 Accent 2" w:uiPriority="63"/>
+    <w:lsdException w:name="Medium Shading 2 Accent 2" w:uiPriority="64"/>
+    <w:lsdException w:name="Medium List 1 Accent 2" w:uiPriority="65"/>
+    <w:lsdException w:name="Medium List 2 Accent 2" w:uiPriority="66"/>
+    <w:lsdException w:name="Medium Grid 1 Accent 2" w:uiPriority="67"/>
+    <w:lsdException w:name="Medium Grid 2 Accent 2" w:uiPriority="68"/>
+    <w:lsdException w:name="Medium Grid 3 Accent 2" w:uiPriority="69"/>
+    <w:lsdException w:name="Dark List Accent 2" w:uiPriority="70"/>
+    <w:lsdException w:name="Colorful Shading Accent 2" w:uiPriority="71"/>
+    <w:lsdException w:name="Colorful List Accent 2" w:uiPriority="72"/>
+    <w:lsdException w:name="Colorful Grid Accent 2" w:uiPriority="73"/>
+    <w:lsdException w:name="Light Shading Accent 3" w:uiPriority="60"/>
+    <w:lsdException w:name="Light List Accent 3" w:uiPriority="61"/>
+    <w:lsdException w:name="Light Grid Accent 3" w:uiPriority="62"/>
+    <w:lsdException w:name="Medium Shading 1 Accent 3" w:uiPriority="63"/>
+    <w:lsdException w:name="Medium Shading 2 Accent 3" w:uiPriority="64"/>
+    <w:lsdException w:name="Medium List 1 Accent 3" w:uiPriority="65"/>
+    <w:lsdException w:name="Medium List 2 Accent 3" w:uiPriority="66"/>
+    <w:lsdException w:name="Medium Grid 1 Accent 3" w:uiPriority="67"/>
+    <w:lsdException w:name="Medium Grid 2 Accent 3" w:uiPriority="68"/>
+    <w:lsdException w:name="Medium Grid 3 Accent 3" w:uiPriority="69"/>
+    <w:lsdException w:name="Dark List Accent 3" w:uiPriority="70"/>
+    <w:lsdException w:name="Colorful Shading Accent 3" w:uiPriority="71"/>
+    <w:lsdException w:name="Colorful List Accent 3" w:uiPriority="72"/>
+    <w:lsdException w:name="Colorful Grid Accent 3" w:uiPriority="73"/>
+    <w:lsdException w:name="Light Shading Accent 4" w:uiPriority="60"/>
+    <w:lsdException w:name="Light List Accent 4" w:uiPriority="61"/>
+    <w:lsdException w:name="Light Grid Accent 4" w:uiPriority="62"/>
+    <w:lsdException w:name="Medium Shading 1 Accent 4" w:uiPriority="63"/>
+    <w:lsdException w:name="Medium Shading 2 Accent 4" w:uiPriority="64"/>
+    <w:lsdException w:name="Medium List 1 Accent 4" w:uiPriority="65"/>
+    <w:lsdException w:name="Medium List 2 Accent 4" w:uiPriority="66"/>
+    <w:lsdException w:name="Medium Grid 1 Accent 4" w:uiPriority="67"/>
+    <w:lsdException w:name="Medium Grid 2 Accent 4" w:uiPriority="68"/>
+    <w:lsdException w:name="Medium Grid 3 Accent 4" w:uiPriority="69"/>
+    <w:lsdException w:name="Dark List Accent 4" w:uiPriority="70"/>
+    <w:lsdException w:name="Colorful Shading Accent 4" w:uiPriority="71"/>
+    <w:lsdException w:name="Colorful List Accent 4" w:uiPriority="72"/>
+    <w:lsdException w:name="Colorful Grid Accent 4" w:uiPriority="73"/>
+    <w:lsdException w:name="Light Shading Accent 5" w:uiPriority="60"/>
+    <w:lsdException w:name="Light List Accent 5" w:uiPriority="61"/>
+    <w:lsdException w:name="Light Grid Accent 5" w:uiPriority="62"/>
+    <w:lsdException w:name="Medium Shading 1 Accent 5" w:uiPriority="63"/>
+    <w:lsdException w:name="Medium Shading 2 Accent 5" w:uiPriority="64"/>
+    <w:lsdException w:name="Medium List 1 Accent 5" w:uiPriority="65"/>
+    <w:lsdException w:name="Medium List 2 Accent 5" w:uiPriority="66"/>
+    <w:lsdException w:name="Medium Grid 1 Accent 5" w:uiPriority="67"/>
+    <w:lsdException w:name="Medium Grid 2 Accent 5" w:uiPriority="68"/>
+    <w:lsdException w:name="Medium Grid 3 Accent 5" w:uiPriority="69"/>
+    <w:lsdException w:name="Dark List Accent 5" w:uiPriority="70"/>
+    <w:lsdException w:name="Colorful Shading Accent 5" w:uiPriority="71"/>
+    <w:lsdException w:name="Colorful List Accent 5" w:uiPriority="72"/>
+    <w:lsdException w:name="Colorful Grid Accent 5" w:uiPriority="73"/>
+    <w:lsdException w:name="Light Shading Accent 6" w:uiPriority="60"/>
+    <w:lsdException w:name="Light List Accent 6" w:uiPriority="61"/>
+    <w:lsdException w:name="Light Grid Accent 6" w:uiPriority="62"/>
+    <w:lsdException w:name="Medium Shading 1 Accent 6" w:uiPriority="63"/>
+    <w:lsdException w:name="Medium Shading 2 Accent 6" w:uiPriority="64"/>
+    <w:lsdException w:name="Medium List 1 Accent 6" w:uiPriority="65"/>
+    <w:lsdException w:name="Medium List 2 Accent 6" w:uiPriority="66"/>
+    <w:lsdException w:name="Medium Grid 1 Accent 6" w:uiPriority="67"/>
+    <w:lsdException w:name="Medium Grid 2 Accent 6" w:uiPriority="68"/>
+    <w:lsdException w:name="Medium Grid 3 Accent 6" w:uiPriority="69"/>
+    <w:lsdException w:name="Dark List Accent 6" w:uiPriority="70"/>
+    <w:lsdException w:name="Colorful Shading Accent 6" w:uiPriority="71"/>
+    <w:lsdException w:name="Colorful List Accent 6" w:uiPriority="72"/>
+    <w:lsdException w:name="Colorful Grid Accent 6" w:uiPriority="73"/>
+    <w:lsdException w:name="Subtle Emphasis" w:uiPriority="19" w:qFormat="1"/>
+    <w:lsdException w:name="Intense Emphasis" w:uiPriority="21" w:qFormat="1"/>
+    <w:lsdException w:name="Subtle Reference" w:uiPriority="31" w:qFormat="1"/>
+    <w:lsdException w:name="Intense Reference" w:uiPriority="32" w:qFormat="1"/>
+    <w:lsdException w:name="Book Title" w:uiPriority="33" w:qFormat="1"/>
+    <w:lsdException w:name="Bibliography" w:semiHidden="1" w:uiPriority="37" w:unhideWhenUsed="1"/>
+    <w:lsdException w:name="TOC Heading" w:semiHidden="1" w:uiPriority="39" w:unhideWhenUsed="1" w:qFormat="1"/>
+    <w:lsdException w:name="Plain Table 1" w:uiPriority="41"/>
+    <w:lsdException w:name="Plain Table 2" w:uiPriority="42"/>
+    <w:lsdException w:name="Plain Table 3" w:uiPriority="43"/>
+    <w:lsdException w:name="Plain Table 4" w:uiPriority="44"/>
+    <w:lsdException w:name="Plain Table 5" w:uiPriority="45"/>
+    <w:lsdException w:name="Grid Table Light" w:uiPriority="40"/>
+    <w:lsdException w:name="Grid Table 1 Light" w:uiPriority="46"/>
+    <w:lsdException w:name="Grid Table 2" w:uiPriority="47"/>
+    <w:lsdException w:name="Grid Table 3" w:uiPriority="48"/>
+    <w:lsdException w:name="Grid Table 4" w:uiPriority="49"/>
+    <w:lsdException w:name="Grid Table 5 Dark" w:uiPriority="50"/>
+    <w:lsdException w:name="Grid Table 6 Colorful" w:uiPriority="51"/>
+    <w:lsdException w:name="Grid Table 7 Colorful" w:uiPriority="52"/>
+    <w:lsdException w:name="Grid Table 1 Light Accent 1" w:uiPriority="46"/>
+    <w:lsdException w:name="Grid Table 2 Accent 1" w:uiPriority="47"/>
+    <w:lsdException w:name="Grid Table 3 Accent 1" w:uiPriority="48"/>
+    <w:lsdException w:name="Grid Table 4 Accent 1" w:uiPriority="49"/>
+    <w:lsdException w:name="Grid Table 5 Dark Accent 1" w:uiPriority="50"/>
+    <w:lsdException w:name="Grid Table 6 Colorful Accent 1" w:uiPriority="51"/>
+    <w:lsdException w:name="Grid Table 7 Colorful Accent 1" w:uiPriority="52"/>
+    <w:lsdException w:name="Grid Table 1 Light Accent 2" w:uiPriority="46"/>
+    <w:lsdException w:name="Grid Table 2 Accent 2" w:uiPriority="47"/>
+    <w:lsdException w:name="Grid Table 3 Accent 2" w:uiPriority="48"/>
+    <w:lsdException w:name="Grid Table 4 Accent 2" w:uiPriority="49"/>
+    <w:lsdException w:name="Grid Table 5 Dark Accent 2" w:uiPriority="50"/>
+    <w:lsdException w:name="Grid Table 6 Colorful Accent 2" w:uiPriority="51"/>
+    <w:lsdException w:name="Grid Table 7 Colorful Accent 2" w:uiPriority="52"/>
+    <w:lsdException w:name="Grid Table 1 Light Accent 3" w:uiPriority="46"/>
+    <w:lsdException w:name="Grid Table 2 Accent 3" w:uiPriority="47"/>
+    <w:lsdException w:name="Grid Table 3 Accent 3" w:uiPriority="48"/>
+    <w:lsdException w:name="Grid Table 4 Accent 3" w:uiPriority="49"/>
+    <w:lsdException w:name="Grid Table 5 Dark Accent 3" w:uiPriority="50"/>
+    <w:lsdException w:name="Grid Table 6 Colorful Accent 3" w:uiPriority="51"/>
+    <w:lsdException w:name="Grid Table 7 Colorful Accent 3" w:uiPriority="52"/>
+    <w:lsdException w:name="Grid Table 1 Light Accent 4" w:uiPriority="46"/>
+    <w:lsdException w:name="Grid Table 2 Accent 4" w:uiPriority="47"/>
+    <w:lsdException w:name="Grid Table 3 Accent 4" w:uiPriority="48"/>
+    <w:lsdException w:name="Grid Table 4 Accent 4" w:uiPriority="49"/>
+    <w:lsdException w:name="Grid Table 5 Dark Accent 4" w:uiPriority="50"/>
+    <w:lsdException w:name="Grid Table 6 Colorful Accent 4" w:uiPriority="51"/>
+    <w:lsdException w:name="Grid Table 7 Colorful Accent 4" w:uiPriority="52"/>
+    <w:lsdException w:name="Grid Table 1 Light Accent 5" w:uiPriority="46"/>
+    <w:lsdException w:name="Grid Table 2 Accent 5" w:uiPriority="47"/>
+    <w:lsdException w:name="Grid Table 3 Accent 5" w:uiPriority="48"/>
+    <w:lsdException w:name="Grid Table 4 Accent 5" w:uiPriority="49"/>
+    <w:lsdException w:name="Grid Table 5 Dark Accent 5" w:uiPriority="50"/>
+    <w:lsdException w:name="Grid Table 6 Colorful Accent 5" w:uiPriority="51"/>
+    <w:lsdException w:name="Grid Table 7 Colorful Accent 5" w:uiPriority="52"/>
+    <w:lsdException w:name="Grid Table 1 Light Accent 6" w:uiPriority="46"/>
+    <w:lsdException w:name="Grid Table 2 Accent 6" w:uiPriority="47"/>
+    <w:lsdException w:name="Grid Table 3 Accent 6" w:uiPriority="48"/>
+    <w:lsdException w:name="Grid Table 4 Accent 6" w:uiPriority="49"/>
+    <w:lsdException w:name="Grid Table 5 Dark Accent 6" w:uiPriority="50"/>
+    <w:lsdException w:name="Grid Table 6 Colorful Accent 6" w:uiPriority="51"/>
+    <w:lsdException w:name="Grid Table 7 Colorful Accent 6" w:uiPriority="52"/>
+    <w:lsdException w:name="List Table 1 Light" w:uiPriority="46"/>
+    <w:lsdException w:name="List Table 2" w:uiPriority="47"/>
+    <w:lsdException w:name="List Table 3" w:uiPriority="48"/>
+    <w:lsdException w:name="List Table 4" w:uiPriority="49"/>
+    <w:lsdException w:name="List Table 5 Dark" w:uiPriority="50"/>
+    <w:lsdException w:name="List Table 6 Colorful" w:uiPriority="51"/>
+    <w:lsdException w:name="List Table 7 Colorful" w:uiPriority="52"/>
+    <w:lsdException w:name="List Table 1 Light Accent 1" w:uiPriority="46"/>
+    <w:lsdException w:name="List Table 2 Accent 1" w:uiPriority="47"/>
+    <w:lsdException w:name="List Table 3 Accent 1" w:uiPriority="48"/>
+    <w:lsdException w:name="List Table 4 Accent 1" w:uiPriority="49"/>
+    <w:lsdException w:name="List Table 5 Dark Accent 1" w:uiPriority="50"/>
+    <w:lsdException w:name="List Table 6 Colorful Accent 1" w:uiPriority="51"/>
+    <w:lsdException w:name="List Table 7 Colorful Accent 1" w:uiPriority="52"/>
+    <w:lsdException w:name="List Table 1 Light Accent 2" w:uiPriority="46"/>
+    <w:lsdException w:name="List Table 2 Accent 2" w:uiPriority="47"/>
+    <w:lsdException w:name="List Table 3 Accent 2" w:uiPriority="48"/>
+    <w:lsdException w:name="List Table 4 Accent 2" w:uiPriority="49"/>
+    <w:lsdException w:name="List Table 5 Dark Accent 2" w:uiPriority="50"/>
+    <w:lsdException w:name="List Table 6 Colorful Accent 2" w:uiPriority="51"/>
+    <w:lsdException w:name="List Table 7 Colorful Accent 2" w:uiPriority="52"/>
+    <w:lsdException w:name="List Table 1 Light Accent 3" w:uiPriority="46"/>
+    <w:lsdException w:name="List Table 2 Accent 3" w:uiPriority="47"/>
+    <w:lsdException w:name="List Table 3 Accent 3" w:uiPriority="48"/>
+    <w:lsdException w:name="List Table 4 Accent 3" w:uiPriority="49"/>
+    <w:lsdException w:name="List Table 5 Dark Accent 3" w:uiPriority="50"/>
+    <w:lsdException w:name="List Table 6 Colorful Accent 3" w:uiPriority="51"/>
+    <w:lsdException w:name="List Table 7 Colorful Accent 3" w:uiPriority="52"/>
+    <w:lsdException w:name="List Table 1 Light Accent 4" w:uiPriority="46"/>
+    <w:lsdException w:name="List Table 2 Accent 4" w:uiPriority="47"/>
+    <w:lsdException w:name="List Table 3 Accent 4" w:uiPriority="48"/>
+    <w:lsdException w:name="List Table 4 Accent 4" w:uiPriority="49"/>
+    <w:lsdException w:name="List Table 5 Dark Accent 4" w:uiPriority="50"/>
+    <w:lsdException w:name="List Table 6 Colorful Accent 4" w:uiPriority="51"/>
+    <w:lsdException w:name="List Table 7 Colorful Accent 4" w:uiPriority="52"/>
+    <w:lsdException w:name="List Table 1 Light Accent 5" w:uiPriority="46"/>
+    <w:lsdException w:name="List Table 2 Accent 5" w:uiPriority="47"/>
+    <w:lsdException w:name="List Table 3 Accent 5" w:uiPriority="48"/>
+    <w:lsdException w:name="List Table 4 Accent 5" w:uiPriority="49"/>
+    <w:lsdException w:name="List Table 5 Dark Accent 5" w:uiPriority="50"/>
+    <w:lsdException w:name="List Table 6 Colorful Accent 5" w:uiPriority="51"/>
+    <w:lsdException w:name="List Table 7 Colorful Accent 5" w:uiPriority="52"/>
+    <w:lsdException w:name="List Table 1 Light Accent 6" w:uiPriority="46"/>
+    <w:lsdException w:name="List Table 2 Accent 6" w:uiPriority="47"/>
+    <w:lsdException w:name="List Table 3 Accent 6" w:uiPriority="48"/>
+    <w:lsdException w:name="List Table 4 Accent 6" w:uiPriority="49"/>
+    <w:lsdException w:name="List Table 5 Dark Accent 6" w:uiPriority="50"/>
+    <w:lsdException w:name="List Table 6 Colorful Accent 6" w:uiPriority="51"/>
+    <w:lsdException w:name="List Table 7 Colorful Accent 6" w:uiPriority="52"/>
   </w:latentStyles>
   <w:style w:type="paragraph" w:default="1" w:styleId="Normal">
     <w:name w:val="Normal"/>
@@ -6071,7 +6321,6 @@
       <w:spacing w:after="0" w:line="240" w:lineRule="auto"/>
     </w:pPr>
     <w:tblPr>
-      <w:tblInd w:w="0" w:type="dxa"/>
       <w:tblBorders>
         <w:top w:val="single" w:sz="4" w:space="0" w:color="auto"/>
         <w:left w:val="single" w:sz="4" w:space="0" w:color="auto"/>
@@ -6080,12 +6329,6 @@
         <w:insideH w:val="single" w:sz="4" w:space="0" w:color="auto"/>
         <w:insideV w:val="single" w:sz="4" w:space="0" w:color="auto"/>
       </w:tblBorders>
-      <w:tblCellMar>
-        <w:top w:w="0" w:type="dxa"/>
-        <w:left w:w="108" w:type="dxa"/>
-        <w:bottom w:w="0" w:type="dxa"/>
-        <w:right w:w="108" w:type="dxa"/>
-      </w:tblCellMar>
     </w:tblPr>
   </w:style>
   <w:style w:type="paragraph" w:customStyle="1" w:styleId="EstiloSuperiorDuploAutomtica05ptLarguradalinhaInfe">
@@ -6128,196 +6371,6 @@
       <w:ind w:left="720"/>
       <w:contextualSpacing/>
     </w:pPr>
-  </w:style>
-</w:styles>
-</file>
-
-<file path=word/stylesWithEffects.xml><?xml version="1.0" encoding="utf-8"?>
-<w:styles xmlns:wpc="http://schemas.microsoft.com/office/word/2010/wordprocessingCanvas" xmlns:mc="http://schemas.openxmlformats.org/markup-compatibility/2006" xmlns:o="urn:schemas-microsoft-com:office:office" xmlns:r="http://schemas.openxmlformats.org/officeDocument/2006/relationships" xmlns:m="http://schemas.openxmlformats.org/officeDocument/2006/math" xmlns:v="urn:schemas-microsoft-com:vml" xmlns:wp14="http://schemas.microsoft.com/office/word/2010/wordprocessingDrawing" xmlns:wp="http://schemas.openxmlformats.org/drawingml/2006/wordprocessingDrawing" xmlns:w10="urn:schemas-microsoft-com:office:word" xmlns:w="http://schemas.openxmlformats.org/wordprocessingml/2006/main" xmlns:w14="http://schemas.microsoft.com/office/word/2010/wordml" xmlns:wpg="http://schemas.microsoft.com/office/word/2010/wordprocessingGroup" xmlns:wpi="http://schemas.microsoft.com/office/word/2010/wordprocessingInk" xmlns:wne="http://schemas.microsoft.com/office/word/2006/wordml" xmlns:wps="http://schemas.microsoft.com/office/word/2010/wordprocessingShape" mc:Ignorable="w14 wp14">
-  <w:docDefaults>
-    <w:rPrDefault>
-      <w:rPr>
-        <w:rFonts w:asciiTheme="minorHAnsi" w:eastAsiaTheme="minorEastAsia" w:hAnsiTheme="minorHAnsi" w:cstheme="minorBidi"/>
-        <w:sz w:val="22"/>
-        <w:szCs w:val="22"/>
-        <w:lang w:val="pt-BR" w:eastAsia="pt-BR" w:bidi="ar-SA"/>
-      </w:rPr>
-    </w:rPrDefault>
-    <w:pPrDefault>
-      <w:pPr>
-        <w:spacing w:after="200" w:line="276" w:lineRule="auto"/>
-      </w:pPr>
-    </w:pPrDefault>
-  </w:docDefaults>
-  <w:latentStyles w:defLockedState="0" w:defUIPriority="99" w:defSemiHidden="1" w:defUnhideWhenUsed="1" w:defQFormat="0" w:count="267">
-    <w:lsdException w:name="Normal" w:semiHidden="0" w:uiPriority="0" w:unhideWhenUsed="0" w:qFormat="1"/>
-    <w:lsdException w:name="heading 1" w:semiHidden="0" w:uiPriority="9" w:unhideWhenUsed="0" w:qFormat="1"/>
-    <w:lsdException w:name="heading 2" w:uiPriority="9" w:qFormat="1"/>
-    <w:lsdException w:name="heading 3" w:uiPriority="9" w:qFormat="1"/>
-    <w:lsdException w:name="heading 4" w:uiPriority="9" w:qFormat="1"/>
-    <w:lsdException w:name="heading 5" w:uiPriority="9" w:qFormat="1"/>
-    <w:lsdException w:name="heading 6" w:uiPriority="9" w:qFormat="1"/>
-    <w:lsdException w:name="heading 7" w:uiPriority="9" w:qFormat="1"/>
-    <w:lsdException w:name="heading 8" w:uiPriority="9" w:qFormat="1"/>
-    <w:lsdException w:name="heading 9" w:uiPriority="9" w:qFormat="1"/>
-    <w:lsdException w:name="toc 1" w:uiPriority="39"/>
-    <w:lsdException w:name="toc 2" w:uiPriority="39"/>
-    <w:lsdException w:name="toc 3" w:uiPriority="39"/>
-    <w:lsdException w:name="toc 4" w:uiPriority="39"/>
-    <w:lsdException w:name="toc 5" w:uiPriority="39"/>
-    <w:lsdException w:name="toc 6" w:uiPriority="39"/>
-    <w:lsdException w:name="toc 7" w:uiPriority="39"/>
-    <w:lsdException w:name="toc 8" w:uiPriority="39"/>
-    <w:lsdException w:name="toc 9" w:uiPriority="39"/>
-    <w:lsdException w:name="caption" w:uiPriority="35" w:qFormat="1"/>
-    <w:lsdException w:name="Title" w:semiHidden="0" w:uiPriority="10" w:unhideWhenUsed="0" w:qFormat="1"/>
-    <w:lsdException w:name="Default Paragraph Font" w:uiPriority="1"/>
-    <w:lsdException w:name="Subtitle" w:semiHidden="0" w:uiPriority="11" w:unhideWhenUsed="0" w:qFormat="1"/>
-    <w:lsdException w:name="Strong" w:semiHidden="0" w:uiPriority="22" w:unhideWhenUsed="0" w:qFormat="1"/>
-    <w:lsdException w:name="Emphasis" w:semiHidden="0" w:uiPriority="20" w:unhideWhenUsed="0" w:qFormat="1"/>
-    <w:lsdException w:name="Table Grid" w:semiHidden="0" w:uiPriority="59" w:unhideWhenUsed="0"/>
-    <w:lsdException w:name="Placeholder Text" w:unhideWhenUsed="0"/>
-    <w:lsdException w:name="No Spacing" w:semiHidden="0" w:uiPriority="1" w:unhideWhenUsed="0" w:qFormat="1"/>
-    <w:lsdException w:name="Light Shading" w:semiHidden="0" w:uiPriority="60" w:unhideWhenUsed="0"/>
-    <w:lsdException w:name="Light List" w:semiHidden="0" w:uiPriority="61" w:unhideWhenUsed="0"/>
-    <w:lsdException w:name="Light Grid" w:semiHidden="0" w:uiPriority="62" w:unhideWhenUsed="0"/>
-    <w:lsdException w:name="Medium Shading 1" w:semiHidden="0" w:uiPriority="63" w:unhideWhenUsed="0"/>
-    <w:lsdException w:name="Medium Shading 2" w:semiHidden="0" w:uiPriority="64" w:unhideWhenUsed="0"/>
-    <w:lsdException w:name="Medium List 1" w:semiHidden="0" w:uiPriority="65" w:unhideWhenUsed="0"/>
-    <w:lsdException w:name="Medium List 2" w:semiHidden="0" w:uiPriority="66" w:unhideWhenUsed="0"/>
-    <w:lsdException w:name="Medium Grid 1" w:semiHidden="0" w:uiPriority="67" w:unhideWhenUsed="0"/>
-    <w:lsdException w:name="Medium Grid 2" w:semiHidden="0" w:uiPriority="68" w:unhideWhenUsed="0"/>
-    <w:lsdException w:name="Medium Grid 3" w:semiHidden="0" w:uiPriority="69" w:unhideWhenUsed="0"/>
-    <w:lsdException w:name="Dark List" w:semiHidden="0" w:uiPriority="70" w:unhideWhenUsed="0"/>
-    <w:lsdException w:name="Colorful Shading" w:semiHidden="0" w:uiPriority="71" w:unhideWhenUsed="0"/>
-    <w:lsdException w:name="Colorful List" w:semiHidden="0" w:uiPriority="72" w:unhideWhenUsed="0"/>
-    <w:lsdException w:name="Colorful Grid" w:semiHidden="0" w:uiPriority="73" w:unhideWhenUsed="0"/>
-    <w:lsdException w:name="Light Shading Accent 1" w:semiHidden="0" w:uiPriority="60" w:unhideWhenUsed="0"/>
-    <w:lsdException w:name="Light List Accent 1" w:semiHidden="0" w:uiPriority="61" w:unhideWhenUsed="0"/>
-    <w:lsdException w:name="Light Grid Accent 1" w:semiHidden="0" w:uiPriority="62" w:unhideWhenUsed="0"/>
-    <w:lsdException w:name="Medium Shading 1 Accent 1" w:semiHidden="0" w:uiPriority="63" w:unhideWhenUsed="0"/>
-    <w:lsdException w:name="Medium Shading 2 Accent 1" w:semiHidden="0" w:uiPriority="64" w:unhideWhenUsed="0"/>
-    <w:lsdException w:name="Medium List 1 Accent 1" w:semiHidden="0" w:uiPriority="65" w:unhideWhenUsed="0"/>
-    <w:lsdException w:name="Revision" w:unhideWhenUsed="0"/>
-    <w:lsdException w:name="List Paragraph" w:semiHidden="0" w:uiPriority="34" w:unhideWhenUsed="0" w:qFormat="1"/>
-    <w:lsdException w:name="Quote" w:semiHidden="0" w:uiPriority="29" w:unhideWhenUsed="0" w:qFormat="1"/>
-    <w:lsdException w:name="Intense Quote" w:semiHidden="0" w:uiPriority="30" w:unhideWhenUsed="0" w:qFormat="1"/>
-    <w:lsdException w:name="Medium List 2 Accent 1" w:semiHidden="0" w:uiPriority="66" w:unhideWhenUsed="0"/>
-    <w:lsdException w:name="Medium Grid 1 Accent 1" w:semiHidden="0" w:uiPriority="67" w:unhideWhenUsed="0"/>
-    <w:lsdException w:name="Medium Grid 2 Accent 1" w:semiHidden="0" w:uiPriority="68" w:unhideWhenUsed="0"/>
-    <w:lsdException w:name="Medium Grid 3 Accent 1" w:semiHidden="0" w:uiPriority="69" w:unhideWhenUsed="0"/>
-    <w:lsdException w:name="Dark List Accent 1" w:semiHidden="0" w:uiPriority="70" w:unhideWhenUsed="0"/>
-    <w:lsdException w:name="Colorful Shading Accent 1" w:semiHidden="0" w:uiPriority="71" w:unhideWhenUsed="0"/>
-    <w:lsdException w:name="Colorful List Accent 1" w:semiHidden="0" w:uiPriority="72" w:unhideWhenUsed="0"/>
-    <w:lsdException w:name="Colorful Grid Accent 1" w:semiHidden="0" w:uiPriority="73" w:unhideWhenUsed="0"/>
-    <w:lsdException w:name="Light Shading Accent 2" w:semiHidden="0" w:uiPriority="60" w:unhideWhenUsed="0"/>
-    <w:lsdException w:name="Light List Accent 2" w:semiHidden="0" w:uiPriority="61" w:unhideWhenUsed="0"/>
-    <w:lsdException w:name="Light Grid Accent 2" w:semiHidden="0" w:uiPriority="62" w:unhideWhenUsed="0"/>
-    <w:lsdException w:name="Medium Shading 1 Accent 2" w:semiHidden="0" w:uiPriority="63" w:unhideWhenUsed="0"/>
-    <w:lsdException w:name="Medium Shading 2 Accent 2" w:semiHidden="0" w:uiPriority="64" w:unhideWhenUsed="0"/>
-    <w:lsdException w:name="Medium List 1 Accent 2" w:semiHidden="0" w:uiPriority="65" w:unhideWhenUsed="0"/>
-    <w:lsdException w:name="Medium List 2 Accent 2" w:semiHidden="0" w:uiPriority="66" w:unhideWhenUsed="0"/>
-    <w:lsdException w:name="Medium Grid 1 Accent 2" w:semiHidden="0" w:uiPriority="67" w:unhideWhenUsed="0"/>
-    <w:lsdException w:name="Medium Grid 2 Accent 2" w:semiHidden="0" w:uiPriority="68" w:unhideWhenUsed="0"/>
-    <w:lsdException w:name="Medium Grid 3 Accent 2" w:semiHidden="0" w:uiPriority="69" w:unhideWhenUsed="0"/>
-    <w:lsdException w:name="Dark List Accent 2" w:semiHidden="0" w:uiPriority="70" w:unhideWhenUsed="0"/>
-    <w:lsdException w:name="Colorful Shading Accent 2" w:semiHidden="0" w:uiPriority="71" w:unhideWhenUsed="0"/>
-    <w:lsdException w:name="Colorful List Accent 2" w:semiHidden="0" w:uiPriority="72" w:unhideWhenUsed="0"/>
-    <w:lsdException w:name="Colorful Grid Accent 2" w:semiHidden="0" w:uiPriority="73" w:unhideWhenUsed="0"/>
-    <w:lsdException w:name="Light Shading Accent 3" w:semiHidden="0" w:uiPriority="60" w:unhideWhenUsed="0"/>
-    <w:lsdException w:name="Light List Accent 3" w:semiHidden="0" w:uiPriority="61" w:unhideWhenUsed="0"/>
-    <w:lsdException w:name="Light Grid Accent 3" w:semiHidden="0" w:uiPriority="62" w:unhideWhenUsed="0"/>
-    <w:lsdException w:name="Medium Shading 1 Accent 3" w:semiHidden="0" w:uiPriority="63" w:unhideWhenUsed="0"/>
-    <w:lsdException w:name="Medium Shading 2 Accent 3" w:semiHidden="0" w:uiPriority="64" w:unhideWhenUsed="0"/>
-    <w:lsdException w:name="Medium List 1 Accent 3" w:semiHidden="0" w:uiPriority="65" w:unhideWhenUsed="0"/>
-    <w:lsdException w:name="Medium List 2 Accent 3" w:semiHidden="0" w:uiPriority="66" w:unhideWhenUsed="0"/>
-    <w:lsdException w:name="Medium Grid 1 Accent 3" w:semiHidden="0" w:uiPriority="67" w:unhideWhenUsed="0"/>
-    <w:lsdException w:name="Medium Grid 2 Accent 3" w:semiHidden="0" w:uiPriority="68" w:unhideWhenUsed="0"/>
-    <w:lsdException w:name="Medium Grid 3 Accent 3" w:semiHidden="0" w:uiPriority="69" w:unhideWhenUsed="0"/>
-    <w:lsdException w:name="Dark List Accent 3" w:semiHidden="0" w:uiPriority="70" w:unhideWhenUsed="0"/>
-    <w:lsdException w:name="Colorful Shading Accent 3" w:semiHidden="0" w:uiPriority="71" w:unhideWhenUsed="0"/>
-    <w:lsdException w:name="Colorful List Accent 3" w:semiHidden="0" w:uiPriority="72" w:unhideWhenUsed="0"/>
-    <w:lsdException w:name="Colorful Grid Accent 3" w:semiHidden="0" w:uiPriority="73" w:unhideWhenUsed="0"/>
-    <w:lsdException w:name="Light Shading Accent 4" w:semiHidden="0" w:uiPriority="60" w:unhideWhenUsed="0"/>
-    <w:lsdException w:name="Light List Accent 4" w:semiHidden="0" w:uiPriority="61" w:unhideWhenUsed="0"/>
-    <w:lsdException w:name="Light Grid Accent 4" w:semiHidden="0" w:uiPriority="62" w:unhideWhenUsed="0"/>
-    <w:lsdException w:name="Medium Shading 1 Accent 4" w:semiHidden="0" w:uiPriority="63" w:unhideWhenUsed="0"/>
-    <w:lsdException w:name="Medium Shading 2 Accent 4" w:semiHidden="0" w:uiPriority="64" w:unhideWhenUsed="0"/>
-    <w:lsdException w:name="Medium List 1 Accent 4" w:semiHidden="0" w:uiPriority="65" w:unhideWhenUsed="0"/>
-    <w:lsdException w:name="Medium List 2 Accent 4" w:semiHidden="0" w:uiPriority="66" w:unhideWhenUsed="0"/>
-    <w:lsdException w:name="Medium Grid 1 Accent 4" w:semiHidden="0" w:uiPriority="67" w:unhideWhenUsed="0"/>
-    <w:lsdException w:name="Medium Grid 2 Accent 4" w:semiHidden="0" w:uiPriority="68" w:unhideWhenUsed="0"/>
-    <w:lsdException w:name="Medium Grid 3 Accent 4" w:semiHidden="0" w:uiPriority="69" w:unhideWhenUsed="0"/>
-    <w:lsdException w:name="Dark List Accent 4" w:semiHidden="0" w:uiPriority="70" w:unhideWhenUsed="0"/>
-    <w:lsdException w:name="Colorful Shading Accent 4" w:semiHidden="0" w:uiPriority="71" w:unhideWhenUsed="0"/>
-    <w:lsdException w:name="Colorful List Accent 4" w:semiHidden="0" w:uiPriority="72" w:unhideWhenUsed="0"/>
-    <w:lsdException w:name="Colorful Grid Accent 4" w:semiHidden="0" w:uiPriority="73" w:unhideWhenUsed="0"/>
-    <w:lsdException w:name="Light Shading Accent 5" w:semiHidden="0" w:uiPriority="60" w:unhideWhenUsed="0"/>
-    <w:lsdException w:name="Light List Accent 5" w:semiHidden="0" w:uiPriority="61" w:unhideWhenUsed="0"/>
-    <w:lsdException w:name="Light Grid Accent 5" w:semiHidden="0" w:uiPriority="62" w:unhideWhenUsed="0"/>
-    <w:lsdException w:name="Medium Shading 1 Accent 5" w:semiHidden="0" w:uiPriority="63" w:unhideWhenUsed="0"/>
-    <w:lsdException w:name="Medium Shading 2 Accent 5" w:semiHidden="0" w:uiPriority="64" w:unhideWhenUsed="0"/>
-    <w:lsdException w:name="Medium List 1 Accent 5" w:semiHidden="0" w:uiPriority="65" w:unhideWhenUsed="0"/>
-    <w:lsdException w:name="Medium List 2 Accent 5" w:semiHidden="0" w:uiPriority="66" w:unhideWhenUsed="0"/>
-    <w:lsdException w:name="Medium Grid 1 Accent 5" w:semiHidden="0" w:uiPriority="67" w:unhideWhenUsed="0"/>
-    <w:lsdException w:name="Medium Grid 2 Accent 5" w:semiHidden="0" w:uiPriority="68" w:unhideWhenUsed="0"/>
-    <w:lsdException w:name="Medium Grid 3 Accent 5" w:semiHidden="0" w:uiPriority="69" w:unhideWhenUsed="0"/>
-    <w:lsdException w:name="Dark List Accent 5" w:semiHidden="0" w:uiPriority="70" w:unhideWhenUsed="0"/>
-    <w:lsdException w:name="Colorful Shading Accent 5" w:semiHidden="0" w:uiPriority="71" w:unhideWhenUsed="0"/>
-    <w:lsdException w:name="Colorful List Accent 5" w:semiHidden="0" w:uiPriority="72" w:unhideWhenUsed="0"/>
-    <w:lsdException w:name="Colorful Grid Accent 5" w:semiHidden="0" w:uiPriority="73" w:unhideWhenUsed="0"/>
-    <w:lsdException w:name="Light Shading Accent 6" w:semiHidden="0" w:uiPriority="60" w:unhideWhenUsed="0"/>
-    <w:lsdException w:name="Light List Accent 6" w:semiHidden="0" w:uiPriority="61" w:unhideWhenUsed="0"/>
-    <w:lsdException w:name="Light Grid Accent 6" w:semiHidden="0" w:uiPriority="62" w:unhideWhenUsed="0"/>
-    <w:lsdException w:name="Medium Shading 1 Accent 6" w:semiHidden="0" w:uiPriority="63" w:unhideWhenUsed="0"/>
-    <w:lsdException w:name="Medium Shading 2 Accent 6" w:semiHidden="0" w:uiPriority="64" w:unhideWhenUsed="0"/>
-    <w:lsdException w:name="Medium List 1 Accent 6" w:semiHidden="0" w:uiPriority="65" w:unhideWhenUsed="0"/>
-    <w:lsdException w:name="Medium List 2 Accent 6" w:semiHidden="0" w:uiPriority="66" w:unhideWhenUsed="0"/>
-    <w:lsdException w:name="Medium Grid 1 Accent 6" w:semiHidden="0" w:uiPriority="67" w:unhideWhenUsed="0"/>
-    <w:lsdException w:name="Medium Grid 2 Accent 6" w:semiHidden="0" w:uiPriority="68" w:unhideWhenUsed="0"/>
-    <w:lsdException w:name="Medium Grid 3 Accent 6" w:semiHidden="0" w:uiPriority="69" w:unhideWhenUsed="0"/>
-    <w:lsdException w:name="Dark List Accent 6" w:semiHidden="0" w:uiPriority="70" w:unhideWhenUsed="0"/>
-    <w:lsdException w:name="Colorful Shading Accent 6" w:semiHidden="0" w:uiPriority="71" w:unhideWhenUsed="0"/>
-    <w:lsdException w:name="Colorful List Accent 6" w:semiHidden="0" w:uiPriority="72" w:unhideWhenUsed="0"/>
-    <w:lsdException w:name="Colorful Grid Accent 6" w:semiHidden="0" w:uiPriority="73" w:unhideWhenUsed="0"/>
-    <w:lsdException w:name="Subtle Emphasis" w:semiHidden="0" w:uiPriority="19" w:unhideWhenUsed="0" w:qFormat="1"/>
-    <w:lsdException w:name="Intense Emphasis" w:semiHidden="0" w:uiPriority="21" w:unhideWhenUsed="0" w:qFormat="1"/>
-    <w:lsdException w:name="Subtle Reference" w:semiHidden="0" w:uiPriority="31" w:unhideWhenUsed="0" w:qFormat="1"/>
-    <w:lsdException w:name="Intense Reference" w:semiHidden="0" w:uiPriority="32" w:unhideWhenUsed="0" w:qFormat="1"/>
-    <w:lsdException w:name="Book Title" w:semiHidden="0" w:uiPriority="33" w:unhideWhenUsed="0" w:qFormat="1"/>
-    <w:lsdException w:name="Bibliography" w:uiPriority="37"/>
-    <w:lsdException w:name="TOC Heading" w:uiPriority="39" w:qFormat="1"/>
-  </w:latentStyles>
-  <w:style w:type="paragraph" w:default="1" w:styleId="Normal">
-    <w:name w:val="Normal"/>
-    <w:qFormat/>
-  </w:style>
-  <w:style w:type="character" w:default="1" w:styleId="Fontepargpadro">
-    <w:name w:val="Default Paragraph Font"/>
-    <w:uiPriority w:val="1"/>
-    <w:semiHidden/>
-    <w:unhideWhenUsed/>
-  </w:style>
-  <w:style w:type="table" w:default="1" w:styleId="Tabelanormal">
-    <w:name w:val="Normal Table"/>
-    <w:uiPriority w:val="99"/>
-    <w:semiHidden/>
-    <w:unhideWhenUsed/>
-    <w:tblPr>
-      <w:tblInd w:w="0" w:type="dxa"/>
-      <w:tblCellMar>
-        <w:top w:w="0" w:type="dxa"/>
-        <w:left w:w="108" w:type="dxa"/>
-        <w:bottom w:w="0" w:type="dxa"/>
-        <w:right w:w="108" w:type="dxa"/>
-      </w:tblCellMar>
-    </w:tblPr>
-  </w:style>
-  <w:style w:type="numbering" w:default="1" w:styleId="Semlista">
-    <w:name w:val="No List"/>
-    <w:uiPriority w:val="99"/>
-    <w:semiHidden/>
-    <w:unhideWhenUsed/>
   </w:style>
 </w:styles>
 </file>

</xml_diff>

<commit_message>
Erro no processamento substituido por Erro ao acessar banco de dados
</commit_message>
<xml_diff>
--- a/4.3 Caso de Uso - UC-37 Cadastrar fornecedor.docx
+++ b/4.3 Caso de Uso - UC-37 Cadastrar fornecedor.docx
@@ -1938,7 +1938,7 @@
                 <w:szCs w:val="20"/>
                 <w:u w:val="single"/>
               </w:rPr>
-              <w:t>Erro no processamento</w:t>
+              <w:t>Erro ao acessar banco de dados</w:t>
             </w:r>
           </w:p>
           <w:p>
@@ -2063,8 +2063,6 @@
                 <w:szCs w:val="20"/>
               </w:rPr>
             </w:pPr>
-            <w:bookmarkStart w:id="0" w:name="_GoBack"/>
-            <w:bookmarkEnd w:id="0"/>
           </w:p>
         </w:tc>
       </w:tr>
@@ -2590,6 +2588,8 @@
                 <w:color w:val="808080" w:themeColor="background1" w:themeShade="80"/>
               </w:rPr>
             </w:pPr>
+            <w:bookmarkStart w:id="0" w:name="_GoBack"/>
+            <w:bookmarkEnd w:id="0"/>
             <w:r>
               <w:rPr>
                 <w:rFonts w:ascii="Arial" w:hAnsi="Arial" w:cs="Arial"/>
@@ -2599,54 +2599,30 @@
                 <w:color w:val="808080" w:themeColor="background1" w:themeShade="80"/>
                 <w:lang w:eastAsia="pt-BR"/>
               </w:rPr>
-              <w:drawing>
-                <wp:inline distT="0" distB="0" distL="0" distR="0">
-                  <wp:extent cx="5762625" cy="4524375"/>
-                  <wp:effectExtent l="0" t="0" r="0" b="0"/>
-                  <wp:docPr id="2" name="Imagem 2" descr="C:\Users\Otávio\Documents\Documentos extras TCC\Caso de Uso 37\prototipo_37.png"/>
-                  <wp:cNvGraphicFramePr>
-                    <a:graphicFrameLocks xmlns:a="http://schemas.openxmlformats.org/drawingml/2006/main" noChangeAspect="1"/>
-                  </wp:cNvGraphicFramePr>
-                  <a:graphic xmlns:a="http://schemas.openxmlformats.org/drawingml/2006/main">
-                    <a:graphicData uri="http://schemas.openxmlformats.org/drawingml/2006/picture">
-                      <pic:pic xmlns:pic="http://schemas.openxmlformats.org/drawingml/2006/picture">
-                        <pic:nvPicPr>
-                          <pic:cNvPr id="0" name="Picture 1" descr="C:\Users\Otávio\Documents\Documentos extras TCC\Caso de Uso 37\prototipo_37.png"/>
-                          <pic:cNvPicPr>
-                            <a:picLocks noChangeAspect="1" noChangeArrowheads="1"/>
-                          </pic:cNvPicPr>
-                        </pic:nvPicPr>
-                        <pic:blipFill>
-                          <a:blip r:embed="rId7">
-                            <a:extLst>
-                              <a:ext uri="{28A0092B-C50C-407E-A947-70E740481C1C}">
-                                <a14:useLocalDpi xmlns:a14="http://schemas.microsoft.com/office/drawing/2010/main" val="0"/>
-                              </a:ext>
-                            </a:extLst>
-                          </a:blip>
-                          <a:srcRect/>
-                          <a:stretch>
-                            <a:fillRect/>
-                          </a:stretch>
-                        </pic:blipFill>
-                        <pic:spPr bwMode="auto">
-                          <a:xfrm>
-                            <a:off x="0" y="0"/>
-                            <a:ext cx="5762625" cy="4524375"/>
-                          </a:xfrm>
-                          <a:prstGeom prst="rect">
-                            <a:avLst/>
-                          </a:prstGeom>
-                          <a:noFill/>
-                          <a:ln>
-                            <a:noFill/>
-                          </a:ln>
-                        </pic:spPr>
-                      </pic:pic>
-                    </a:graphicData>
-                  </a:graphic>
-                </wp:inline>
-              </w:drawing>
+              <w:pict>
+                <v:shapetype id="_x0000_t75" coordsize="21600,21600" o:spt="75" o:preferrelative="t" path="m@4@5l@4@11@9@11@9@5xe" filled="f" stroked="f">
+                  <v:stroke joinstyle="miter"/>
+                  <v:formulas>
+                    <v:f eqn="if lineDrawn pixelLineWidth 0"/>
+                    <v:f eqn="sum @0 1 0"/>
+                    <v:f eqn="sum 0 0 @1"/>
+                    <v:f eqn="prod @2 1 2"/>
+                    <v:f eqn="prod @3 21600 pixelWidth"/>
+                    <v:f eqn="prod @3 21600 pixelHeight"/>
+                    <v:f eqn="sum @0 0 1"/>
+                    <v:f eqn="prod @6 1 2"/>
+                    <v:f eqn="prod @7 21600 pixelWidth"/>
+                    <v:f eqn="sum @8 21600 0"/>
+                    <v:f eqn="prod @7 21600 pixelHeight"/>
+                    <v:f eqn="sum @10 21600 0"/>
+                  </v:formulas>
+                  <v:path o:extrusionok="f" gradientshapeok="t" o:connecttype="rect"/>
+                  <o:lock v:ext="edit" aspectratio="t"/>
+                </v:shapetype>
+                <v:shape id="_x0000_i1025" type="#_x0000_t75" style="width:453.75pt;height:356.25pt">
+                  <v:imagedata r:id="rId7" o:title="Cadastrar_fornecedor"/>
+                </v:shape>
+              </w:pict>
             </w:r>
           </w:p>
           <w:p>

</xml_diff>

<commit_message>
CT: CRUD fornecedor e correção no cabeçalho (4.4)
</commit_message>
<xml_diff>
--- a/4.3 Caso de Uso - UC-37 Cadastrar fornecedor.docx
+++ b/4.3 Caso de Uso - UC-37 Cadastrar fornecedor.docx
@@ -1,6 +1,6 @@
 
 <file path=word/document.xml><?xml version="1.0" encoding="utf-8"?>
-<w:document xmlns:wpc="http://schemas.microsoft.com/office/word/2010/wordprocessingCanvas" xmlns:mc="http://schemas.openxmlformats.org/markup-compatibility/2006" xmlns:o="urn:schemas-microsoft-com:office:office" xmlns:r="http://schemas.openxmlformats.org/officeDocument/2006/relationships" xmlns:m="http://schemas.openxmlformats.org/officeDocument/2006/math" xmlns:v="urn:schemas-microsoft-com:vml" xmlns:wp14="http://schemas.microsoft.com/office/word/2010/wordprocessingDrawing" xmlns:wp="http://schemas.openxmlformats.org/drawingml/2006/wordprocessingDrawing" xmlns:w10="urn:schemas-microsoft-com:office:word" xmlns:w="http://schemas.openxmlformats.org/wordprocessingml/2006/main" xmlns:w14="http://schemas.microsoft.com/office/word/2010/wordml" xmlns:w15="http://schemas.microsoft.com/office/word/2012/wordml" xmlns:wpg="http://schemas.microsoft.com/office/word/2010/wordprocessingGroup" xmlns:wpi="http://schemas.microsoft.com/office/word/2010/wordprocessingInk" xmlns:wne="http://schemas.microsoft.com/office/word/2006/wordml" xmlns:wps="http://schemas.microsoft.com/office/word/2010/wordprocessingShape" mc:Ignorable="w14 w15 wp14">
+<w:document xmlns:wpc="http://schemas.microsoft.com/office/word/2010/wordprocessingCanvas" xmlns:mc="http://schemas.openxmlformats.org/markup-compatibility/2006" xmlns:o="urn:schemas-microsoft-com:office:office" xmlns:r="http://schemas.openxmlformats.org/officeDocument/2006/relationships" xmlns:m="http://schemas.openxmlformats.org/officeDocument/2006/math" xmlns:v="urn:schemas-microsoft-com:vml" xmlns:wp14="http://schemas.microsoft.com/office/word/2010/wordprocessingDrawing" xmlns:wp="http://schemas.openxmlformats.org/drawingml/2006/wordprocessingDrawing" xmlns:w10="urn:schemas-microsoft-com:office:word" xmlns:w="http://schemas.openxmlformats.org/wordprocessingml/2006/main" xmlns:w14="http://schemas.microsoft.com/office/word/2010/wordml" xmlns:wpg="http://schemas.microsoft.com/office/word/2010/wordprocessingGroup" xmlns:wpi="http://schemas.microsoft.com/office/word/2010/wordprocessingInk" xmlns:wne="http://schemas.microsoft.com/office/word/2006/wordml" xmlns:wps="http://schemas.microsoft.com/office/word/2010/wordprocessingShape" mc:Ignorable="w14 wp14">
   <w:body>
     <w:tbl>
       <w:tblPr>
@@ -1214,7 +1214,7 @@
                 <w:b/>
                 <w:bCs/>
               </w:rPr>
-              <w:t xml:space="preserve">5 – </w:t>
+              <w:t>5 – CENÁRIOS</w:t>
             </w:r>
             <w:proofErr w:type="gramStart"/>
             <w:r>
@@ -1223,7 +1223,7 @@
                 <w:b/>
                 <w:bCs/>
               </w:rPr>
-              <w:t xml:space="preserve">CENÁRIOS </w:t>
+              <w:t xml:space="preserve"> </w:t>
             </w:r>
             <w:r>
               <w:rPr>
@@ -1233,6 +1233,7 @@
               </w:rPr>
               <w:t xml:space="preserve"> </w:t>
             </w:r>
+            <w:proofErr w:type="gramEnd"/>
             <w:r>
               <w:rPr>
                 <w:rFonts w:ascii="Arial" w:hAnsi="Arial" w:cs="Arial"/>
@@ -1241,7 +1242,6 @@
               </w:rPr>
               <w:t>ALTERNATIVOS</w:t>
             </w:r>
-            <w:proofErr w:type="gramEnd"/>
           </w:p>
         </w:tc>
       </w:tr>
@@ -2164,17 +2164,8 @@
               </w:rPr>
               <w:t xml:space="preserve"> cadastrado com sucesso.</w:t>
             </w:r>
-          </w:p>
-          <w:p>
-            <w:pPr>
-              <w:pStyle w:val="Cabealho"/>
-              <w:rPr>
-                <w:rFonts w:ascii="Arial" w:hAnsi="Arial" w:cs="Arial"/>
-                <w:b/>
-                <w:bCs/>
-                <w:color w:val="808080" w:themeColor="background1" w:themeShade="80"/>
-              </w:rPr>
-            </w:pPr>
+            <w:bookmarkStart w:id="0" w:name="_GoBack"/>
+            <w:bookmarkEnd w:id="0"/>
           </w:p>
           <w:p>
             <w:pPr>
@@ -2588,8 +2579,6 @@
                 <w:color w:val="808080" w:themeColor="background1" w:themeShade="80"/>
               </w:rPr>
             </w:pPr>
-            <w:bookmarkStart w:id="0" w:name="_GoBack"/>
-            <w:bookmarkEnd w:id="0"/>
             <w:r>
               <w:rPr>
                 <w:rFonts w:ascii="Arial" w:hAnsi="Arial" w:cs="Arial"/>
@@ -2599,31 +2588,72 @@
                 <w:color w:val="808080" w:themeColor="background1" w:themeShade="80"/>
                 <w:lang w:eastAsia="pt-BR"/>
               </w:rPr>
-              <w:pict>
-                <v:shapetype id="_x0000_t75" coordsize="21600,21600" o:spt="75" o:preferrelative="t" path="m@4@5l@4@11@9@11@9@5xe" filled="f" stroked="f">
-                  <v:stroke joinstyle="miter"/>
-                  <v:formulas>
-                    <v:f eqn="if lineDrawn pixelLineWidth 0"/>
-                    <v:f eqn="sum @0 1 0"/>
-                    <v:f eqn="sum 0 0 @1"/>
-                    <v:f eqn="prod @2 1 2"/>
-                    <v:f eqn="prod @3 21600 pixelWidth"/>
-                    <v:f eqn="prod @3 21600 pixelHeight"/>
-                    <v:f eqn="sum @0 0 1"/>
-                    <v:f eqn="prod @6 1 2"/>
-                    <v:f eqn="prod @7 21600 pixelWidth"/>
-                    <v:f eqn="sum @8 21600 0"/>
-                    <v:f eqn="prod @7 21600 pixelHeight"/>
-                    <v:f eqn="sum @10 21600 0"/>
-                  </v:formulas>
-                  <v:path o:extrusionok="f" gradientshapeok="t" o:connecttype="rect"/>
-                  <o:lock v:ext="edit" aspectratio="t"/>
-                </v:shapetype>
-                <v:shape id="_x0000_i1025" type="#_x0000_t75" style="width:453.75pt;height:356.25pt">
-                  <v:imagedata r:id="rId7" o:title="Cadastrar_fornecedor"/>
-                </v:shape>
-              </w:pict>
-            </w:r>
+              <w:drawing>
+                <wp:inline distT="0" distB="0" distL="0" distR="0">
+                  <wp:extent cx="5762625" cy="4714875"/>
+                  <wp:effectExtent l="0" t="0" r="0" b="0"/>
+                  <wp:docPr id="1" name="Imagem 1" descr="C:\Users\Otávio\Documents\Documentos-TCC-Projeto\Arquivos\4.3 Casos de Uso\Caso de Uso 37\prototipo_37.png"/>
+                  <wp:cNvGraphicFramePr>
+                    <a:graphicFrameLocks xmlns:a="http://schemas.openxmlformats.org/drawingml/2006/main" noChangeAspect="1"/>
+                  </wp:cNvGraphicFramePr>
+                  <a:graphic xmlns:a="http://schemas.openxmlformats.org/drawingml/2006/main">
+                    <a:graphicData uri="http://schemas.openxmlformats.org/drawingml/2006/picture">
+                      <pic:pic xmlns:pic="http://schemas.openxmlformats.org/drawingml/2006/picture">
+                        <pic:nvPicPr>
+                          <pic:cNvPr id="0" name="Picture 3" descr="C:\Users\Otávio\Documents\Documentos-TCC-Projeto\Arquivos\4.3 Casos de Uso\Caso de Uso 37\prototipo_37.png"/>
+                          <pic:cNvPicPr>
+                            <a:picLocks noChangeAspect="1" noChangeArrowheads="1"/>
+                          </pic:cNvPicPr>
+                        </pic:nvPicPr>
+                        <pic:blipFill>
+                          <a:blip r:embed="rId8">
+                            <a:extLst>
+                              <a:ext uri="{28A0092B-C50C-407E-A947-70E740481C1C}">
+                                <a14:useLocalDpi xmlns:a14="http://schemas.microsoft.com/office/drawing/2010/main" val="0"/>
+                              </a:ext>
+                            </a:extLst>
+                          </a:blip>
+                          <a:srcRect/>
+                          <a:stretch>
+                            <a:fillRect/>
+                          </a:stretch>
+                        </pic:blipFill>
+                        <pic:spPr bwMode="auto">
+                          <a:xfrm>
+                            <a:off x="0" y="0"/>
+                            <a:ext cx="5762625" cy="4714875"/>
+                          </a:xfrm>
+                          <a:prstGeom prst="rect">
+                            <a:avLst/>
+                          </a:prstGeom>
+                          <a:noFill/>
+                          <a:ln>
+                            <a:noFill/>
+                          </a:ln>
+                        </pic:spPr>
+                      </pic:pic>
+                    </a:graphicData>
+                  </a:graphic>
+                </wp:inline>
+              </w:drawing>
+            </w:r>
+          </w:p>
+          <w:p>
+            <w:pPr>
+              <w:pStyle w:val="Cabealho"/>
+              <w:tabs>
+                <w:tab w:val="clear" w:pos="4252"/>
+                <w:tab w:val="clear" w:pos="8504"/>
+                <w:tab w:val="left" w:pos="395"/>
+              </w:tabs>
+              <w:jc w:val="both"/>
+              <w:rPr>
+                <w:rFonts w:ascii="Arial" w:hAnsi="Arial" w:cs="Arial"/>
+                <w:b/>
+                <w:bCs/>
+                <w:color w:val="808080" w:themeColor="background1" w:themeShade="80"/>
+              </w:rPr>
+            </w:pPr>
           </w:p>
           <w:p>
             <w:pPr>
@@ -2737,7 +2767,7 @@
                 <w:b/>
                 <w:bCs/>
               </w:rPr>
-              <w:t xml:space="preserve">DIAGRAMA </w:t>
+              <w:t>DIAGRAMA DE</w:t>
             </w:r>
             <w:proofErr w:type="gramStart"/>
             <w:r>
@@ -2746,7 +2776,7 @@
                 <w:b/>
                 <w:bCs/>
               </w:rPr>
-              <w:t xml:space="preserve">DE </w:t>
+              <w:t xml:space="preserve"> </w:t>
             </w:r>
             <w:r>
               <w:rPr>
@@ -2756,6 +2786,7 @@
               </w:rPr>
               <w:t xml:space="preserve"> </w:t>
             </w:r>
+            <w:proofErr w:type="gramEnd"/>
             <w:r>
               <w:rPr>
                 <w:rFonts w:ascii="Arial" w:hAnsi="Arial" w:cs="Arial"/>
@@ -2764,7 +2795,6 @@
               </w:rPr>
               <w:t>SEQUÊNCIA</w:t>
             </w:r>
-            <w:proofErr w:type="gramEnd"/>
           </w:p>
         </w:tc>
       </w:tr>
@@ -2842,7 +2872,7 @@
                           </pic:cNvPicPr>
                         </pic:nvPicPr>
                         <pic:blipFill>
-                          <a:blip r:embed="rId8">
+                          <a:blip r:embed="rId9">
                             <a:extLst>
                               <a:ext uri="{28A0092B-C50C-407E-A947-70E740481C1C}">
                                 <a14:useLocalDpi xmlns:a14="http://schemas.microsoft.com/office/drawing/2010/main" val="0"/>
@@ -2889,8 +2919,8 @@
     </w:p>
     <w:p/>
     <w:sectPr>
-      <w:headerReference w:type="default" r:id="rId9"/>
-      <w:footerReference w:type="default" r:id="rId10"/>
+      <w:headerReference w:type="default" r:id="rId10"/>
+      <w:footerReference w:type="default" r:id="rId11"/>
       <w:pgSz w:w="11906" w:h="16838"/>
       <w:pgMar w:top="1134" w:right="1134" w:bottom="1134" w:left="1701" w:header="709" w:footer="709" w:gutter="0"/>
       <w:cols w:space="708"/>
@@ -2901,7 +2931,7 @@
 </file>
 
 <file path=word/endnotes.xml><?xml version="1.0" encoding="utf-8"?>
-<w:endnotes xmlns:wpc="http://schemas.microsoft.com/office/word/2010/wordprocessingCanvas" xmlns:mc="http://schemas.openxmlformats.org/markup-compatibility/2006" xmlns:o="urn:schemas-microsoft-com:office:office" xmlns:r="http://schemas.openxmlformats.org/officeDocument/2006/relationships" xmlns:m="http://schemas.openxmlformats.org/officeDocument/2006/math" xmlns:v="urn:schemas-microsoft-com:vml" xmlns:wp14="http://schemas.microsoft.com/office/word/2010/wordprocessingDrawing" xmlns:wp="http://schemas.openxmlformats.org/drawingml/2006/wordprocessingDrawing" xmlns:w10="urn:schemas-microsoft-com:office:word" xmlns:w="http://schemas.openxmlformats.org/wordprocessingml/2006/main" xmlns:w14="http://schemas.microsoft.com/office/word/2010/wordml" xmlns:w15="http://schemas.microsoft.com/office/word/2012/wordml" xmlns:wpg="http://schemas.microsoft.com/office/word/2010/wordprocessingGroup" xmlns:wpi="http://schemas.microsoft.com/office/word/2010/wordprocessingInk" xmlns:wne="http://schemas.microsoft.com/office/word/2006/wordml" xmlns:wps="http://schemas.microsoft.com/office/word/2010/wordprocessingShape" mc:Ignorable="w14 w15 wp14">
+<w:endnotes xmlns:wpc="http://schemas.microsoft.com/office/word/2010/wordprocessingCanvas" xmlns:mc="http://schemas.openxmlformats.org/markup-compatibility/2006" xmlns:o="urn:schemas-microsoft-com:office:office" xmlns:r="http://schemas.openxmlformats.org/officeDocument/2006/relationships" xmlns:m="http://schemas.openxmlformats.org/officeDocument/2006/math" xmlns:v="urn:schemas-microsoft-com:vml" xmlns:wp14="http://schemas.microsoft.com/office/word/2010/wordprocessingDrawing" xmlns:wp="http://schemas.openxmlformats.org/drawingml/2006/wordprocessingDrawing" xmlns:w10="urn:schemas-microsoft-com:office:word" xmlns:w="http://schemas.openxmlformats.org/wordprocessingml/2006/main" xmlns:w14="http://schemas.microsoft.com/office/word/2010/wordml" xmlns:wpg="http://schemas.microsoft.com/office/word/2010/wordprocessingGroup" xmlns:wpi="http://schemas.microsoft.com/office/word/2010/wordprocessingInk" xmlns:wne="http://schemas.microsoft.com/office/word/2006/wordml" xmlns:wps="http://schemas.microsoft.com/office/word/2010/wordprocessingShape" mc:Ignorable="w14 wp14">
   <w:endnote w:type="separator" w:id="-1">
     <w:p>
       <w:pPr>
@@ -2926,7 +2956,7 @@
 </file>
 
 <file path=word/footer1.xml><?xml version="1.0" encoding="utf-8"?>
-<w:ftr xmlns:wpc="http://schemas.microsoft.com/office/word/2010/wordprocessingCanvas" xmlns:mc="http://schemas.openxmlformats.org/markup-compatibility/2006" xmlns:o="urn:schemas-microsoft-com:office:office" xmlns:r="http://schemas.openxmlformats.org/officeDocument/2006/relationships" xmlns:m="http://schemas.openxmlformats.org/officeDocument/2006/math" xmlns:v="urn:schemas-microsoft-com:vml" xmlns:wp14="http://schemas.microsoft.com/office/word/2010/wordprocessingDrawing" xmlns:wp="http://schemas.openxmlformats.org/drawingml/2006/wordprocessingDrawing" xmlns:w10="urn:schemas-microsoft-com:office:word" xmlns:w="http://schemas.openxmlformats.org/wordprocessingml/2006/main" xmlns:w14="http://schemas.microsoft.com/office/word/2010/wordml" xmlns:w15="http://schemas.microsoft.com/office/word/2012/wordml" xmlns:wpg="http://schemas.microsoft.com/office/word/2010/wordprocessingGroup" xmlns:wpi="http://schemas.microsoft.com/office/word/2010/wordprocessingInk" xmlns:wne="http://schemas.microsoft.com/office/word/2006/wordml" xmlns:wps="http://schemas.microsoft.com/office/word/2010/wordprocessingShape" mc:Ignorable="w14 w15 wp14">
+<w:ftr xmlns:wpc="http://schemas.microsoft.com/office/word/2010/wordprocessingCanvas" xmlns:mc="http://schemas.openxmlformats.org/markup-compatibility/2006" xmlns:o="urn:schemas-microsoft-com:office:office" xmlns:r="http://schemas.openxmlformats.org/officeDocument/2006/relationships" xmlns:m="http://schemas.openxmlformats.org/officeDocument/2006/math" xmlns:v="urn:schemas-microsoft-com:vml" xmlns:wp14="http://schemas.microsoft.com/office/word/2010/wordprocessingDrawing" xmlns:wp="http://schemas.openxmlformats.org/drawingml/2006/wordprocessingDrawing" xmlns:w10="urn:schemas-microsoft-com:office:word" xmlns:w="http://schemas.openxmlformats.org/wordprocessingml/2006/main" xmlns:w14="http://schemas.microsoft.com/office/word/2010/wordml" xmlns:wpg="http://schemas.microsoft.com/office/word/2010/wordprocessingGroup" xmlns:wpi="http://schemas.microsoft.com/office/word/2010/wordprocessingInk" xmlns:wne="http://schemas.microsoft.com/office/word/2006/wordml" xmlns:wps="http://schemas.microsoft.com/office/word/2010/wordprocessingShape" mc:Ignorable="w14 wp14">
   <w:p>
     <w:pPr>
       <w:pStyle w:val="Rodap"/>
@@ -2959,7 +2989,7 @@
 </file>
 
 <file path=word/footnotes.xml><?xml version="1.0" encoding="utf-8"?>
-<w:footnotes xmlns:wpc="http://schemas.microsoft.com/office/word/2010/wordprocessingCanvas" xmlns:mc="http://schemas.openxmlformats.org/markup-compatibility/2006" xmlns:o="urn:schemas-microsoft-com:office:office" xmlns:r="http://schemas.openxmlformats.org/officeDocument/2006/relationships" xmlns:m="http://schemas.openxmlformats.org/officeDocument/2006/math" xmlns:v="urn:schemas-microsoft-com:vml" xmlns:wp14="http://schemas.microsoft.com/office/word/2010/wordprocessingDrawing" xmlns:wp="http://schemas.openxmlformats.org/drawingml/2006/wordprocessingDrawing" xmlns:w10="urn:schemas-microsoft-com:office:word" xmlns:w="http://schemas.openxmlformats.org/wordprocessingml/2006/main" xmlns:w14="http://schemas.microsoft.com/office/word/2010/wordml" xmlns:w15="http://schemas.microsoft.com/office/word/2012/wordml" xmlns:wpg="http://schemas.microsoft.com/office/word/2010/wordprocessingGroup" xmlns:wpi="http://schemas.microsoft.com/office/word/2010/wordprocessingInk" xmlns:wne="http://schemas.microsoft.com/office/word/2006/wordml" xmlns:wps="http://schemas.microsoft.com/office/word/2010/wordprocessingShape" mc:Ignorable="w14 w15 wp14">
+<w:footnotes xmlns:wpc="http://schemas.microsoft.com/office/word/2010/wordprocessingCanvas" xmlns:mc="http://schemas.openxmlformats.org/markup-compatibility/2006" xmlns:o="urn:schemas-microsoft-com:office:office" xmlns:r="http://schemas.openxmlformats.org/officeDocument/2006/relationships" xmlns:m="http://schemas.openxmlformats.org/officeDocument/2006/math" xmlns:v="urn:schemas-microsoft-com:vml" xmlns:wp14="http://schemas.microsoft.com/office/word/2010/wordprocessingDrawing" xmlns:wp="http://schemas.openxmlformats.org/drawingml/2006/wordprocessingDrawing" xmlns:w10="urn:schemas-microsoft-com:office:word" xmlns:w="http://schemas.openxmlformats.org/wordprocessingml/2006/main" xmlns:w14="http://schemas.microsoft.com/office/word/2010/wordml" xmlns:wpg="http://schemas.microsoft.com/office/word/2010/wordprocessingGroup" xmlns:wpi="http://schemas.microsoft.com/office/word/2010/wordprocessingInk" xmlns:wne="http://schemas.microsoft.com/office/word/2006/wordml" xmlns:wps="http://schemas.microsoft.com/office/word/2010/wordprocessingShape" mc:Ignorable="w14 wp14">
   <w:footnote w:type="separator" w:id="-1">
     <w:p>
       <w:pPr>
@@ -2984,7 +3014,7 @@
 </file>
 
 <file path=word/header1.xml><?xml version="1.0" encoding="utf-8"?>
-<w:hdr xmlns:wpc="http://schemas.microsoft.com/office/word/2010/wordprocessingCanvas" xmlns:mc="http://schemas.openxmlformats.org/markup-compatibility/2006" xmlns:o="urn:schemas-microsoft-com:office:office" xmlns:r="http://schemas.openxmlformats.org/officeDocument/2006/relationships" xmlns:m="http://schemas.openxmlformats.org/officeDocument/2006/math" xmlns:v="urn:schemas-microsoft-com:vml" xmlns:wp14="http://schemas.microsoft.com/office/word/2010/wordprocessingDrawing" xmlns:wp="http://schemas.openxmlformats.org/drawingml/2006/wordprocessingDrawing" xmlns:w10="urn:schemas-microsoft-com:office:word" xmlns:w="http://schemas.openxmlformats.org/wordprocessingml/2006/main" xmlns:w14="http://schemas.microsoft.com/office/word/2010/wordml" xmlns:w15="http://schemas.microsoft.com/office/word/2012/wordml" xmlns:wpg="http://schemas.microsoft.com/office/word/2010/wordprocessingGroup" xmlns:wpi="http://schemas.microsoft.com/office/word/2010/wordprocessingInk" xmlns:wne="http://schemas.microsoft.com/office/word/2006/wordml" xmlns:wps="http://schemas.microsoft.com/office/word/2010/wordprocessingShape" mc:Ignorable="w14 w15 wp14">
+<w:hdr xmlns:wpc="http://schemas.microsoft.com/office/word/2010/wordprocessingCanvas" xmlns:mc="http://schemas.openxmlformats.org/markup-compatibility/2006" xmlns:o="urn:schemas-microsoft-com:office:office" xmlns:r="http://schemas.openxmlformats.org/officeDocument/2006/relationships" xmlns:m="http://schemas.openxmlformats.org/officeDocument/2006/math" xmlns:v="urn:schemas-microsoft-com:vml" xmlns:wp14="http://schemas.microsoft.com/office/word/2010/wordprocessingDrawing" xmlns:wp="http://schemas.openxmlformats.org/drawingml/2006/wordprocessingDrawing" xmlns:w10="urn:schemas-microsoft-com:office:word" xmlns:w="http://schemas.openxmlformats.org/wordprocessingml/2006/main" xmlns:w14="http://schemas.microsoft.com/office/word/2010/wordml" xmlns:wpg="http://schemas.microsoft.com/office/word/2010/wordprocessingGroup" xmlns:wpi="http://schemas.microsoft.com/office/word/2010/wordprocessingInk" xmlns:wne="http://schemas.microsoft.com/office/word/2006/wordml" xmlns:wps="http://schemas.microsoft.com/office/word/2010/wordprocessingShape" mc:Ignorable="w14 wp14">
   <w:tbl>
     <w:tblPr>
       <w:tblStyle w:val="Tabelacomgrade"/>
@@ -3028,16 +3058,22 @@
             <w:rPr>
               <w:b/>
             </w:rPr>
-            <w:t xml:space="preserve">DESCRIÇÃO CASO DE USO + PROTÓTIPO TELAS + </w:t>
+            <w:t>DESCRIÇÃO CASO DE USO + PROTÓTIPO TELAS + DIAGRAMA</w:t>
           </w:r>
           <w:proofErr w:type="gramStart"/>
           <w:r>
             <w:rPr>
               <w:b/>
             </w:rPr>
-            <w:t>DIAGRAMA  SEQUÊNCIA</w:t>
+            <w:t xml:space="preserve">  </w:t>
           </w:r>
           <w:proofErr w:type="gramEnd"/>
+          <w:r>
+            <w:rPr>
+              <w:b/>
+            </w:rPr>
+            <w:t>SEQUÊNCIA</w:t>
+          </w:r>
         </w:p>
       </w:tc>
       <w:tc>
@@ -3130,7 +3166,7 @@
 </file>
 
 <file path=word/numbering.xml><?xml version="1.0" encoding="utf-8"?>
-<w:numbering xmlns:wpc="http://schemas.microsoft.com/office/word/2010/wordprocessingCanvas" xmlns:mc="http://schemas.openxmlformats.org/markup-compatibility/2006" xmlns:o="urn:schemas-microsoft-com:office:office" xmlns:r="http://schemas.openxmlformats.org/officeDocument/2006/relationships" xmlns:m="http://schemas.openxmlformats.org/officeDocument/2006/math" xmlns:v="urn:schemas-microsoft-com:vml" xmlns:wp14="http://schemas.microsoft.com/office/word/2010/wordprocessingDrawing" xmlns:wp="http://schemas.openxmlformats.org/drawingml/2006/wordprocessingDrawing" xmlns:w10="urn:schemas-microsoft-com:office:word" xmlns:w="http://schemas.openxmlformats.org/wordprocessingml/2006/main" xmlns:w14="http://schemas.microsoft.com/office/word/2010/wordml" xmlns:w15="http://schemas.microsoft.com/office/word/2012/wordml" xmlns:wpg="http://schemas.microsoft.com/office/word/2010/wordprocessingGroup" xmlns:wpi="http://schemas.microsoft.com/office/word/2010/wordprocessingInk" xmlns:wne="http://schemas.microsoft.com/office/word/2006/wordml" xmlns:wps="http://schemas.microsoft.com/office/word/2010/wordprocessingShape" mc:Ignorable="w14 w15 wp14">
+<w:numbering xmlns:wpc="http://schemas.microsoft.com/office/word/2010/wordprocessingCanvas" xmlns:mc="http://schemas.openxmlformats.org/markup-compatibility/2006" xmlns:o="urn:schemas-microsoft-com:office:office" xmlns:r="http://schemas.openxmlformats.org/officeDocument/2006/relationships" xmlns:m="http://schemas.openxmlformats.org/officeDocument/2006/math" xmlns:v="urn:schemas-microsoft-com:vml" xmlns:wp14="http://schemas.microsoft.com/office/word/2010/wordprocessingDrawing" xmlns:wp="http://schemas.openxmlformats.org/drawingml/2006/wordprocessingDrawing" xmlns:w10="urn:schemas-microsoft-com:office:word" xmlns:w="http://schemas.openxmlformats.org/wordprocessingml/2006/main" xmlns:w14="http://schemas.microsoft.com/office/word/2010/wordml" xmlns:wpg="http://schemas.microsoft.com/office/word/2010/wordprocessingGroup" xmlns:wpi="http://schemas.microsoft.com/office/word/2010/wordprocessingInk" xmlns:wne="http://schemas.microsoft.com/office/word/2006/wordml" xmlns:wps="http://schemas.microsoft.com/office/word/2010/wordprocessingShape" mc:Ignorable="w14 wp14">
   <w:abstractNum w:abstractNumId="0">
     <w:nsid w:val="002079BC"/>
     <w:multiLevelType w:val="hybridMultilevel"/>
@@ -5795,7 +5831,7 @@
 </file>
 
 <file path=word/styles.xml><?xml version="1.0" encoding="utf-8"?>
-<w:styles xmlns:mc="http://schemas.openxmlformats.org/markup-compatibility/2006" xmlns:r="http://schemas.openxmlformats.org/officeDocument/2006/relationships" xmlns:w="http://schemas.openxmlformats.org/wordprocessingml/2006/main" xmlns:w14="http://schemas.microsoft.com/office/word/2010/wordml" xmlns:w15="http://schemas.microsoft.com/office/word/2012/wordml" mc:Ignorable="w14 w15">
+<w:styles xmlns:mc="http://schemas.openxmlformats.org/markup-compatibility/2006" xmlns:r="http://schemas.openxmlformats.org/officeDocument/2006/relationships" xmlns:w="http://schemas.openxmlformats.org/wordprocessingml/2006/main" xmlns:w14="http://schemas.microsoft.com/office/word/2010/wordml" mc:Ignorable="w14">
   <w:docDefaults>
     <w:rPrDefault>
       <w:rPr>
@@ -5811,378 +5847,146 @@
       </w:pPr>
     </w:pPrDefault>
   </w:docDefaults>
-  <w:latentStyles w:defLockedState="0" w:defUIPriority="99" w:defSemiHidden="0" w:defUnhideWhenUsed="0" w:defQFormat="0" w:count="371">
-    <w:lsdException w:name="Normal" w:uiPriority="0" w:qFormat="1"/>
-    <w:lsdException w:name="heading 1" w:uiPriority="9" w:qFormat="1"/>
-    <w:lsdException w:name="heading 2" w:semiHidden="1" w:uiPriority="9" w:unhideWhenUsed="1" w:qFormat="1"/>
-    <w:lsdException w:name="heading 3" w:semiHidden="1" w:uiPriority="9" w:unhideWhenUsed="1" w:qFormat="1"/>
-    <w:lsdException w:name="heading 4" w:semiHidden="1" w:uiPriority="9" w:unhideWhenUsed="1" w:qFormat="1"/>
-    <w:lsdException w:name="heading 5" w:semiHidden="1" w:uiPriority="9" w:unhideWhenUsed="1" w:qFormat="1"/>
-    <w:lsdException w:name="heading 6" w:semiHidden="1" w:uiPriority="9" w:unhideWhenUsed="1" w:qFormat="1"/>
-    <w:lsdException w:name="heading 7" w:semiHidden="1" w:uiPriority="9" w:unhideWhenUsed="1" w:qFormat="1"/>
-    <w:lsdException w:name="heading 8" w:semiHidden="1" w:uiPriority="9" w:unhideWhenUsed="1" w:qFormat="1"/>
-    <w:lsdException w:name="heading 9" w:semiHidden="1" w:uiPriority="9" w:unhideWhenUsed="1" w:qFormat="1"/>
-    <w:lsdException w:name="index 1" w:semiHidden="1" w:unhideWhenUsed="1"/>
-    <w:lsdException w:name="index 2" w:semiHidden="1" w:unhideWhenUsed="1"/>
-    <w:lsdException w:name="index 3" w:semiHidden="1" w:unhideWhenUsed="1"/>
-    <w:lsdException w:name="index 4" w:semiHidden="1" w:unhideWhenUsed="1"/>
-    <w:lsdException w:name="index 5" w:semiHidden="1" w:unhideWhenUsed="1"/>
-    <w:lsdException w:name="index 6" w:semiHidden="1" w:unhideWhenUsed="1"/>
-    <w:lsdException w:name="index 7" w:semiHidden="1" w:unhideWhenUsed="1"/>
-    <w:lsdException w:name="index 8" w:semiHidden="1" w:unhideWhenUsed="1"/>
-    <w:lsdException w:name="index 9" w:semiHidden="1" w:unhideWhenUsed="1"/>
-    <w:lsdException w:name="toc 1" w:semiHidden="1" w:uiPriority="39" w:unhideWhenUsed="1"/>
-    <w:lsdException w:name="toc 2" w:semiHidden="1" w:uiPriority="39" w:unhideWhenUsed="1"/>
-    <w:lsdException w:name="toc 3" w:semiHidden="1" w:uiPriority="39" w:unhideWhenUsed="1"/>
-    <w:lsdException w:name="toc 4" w:semiHidden="1" w:uiPriority="39" w:unhideWhenUsed="1"/>
-    <w:lsdException w:name="toc 5" w:semiHidden="1" w:uiPriority="39" w:unhideWhenUsed="1"/>
-    <w:lsdException w:name="toc 6" w:semiHidden="1" w:uiPriority="39" w:unhideWhenUsed="1"/>
-    <w:lsdException w:name="toc 7" w:semiHidden="1" w:uiPriority="39" w:unhideWhenUsed="1"/>
-    <w:lsdException w:name="toc 8" w:semiHidden="1" w:uiPriority="39" w:unhideWhenUsed="1"/>
-    <w:lsdException w:name="toc 9" w:semiHidden="1" w:uiPriority="39" w:unhideWhenUsed="1"/>
-    <w:lsdException w:name="Normal Indent" w:semiHidden="1" w:unhideWhenUsed="1"/>
-    <w:lsdException w:name="footnote text" w:semiHidden="1" w:unhideWhenUsed="1"/>
-    <w:lsdException w:name="annotation text" w:semiHidden="1" w:unhideWhenUsed="1"/>
-    <w:lsdException w:name="header" w:semiHidden="1" w:uiPriority="0" w:unhideWhenUsed="1"/>
-    <w:lsdException w:name="footer" w:semiHidden="1" w:unhideWhenUsed="1"/>
-    <w:lsdException w:name="index heading" w:semiHidden="1" w:unhideWhenUsed="1"/>
-    <w:lsdException w:name="caption" w:semiHidden="1" w:uiPriority="35" w:unhideWhenUsed="1" w:qFormat="1"/>
-    <w:lsdException w:name="table of figures" w:semiHidden="1" w:unhideWhenUsed="1"/>
-    <w:lsdException w:name="envelope address" w:semiHidden="1" w:unhideWhenUsed="1"/>
-    <w:lsdException w:name="envelope return" w:semiHidden="1" w:unhideWhenUsed="1"/>
-    <w:lsdException w:name="footnote reference" w:semiHidden="1" w:unhideWhenUsed="1"/>
-    <w:lsdException w:name="annotation reference" w:semiHidden="1" w:unhideWhenUsed="1"/>
-    <w:lsdException w:name="line number" w:semiHidden="1" w:unhideWhenUsed="1"/>
-    <w:lsdException w:name="page number" w:semiHidden="1" w:unhideWhenUsed="1"/>
-    <w:lsdException w:name="endnote reference" w:semiHidden="1" w:unhideWhenUsed="1"/>
-    <w:lsdException w:name="endnote text" w:semiHidden="1" w:unhideWhenUsed="1"/>
-    <w:lsdException w:name="table of authorities" w:semiHidden="1" w:unhideWhenUsed="1"/>
-    <w:lsdException w:name="macro" w:semiHidden="1" w:unhideWhenUsed="1"/>
-    <w:lsdException w:name="toa heading" w:semiHidden="1" w:unhideWhenUsed="1"/>
-    <w:lsdException w:name="List" w:semiHidden="1" w:unhideWhenUsed="1"/>
-    <w:lsdException w:name="List Bullet" w:semiHidden="1" w:unhideWhenUsed="1"/>
-    <w:lsdException w:name="List Number" w:semiHidden="1" w:unhideWhenUsed="1"/>
-    <w:lsdException w:name="List 2" w:semiHidden="1" w:unhideWhenUsed="1"/>
-    <w:lsdException w:name="List 3" w:semiHidden="1" w:unhideWhenUsed="1"/>
-    <w:lsdException w:name="List 4" w:semiHidden="1" w:unhideWhenUsed="1"/>
-    <w:lsdException w:name="List 5" w:semiHidden="1" w:unhideWhenUsed="1"/>
-    <w:lsdException w:name="List Bullet 2" w:semiHidden="1" w:unhideWhenUsed="1"/>
-    <w:lsdException w:name="List Bullet 3" w:semiHidden="1" w:unhideWhenUsed="1"/>
-    <w:lsdException w:name="List Bullet 4" w:semiHidden="1" w:unhideWhenUsed="1"/>
-    <w:lsdException w:name="List Bullet 5" w:semiHidden="1" w:unhideWhenUsed="1"/>
-    <w:lsdException w:name="List Number 2" w:semiHidden="1" w:unhideWhenUsed="1"/>
-    <w:lsdException w:name="List Number 3" w:semiHidden="1" w:unhideWhenUsed="1"/>
-    <w:lsdException w:name="List Number 4" w:semiHidden="1" w:unhideWhenUsed="1"/>
-    <w:lsdException w:name="List Number 5" w:semiHidden="1" w:unhideWhenUsed="1"/>
-    <w:lsdException w:name="Title" w:uiPriority="10" w:qFormat="1"/>
-    <w:lsdException w:name="Closing" w:semiHidden="1" w:unhideWhenUsed="1"/>
-    <w:lsdException w:name="Signature" w:semiHidden="1" w:unhideWhenUsed="1"/>
-    <w:lsdException w:name="Default Paragraph Font" w:semiHidden="1" w:uiPriority="1" w:unhideWhenUsed="1"/>
-    <w:lsdException w:name="Body Text" w:semiHidden="1" w:unhideWhenUsed="1"/>
-    <w:lsdException w:name="Body Text Indent" w:semiHidden="1" w:unhideWhenUsed="1"/>
-    <w:lsdException w:name="List Continue" w:semiHidden="1" w:unhideWhenUsed="1"/>
-    <w:lsdException w:name="List Continue 2" w:semiHidden="1" w:unhideWhenUsed="1"/>
-    <w:lsdException w:name="List Continue 3" w:semiHidden="1" w:unhideWhenUsed="1"/>
-    <w:lsdException w:name="List Continue 4" w:semiHidden="1" w:unhideWhenUsed="1"/>
-    <w:lsdException w:name="List Continue 5" w:semiHidden="1" w:unhideWhenUsed="1"/>
-    <w:lsdException w:name="Message Header" w:semiHidden="1" w:unhideWhenUsed="1"/>
-    <w:lsdException w:name="Subtitle" w:uiPriority="11" w:qFormat="1"/>
-    <w:lsdException w:name="Salutation" w:semiHidden="1" w:unhideWhenUsed="1"/>
-    <w:lsdException w:name="Date" w:semiHidden="1" w:unhideWhenUsed="1"/>
-    <w:lsdException w:name="Body Text First Indent" w:semiHidden="1" w:unhideWhenUsed="1"/>
-    <w:lsdException w:name="Body Text First Indent 2" w:semiHidden="1" w:unhideWhenUsed="1"/>
-    <w:lsdException w:name="Note Heading" w:semiHidden="1" w:unhideWhenUsed="1"/>
-    <w:lsdException w:name="Body Text 2" w:semiHidden="1" w:unhideWhenUsed="1"/>
-    <w:lsdException w:name="Body Text 3" w:semiHidden="1" w:unhideWhenUsed="1"/>
-    <w:lsdException w:name="Body Text Indent 2" w:semiHidden="1" w:unhideWhenUsed="1"/>
-    <w:lsdException w:name="Body Text Indent 3" w:semiHidden="1" w:unhideWhenUsed="1"/>
-    <w:lsdException w:name="Block Text" w:semiHidden="1" w:unhideWhenUsed="1"/>
-    <w:lsdException w:name="Hyperlink" w:semiHidden="1" w:uiPriority="0" w:unhideWhenUsed="1"/>
-    <w:lsdException w:name="FollowedHyperlink" w:semiHidden="1" w:unhideWhenUsed="1"/>
-    <w:lsdException w:name="Strong" w:uiPriority="22" w:qFormat="1"/>
-    <w:lsdException w:name="Emphasis" w:uiPriority="20" w:qFormat="1"/>
-    <w:lsdException w:name="Document Map" w:semiHidden="1" w:unhideWhenUsed="1"/>
-    <w:lsdException w:name="Plain Text" w:semiHidden="1" w:unhideWhenUsed="1"/>
-    <w:lsdException w:name="E-mail Signature" w:semiHidden="1" w:unhideWhenUsed="1"/>
-    <w:lsdException w:name="HTML Top of Form" w:semiHidden="1" w:unhideWhenUsed="1"/>
-    <w:lsdException w:name="HTML Bottom of Form" w:semiHidden="1" w:unhideWhenUsed="1"/>
-    <w:lsdException w:name="Normal (Web)" w:semiHidden="1" w:unhideWhenUsed="1"/>
-    <w:lsdException w:name="HTML Acronym" w:semiHidden="1" w:unhideWhenUsed="1"/>
-    <w:lsdException w:name="HTML Address" w:semiHidden="1" w:unhideWhenUsed="1"/>
-    <w:lsdException w:name="HTML Cite" w:semiHidden="1" w:unhideWhenUsed="1"/>
-    <w:lsdException w:name="HTML Code" w:semiHidden="1" w:unhideWhenUsed="1"/>
-    <w:lsdException w:name="HTML Definition" w:semiHidden="1" w:unhideWhenUsed="1"/>
-    <w:lsdException w:name="HTML Keyboard" w:semiHidden="1" w:unhideWhenUsed="1"/>
-    <w:lsdException w:name="HTML Preformatted" w:semiHidden="1" w:unhideWhenUsed="1"/>
-    <w:lsdException w:name="HTML Sample" w:semiHidden="1" w:unhideWhenUsed="1"/>
-    <w:lsdException w:name="HTML Typewriter" w:semiHidden="1" w:unhideWhenUsed="1"/>
-    <w:lsdException w:name="HTML Variable" w:semiHidden="1" w:unhideWhenUsed="1"/>
-    <w:lsdException w:name="Normal Table" w:semiHidden="1" w:unhideWhenUsed="1"/>
-    <w:lsdException w:name="annotation subject" w:semiHidden="1" w:unhideWhenUsed="1"/>
-    <w:lsdException w:name="No List" w:semiHidden="1" w:unhideWhenUsed="1"/>
-    <w:lsdException w:name="Outline List 1" w:semiHidden="1" w:unhideWhenUsed="1"/>
-    <w:lsdException w:name="Outline List 2" w:semiHidden="1" w:unhideWhenUsed="1"/>
-    <w:lsdException w:name="Outline List 3" w:semiHidden="1" w:unhideWhenUsed="1"/>
-    <w:lsdException w:name="Table Simple 1" w:semiHidden="1" w:unhideWhenUsed="1"/>
-    <w:lsdException w:name="Table Simple 2" w:semiHidden="1" w:unhideWhenUsed="1"/>
-    <w:lsdException w:name="Table Simple 3" w:semiHidden="1" w:unhideWhenUsed="1"/>
-    <w:lsdException w:name="Table Classic 1" w:semiHidden="1" w:unhideWhenUsed="1"/>
-    <w:lsdException w:name="Table Classic 2" w:semiHidden="1" w:unhideWhenUsed="1"/>
-    <w:lsdException w:name="Table Classic 3" w:semiHidden="1" w:unhideWhenUsed="1"/>
-    <w:lsdException w:name="Table Classic 4" w:semiHidden="1" w:unhideWhenUsed="1"/>
-    <w:lsdException w:name="Table Colorful 1" w:semiHidden="1" w:unhideWhenUsed="1"/>
-    <w:lsdException w:name="Table Colorful 2" w:semiHidden="1" w:unhideWhenUsed="1"/>
-    <w:lsdException w:name="Table Colorful 3" w:semiHidden="1" w:unhideWhenUsed="1"/>
-    <w:lsdException w:name="Table Columns 1" w:semiHidden="1" w:unhideWhenUsed="1"/>
-    <w:lsdException w:name="Table Columns 2" w:semiHidden="1" w:unhideWhenUsed="1"/>
-    <w:lsdException w:name="Table Columns 3" w:semiHidden="1" w:unhideWhenUsed="1"/>
-    <w:lsdException w:name="Table Columns 4" w:semiHidden="1" w:unhideWhenUsed="1"/>
-    <w:lsdException w:name="Table Columns 5" w:semiHidden="1" w:unhideWhenUsed="1"/>
-    <w:lsdException w:name="Table Grid 1" w:semiHidden="1" w:unhideWhenUsed="1"/>
-    <w:lsdException w:name="Table Grid 2" w:semiHidden="1" w:unhideWhenUsed="1"/>
-    <w:lsdException w:name="Table Grid 3" w:semiHidden="1" w:unhideWhenUsed="1"/>
-    <w:lsdException w:name="Table Grid 4" w:semiHidden="1" w:unhideWhenUsed="1"/>
-    <w:lsdException w:name="Table Grid 5" w:semiHidden="1" w:unhideWhenUsed="1"/>
-    <w:lsdException w:name="Table Grid 6" w:semiHidden="1" w:unhideWhenUsed="1"/>
-    <w:lsdException w:name="Table Grid 7" w:semiHidden="1" w:unhideWhenUsed="1"/>
-    <w:lsdException w:name="Table Grid 8" w:semiHidden="1" w:unhideWhenUsed="1"/>
-    <w:lsdException w:name="Table List 1" w:semiHidden="1" w:unhideWhenUsed="1"/>
-    <w:lsdException w:name="Table List 2" w:semiHidden="1" w:unhideWhenUsed="1"/>
-    <w:lsdException w:name="Table List 3" w:semiHidden="1" w:unhideWhenUsed="1"/>
-    <w:lsdException w:name="Table List 4" w:semiHidden="1" w:unhideWhenUsed="1"/>
-    <w:lsdException w:name="Table List 5" w:semiHidden="1" w:unhideWhenUsed="1"/>
-    <w:lsdException w:name="Table List 6" w:semiHidden="1" w:unhideWhenUsed="1"/>
-    <w:lsdException w:name="Table List 7" w:semiHidden="1" w:unhideWhenUsed="1"/>
-    <w:lsdException w:name="Table List 8" w:semiHidden="1" w:unhideWhenUsed="1"/>
-    <w:lsdException w:name="Table 3D effects 1" w:semiHidden="1" w:unhideWhenUsed="1"/>
-    <w:lsdException w:name="Table 3D effects 2" w:semiHidden="1" w:unhideWhenUsed="1"/>
-    <w:lsdException w:name="Table 3D effects 3" w:semiHidden="1" w:unhideWhenUsed="1"/>
-    <w:lsdException w:name="Table Contemporary" w:semiHidden="1" w:unhideWhenUsed="1"/>
-    <w:lsdException w:name="Table Elegant" w:semiHidden="1" w:unhideWhenUsed="1"/>
-    <w:lsdException w:name="Table Professional" w:semiHidden="1" w:unhideWhenUsed="1"/>
-    <w:lsdException w:name="Table Subtle 1" w:semiHidden="1" w:unhideWhenUsed="1"/>
-    <w:lsdException w:name="Table Subtle 2" w:semiHidden="1" w:unhideWhenUsed="1"/>
-    <w:lsdException w:name="Table Web 1" w:semiHidden="1" w:unhideWhenUsed="1"/>
-    <w:lsdException w:name="Table Web 2" w:semiHidden="1" w:unhideWhenUsed="1"/>
-    <w:lsdException w:name="Table Web 3" w:semiHidden="1" w:unhideWhenUsed="1"/>
-    <w:lsdException w:name="Balloon Text" w:semiHidden="1" w:unhideWhenUsed="1"/>
-    <w:lsdException w:name="Table Grid" w:uiPriority="0"/>
-    <w:lsdException w:name="Table Theme" w:semiHidden="1" w:unhideWhenUsed="1"/>
-    <w:lsdException w:name="Placeholder Text" w:semiHidden="1"/>
-    <w:lsdException w:name="No Spacing" w:uiPriority="1" w:qFormat="1"/>
-    <w:lsdException w:name="Light Shading" w:uiPriority="60"/>
-    <w:lsdException w:name="Light List" w:uiPriority="61"/>
-    <w:lsdException w:name="Light Grid" w:uiPriority="62"/>
-    <w:lsdException w:name="Medium Shading 1" w:uiPriority="63"/>
-    <w:lsdException w:name="Medium Shading 2" w:uiPriority="64"/>
-    <w:lsdException w:name="Medium List 1" w:uiPriority="65"/>
-    <w:lsdException w:name="Medium List 2" w:uiPriority="66"/>
-    <w:lsdException w:name="Medium Grid 1" w:uiPriority="67"/>
-    <w:lsdException w:name="Medium Grid 2" w:uiPriority="68"/>
-    <w:lsdException w:name="Medium Grid 3" w:uiPriority="69"/>
-    <w:lsdException w:name="Dark List" w:uiPriority="70"/>
-    <w:lsdException w:name="Colorful Shading" w:uiPriority="71"/>
-    <w:lsdException w:name="Colorful List" w:uiPriority="72"/>
-    <w:lsdException w:name="Colorful Grid" w:uiPriority="73"/>
-    <w:lsdException w:name="Light Shading Accent 1" w:uiPriority="60"/>
-    <w:lsdException w:name="Light List Accent 1" w:uiPriority="61"/>
-    <w:lsdException w:name="Light Grid Accent 1" w:uiPriority="62"/>
-    <w:lsdException w:name="Medium Shading 1 Accent 1" w:uiPriority="63"/>
-    <w:lsdException w:name="Medium Shading 2 Accent 1" w:uiPriority="64"/>
-    <w:lsdException w:name="Medium List 1 Accent 1" w:uiPriority="65"/>
-    <w:lsdException w:name="Revision" w:semiHidden="1"/>
-    <w:lsdException w:name="List Paragraph" w:uiPriority="34" w:qFormat="1"/>
-    <w:lsdException w:name="Quote" w:uiPriority="29" w:qFormat="1"/>
-    <w:lsdException w:name="Intense Quote" w:uiPriority="30" w:qFormat="1"/>
-    <w:lsdException w:name="Medium List 2 Accent 1" w:uiPriority="66"/>
-    <w:lsdException w:name="Medium Grid 1 Accent 1" w:uiPriority="67"/>
-    <w:lsdException w:name="Medium Grid 2 Accent 1" w:uiPriority="68"/>
-    <w:lsdException w:name="Medium Grid 3 Accent 1" w:uiPriority="69"/>
-    <w:lsdException w:name="Dark List Accent 1" w:uiPriority="70"/>
-    <w:lsdException w:name="Colorful Shading Accent 1" w:uiPriority="71"/>
-    <w:lsdException w:name="Colorful List Accent 1" w:uiPriority="72"/>
-    <w:lsdException w:name="Colorful Grid Accent 1" w:uiPriority="73"/>
-    <w:lsdException w:name="Light Shading Accent 2" w:uiPriority="60"/>
-    <w:lsdException w:name="Light List Accent 2" w:uiPriority="61"/>
-    <w:lsdException w:name="Light Grid Accent 2" w:uiPriority="62"/>
-    <w:lsdException w:name="Medium Shading 1 Accent 2" w:uiPriority="63"/>
-    <w:lsdException w:name="Medium Shading 2 Accent 2" w:uiPriority="64"/>
-    <w:lsdException w:name="Medium List 1 Accent 2" w:uiPriority="65"/>
-    <w:lsdException w:name="Medium List 2 Accent 2" w:uiPriority="66"/>
-    <w:lsdException w:name="Medium Grid 1 Accent 2" w:uiPriority="67"/>
-    <w:lsdException w:name="Medium Grid 2 Accent 2" w:uiPriority="68"/>
-    <w:lsdException w:name="Medium Grid 3 Accent 2" w:uiPriority="69"/>
-    <w:lsdException w:name="Dark List Accent 2" w:uiPriority="70"/>
-    <w:lsdException w:name="Colorful Shading Accent 2" w:uiPriority="71"/>
-    <w:lsdException w:name="Colorful List Accent 2" w:uiPriority="72"/>
-    <w:lsdException w:name="Colorful Grid Accent 2" w:uiPriority="73"/>
-    <w:lsdException w:name="Light Shading Accent 3" w:uiPriority="60"/>
-    <w:lsdException w:name="Light List Accent 3" w:uiPriority="61"/>
-    <w:lsdException w:name="Light Grid Accent 3" w:uiPriority="62"/>
-    <w:lsdException w:name="Medium Shading 1 Accent 3" w:uiPriority="63"/>
-    <w:lsdException w:name="Medium Shading 2 Accent 3" w:uiPriority="64"/>
-    <w:lsdException w:name="Medium List 1 Accent 3" w:uiPriority="65"/>
-    <w:lsdException w:name="Medium List 2 Accent 3" w:uiPriority="66"/>
-    <w:lsdException w:name="Medium Grid 1 Accent 3" w:uiPriority="67"/>
-    <w:lsdException w:name="Medium Grid 2 Accent 3" w:uiPriority="68"/>
-    <w:lsdException w:name="Medium Grid 3 Accent 3" w:uiPriority="69"/>
-    <w:lsdException w:name="Dark List Accent 3" w:uiPriority="70"/>
-    <w:lsdException w:name="Colorful Shading Accent 3" w:uiPriority="71"/>
-    <w:lsdException w:name="Colorful List Accent 3" w:uiPriority="72"/>
-    <w:lsdException w:name="Colorful Grid Accent 3" w:uiPriority="73"/>
-    <w:lsdException w:name="Light Shading Accent 4" w:uiPriority="60"/>
-    <w:lsdException w:name="Light List Accent 4" w:uiPriority="61"/>
-    <w:lsdException w:name="Light Grid Accent 4" w:uiPriority="62"/>
-    <w:lsdException w:name="Medium Shading 1 Accent 4" w:uiPriority="63"/>
-    <w:lsdException w:name="Medium Shading 2 Accent 4" w:uiPriority="64"/>
-    <w:lsdException w:name="Medium List 1 Accent 4" w:uiPriority="65"/>
-    <w:lsdException w:name="Medium List 2 Accent 4" w:uiPriority="66"/>
-    <w:lsdException w:name="Medium Grid 1 Accent 4" w:uiPriority="67"/>
-    <w:lsdException w:name="Medium Grid 2 Accent 4" w:uiPriority="68"/>
-    <w:lsdException w:name="Medium Grid 3 Accent 4" w:uiPriority="69"/>
-    <w:lsdException w:name="Dark List Accent 4" w:uiPriority="70"/>
-    <w:lsdException w:name="Colorful Shading Accent 4" w:uiPriority="71"/>
-    <w:lsdException w:name="Colorful List Accent 4" w:uiPriority="72"/>
-    <w:lsdException w:name="Colorful Grid Accent 4" w:uiPriority="73"/>
-    <w:lsdException w:name="Light Shading Accent 5" w:uiPriority="60"/>
-    <w:lsdException w:name="Light List Accent 5" w:uiPriority="61"/>
-    <w:lsdException w:name="Light Grid Accent 5" w:uiPriority="62"/>
-    <w:lsdException w:name="Medium Shading 1 Accent 5" w:uiPriority="63"/>
-    <w:lsdException w:name="Medium Shading 2 Accent 5" w:uiPriority="64"/>
-    <w:lsdException w:name="Medium List 1 Accent 5" w:uiPriority="65"/>
-    <w:lsdException w:name="Medium List 2 Accent 5" w:uiPriority="66"/>
-    <w:lsdException w:name="Medium Grid 1 Accent 5" w:uiPriority="67"/>
-    <w:lsdException w:name="Medium Grid 2 Accent 5" w:uiPriority="68"/>
-    <w:lsdException w:name="Medium Grid 3 Accent 5" w:uiPriority="69"/>
-    <w:lsdException w:name="Dark List Accent 5" w:uiPriority="70"/>
-    <w:lsdException w:name="Colorful Shading Accent 5" w:uiPriority="71"/>
-    <w:lsdException w:name="Colorful List Accent 5" w:uiPriority="72"/>
-    <w:lsdException w:name="Colorful Grid Accent 5" w:uiPriority="73"/>
-    <w:lsdException w:name="Light Shading Accent 6" w:uiPriority="60"/>
-    <w:lsdException w:name="Light List Accent 6" w:uiPriority="61"/>
-    <w:lsdException w:name="Light Grid Accent 6" w:uiPriority="62"/>
-    <w:lsdException w:name="Medium Shading 1 Accent 6" w:uiPriority="63"/>
-    <w:lsdException w:name="Medium Shading 2 Accent 6" w:uiPriority="64"/>
-    <w:lsdException w:name="Medium List 1 Accent 6" w:uiPriority="65"/>
-    <w:lsdException w:name="Medium List 2 Accent 6" w:uiPriority="66"/>
-    <w:lsdException w:name="Medium Grid 1 Accent 6" w:uiPriority="67"/>
-    <w:lsdException w:name="Medium Grid 2 Accent 6" w:uiPriority="68"/>
-    <w:lsdException w:name="Medium Grid 3 Accent 6" w:uiPriority="69"/>
-    <w:lsdException w:name="Dark List Accent 6" w:uiPriority="70"/>
-    <w:lsdException w:name="Colorful Shading Accent 6" w:uiPriority="71"/>
-    <w:lsdException w:name="Colorful List Accent 6" w:uiPriority="72"/>
-    <w:lsdException w:name="Colorful Grid Accent 6" w:uiPriority="73"/>
-    <w:lsdException w:name="Subtle Emphasis" w:uiPriority="19" w:qFormat="1"/>
-    <w:lsdException w:name="Intense Emphasis" w:uiPriority="21" w:qFormat="1"/>
-    <w:lsdException w:name="Subtle Reference" w:uiPriority="31" w:qFormat="1"/>
-    <w:lsdException w:name="Intense Reference" w:uiPriority="32" w:qFormat="1"/>
-    <w:lsdException w:name="Book Title" w:uiPriority="33" w:qFormat="1"/>
-    <w:lsdException w:name="Bibliography" w:semiHidden="1" w:uiPriority="37" w:unhideWhenUsed="1"/>
-    <w:lsdException w:name="TOC Heading" w:semiHidden="1" w:uiPriority="39" w:unhideWhenUsed="1" w:qFormat="1"/>
-    <w:lsdException w:name="Plain Table 1" w:uiPriority="41"/>
-    <w:lsdException w:name="Plain Table 2" w:uiPriority="42"/>
-    <w:lsdException w:name="Plain Table 3" w:uiPriority="43"/>
-    <w:lsdException w:name="Plain Table 4" w:uiPriority="44"/>
-    <w:lsdException w:name="Plain Table 5" w:uiPriority="45"/>
-    <w:lsdException w:name="Grid Table Light" w:uiPriority="40"/>
-    <w:lsdException w:name="Grid Table 1 Light" w:uiPriority="46"/>
-    <w:lsdException w:name="Grid Table 2" w:uiPriority="47"/>
-    <w:lsdException w:name="Grid Table 3" w:uiPriority="48"/>
-    <w:lsdException w:name="Grid Table 4" w:uiPriority="49"/>
-    <w:lsdException w:name="Grid Table 5 Dark" w:uiPriority="50"/>
-    <w:lsdException w:name="Grid Table 6 Colorful" w:uiPriority="51"/>
-    <w:lsdException w:name="Grid Table 7 Colorful" w:uiPriority="52"/>
-    <w:lsdException w:name="Grid Table 1 Light Accent 1" w:uiPriority="46"/>
-    <w:lsdException w:name="Grid Table 2 Accent 1" w:uiPriority="47"/>
-    <w:lsdException w:name="Grid Table 3 Accent 1" w:uiPriority="48"/>
-    <w:lsdException w:name="Grid Table 4 Accent 1" w:uiPriority="49"/>
-    <w:lsdException w:name="Grid Table 5 Dark Accent 1" w:uiPriority="50"/>
-    <w:lsdException w:name="Grid Table 6 Colorful Accent 1" w:uiPriority="51"/>
-    <w:lsdException w:name="Grid Table 7 Colorful Accent 1" w:uiPriority="52"/>
-    <w:lsdException w:name="Grid Table 1 Light Accent 2" w:uiPriority="46"/>
-    <w:lsdException w:name="Grid Table 2 Accent 2" w:uiPriority="47"/>
-    <w:lsdException w:name="Grid Table 3 Accent 2" w:uiPriority="48"/>
-    <w:lsdException w:name="Grid Table 4 Accent 2" w:uiPriority="49"/>
-    <w:lsdException w:name="Grid Table 5 Dark Accent 2" w:uiPriority="50"/>
-    <w:lsdException w:name="Grid Table 6 Colorful Accent 2" w:uiPriority="51"/>
-    <w:lsdException w:name="Grid Table 7 Colorful Accent 2" w:uiPriority="52"/>
-    <w:lsdException w:name="Grid Table 1 Light Accent 3" w:uiPriority="46"/>
-    <w:lsdException w:name="Grid Table 2 Accent 3" w:uiPriority="47"/>
-    <w:lsdException w:name="Grid Table 3 Accent 3" w:uiPriority="48"/>
-    <w:lsdException w:name="Grid Table 4 Accent 3" w:uiPriority="49"/>
-    <w:lsdException w:name="Grid Table 5 Dark Accent 3" w:uiPriority="50"/>
-    <w:lsdException w:name="Grid Table 6 Colorful Accent 3" w:uiPriority="51"/>
-    <w:lsdException w:name="Grid Table 7 Colorful Accent 3" w:uiPriority="52"/>
-    <w:lsdException w:name="Grid Table 1 Light Accent 4" w:uiPriority="46"/>
-    <w:lsdException w:name="Grid Table 2 Accent 4" w:uiPriority="47"/>
-    <w:lsdException w:name="Grid Table 3 Accent 4" w:uiPriority="48"/>
-    <w:lsdException w:name="Grid Table 4 Accent 4" w:uiPriority="49"/>
-    <w:lsdException w:name="Grid Table 5 Dark Accent 4" w:uiPriority="50"/>
-    <w:lsdException w:name="Grid Table 6 Colorful Accent 4" w:uiPriority="51"/>
-    <w:lsdException w:name="Grid Table 7 Colorful Accent 4" w:uiPriority="52"/>
-    <w:lsdException w:name="Grid Table 1 Light Accent 5" w:uiPriority="46"/>
-    <w:lsdException w:name="Grid Table 2 Accent 5" w:uiPriority="47"/>
-    <w:lsdException w:name="Grid Table 3 Accent 5" w:uiPriority="48"/>
-    <w:lsdException w:name="Grid Table 4 Accent 5" w:uiPriority="49"/>
-    <w:lsdException w:name="Grid Table 5 Dark Accent 5" w:uiPriority="50"/>
-    <w:lsdException w:name="Grid Table 6 Colorful Accent 5" w:uiPriority="51"/>
-    <w:lsdException w:name="Grid Table 7 Colorful Accent 5" w:uiPriority="52"/>
-    <w:lsdException w:name="Grid Table 1 Light Accent 6" w:uiPriority="46"/>
-    <w:lsdException w:name="Grid Table 2 Accent 6" w:uiPriority="47"/>
-    <w:lsdException w:name="Grid Table 3 Accent 6" w:uiPriority="48"/>
-    <w:lsdException w:name="Grid Table 4 Accent 6" w:uiPriority="49"/>
-    <w:lsdException w:name="Grid Table 5 Dark Accent 6" w:uiPriority="50"/>
-    <w:lsdException w:name="Grid Table 6 Colorful Accent 6" w:uiPriority="51"/>
-    <w:lsdException w:name="Grid Table 7 Colorful Accent 6" w:uiPriority="52"/>
-    <w:lsdException w:name="List Table 1 Light" w:uiPriority="46"/>
-    <w:lsdException w:name="List Table 2" w:uiPriority="47"/>
-    <w:lsdException w:name="List Table 3" w:uiPriority="48"/>
-    <w:lsdException w:name="List Table 4" w:uiPriority="49"/>
-    <w:lsdException w:name="List Table 5 Dark" w:uiPriority="50"/>
-    <w:lsdException w:name="List Table 6 Colorful" w:uiPriority="51"/>
-    <w:lsdException w:name="List Table 7 Colorful" w:uiPriority="52"/>
-    <w:lsdException w:name="List Table 1 Light Accent 1" w:uiPriority="46"/>
-    <w:lsdException w:name="List Table 2 Accent 1" w:uiPriority="47"/>
-    <w:lsdException w:name="List Table 3 Accent 1" w:uiPriority="48"/>
-    <w:lsdException w:name="List Table 4 Accent 1" w:uiPriority="49"/>
-    <w:lsdException w:name="List Table 5 Dark Accent 1" w:uiPriority="50"/>
-    <w:lsdException w:name="List Table 6 Colorful Accent 1" w:uiPriority="51"/>
-    <w:lsdException w:name="List Table 7 Colorful Accent 1" w:uiPriority="52"/>
-    <w:lsdException w:name="List Table 1 Light Accent 2" w:uiPriority="46"/>
-    <w:lsdException w:name="List Table 2 Accent 2" w:uiPriority="47"/>
-    <w:lsdException w:name="List Table 3 Accent 2" w:uiPriority="48"/>
-    <w:lsdException w:name="List Table 4 Accent 2" w:uiPriority="49"/>
-    <w:lsdException w:name="List Table 5 Dark Accent 2" w:uiPriority="50"/>
-    <w:lsdException w:name="List Table 6 Colorful Accent 2" w:uiPriority="51"/>
-    <w:lsdException w:name="List Table 7 Colorful Accent 2" w:uiPriority="52"/>
-    <w:lsdException w:name="List Table 1 Light Accent 3" w:uiPriority="46"/>
-    <w:lsdException w:name="List Table 2 Accent 3" w:uiPriority="47"/>
-    <w:lsdException w:name="List Table 3 Accent 3" w:uiPriority="48"/>
-    <w:lsdException w:name="List Table 4 Accent 3" w:uiPriority="49"/>
-    <w:lsdException w:name="List Table 5 Dark Accent 3" w:uiPriority="50"/>
-    <w:lsdException w:name="List Table 6 Colorful Accent 3" w:uiPriority="51"/>
-    <w:lsdException w:name="List Table 7 Colorful Accent 3" w:uiPriority="52"/>
-    <w:lsdException w:name="List Table 1 Light Accent 4" w:uiPriority="46"/>
-    <w:lsdException w:name="List Table 2 Accent 4" w:uiPriority="47"/>
-    <w:lsdException w:name="List Table 3 Accent 4" w:uiPriority="48"/>
-    <w:lsdException w:name="List Table 4 Accent 4" w:uiPriority="49"/>
-    <w:lsdException w:name="List Table 5 Dark Accent 4" w:uiPriority="50"/>
-    <w:lsdException w:name="List Table 6 Colorful Accent 4" w:uiPriority="51"/>
-    <w:lsdException w:name="List Table 7 Colorful Accent 4" w:uiPriority="52"/>
-    <w:lsdException w:name="List Table 1 Light Accent 5" w:uiPriority="46"/>
-    <w:lsdException w:name="List Table 2 Accent 5" w:uiPriority="47"/>
-    <w:lsdException w:name="List Table 3 Accent 5" w:uiPriority="48"/>
-    <w:lsdException w:name="List Table 4 Accent 5" w:uiPriority="49"/>
-    <w:lsdException w:name="List Table 5 Dark Accent 5" w:uiPriority="50"/>
-    <w:lsdException w:name="List Table 6 Colorful Accent 5" w:uiPriority="51"/>
-    <w:lsdException w:name="List Table 7 Colorful Accent 5" w:uiPriority="52"/>
-    <w:lsdException w:name="List Table 1 Light Accent 6" w:uiPriority="46"/>
-    <w:lsdException w:name="List Table 2 Accent 6" w:uiPriority="47"/>
-    <w:lsdException w:name="List Table 3 Accent 6" w:uiPriority="48"/>
-    <w:lsdException w:name="List Table 4 Accent 6" w:uiPriority="49"/>
-    <w:lsdException w:name="List Table 5 Dark Accent 6" w:uiPriority="50"/>
-    <w:lsdException w:name="List Table 6 Colorful Accent 6" w:uiPriority="51"/>
-    <w:lsdException w:name="List Table 7 Colorful Accent 6" w:uiPriority="52"/>
+  <w:latentStyles w:defLockedState="0" w:defUIPriority="99" w:defSemiHidden="1" w:defUnhideWhenUsed="1" w:defQFormat="0" w:count="267">
+    <w:lsdException w:name="Normal" w:semiHidden="0" w:uiPriority="0" w:unhideWhenUsed="0" w:qFormat="1"/>
+    <w:lsdException w:name="heading 1" w:semiHidden="0" w:uiPriority="9" w:unhideWhenUsed="0" w:qFormat="1"/>
+    <w:lsdException w:name="heading 2" w:uiPriority="9" w:qFormat="1"/>
+    <w:lsdException w:name="heading 3" w:uiPriority="9" w:qFormat="1"/>
+    <w:lsdException w:name="heading 4" w:uiPriority="9" w:qFormat="1"/>
+    <w:lsdException w:name="heading 5" w:uiPriority="9" w:qFormat="1"/>
+    <w:lsdException w:name="heading 6" w:uiPriority="9" w:qFormat="1"/>
+    <w:lsdException w:name="heading 7" w:uiPriority="9" w:qFormat="1"/>
+    <w:lsdException w:name="heading 8" w:uiPriority="9" w:qFormat="1"/>
+    <w:lsdException w:name="heading 9" w:uiPriority="9" w:qFormat="1"/>
+    <w:lsdException w:name="toc 1" w:uiPriority="39"/>
+    <w:lsdException w:name="toc 2" w:uiPriority="39"/>
+    <w:lsdException w:name="toc 3" w:uiPriority="39"/>
+    <w:lsdException w:name="toc 4" w:uiPriority="39"/>
+    <w:lsdException w:name="toc 5" w:uiPriority="39"/>
+    <w:lsdException w:name="toc 6" w:uiPriority="39"/>
+    <w:lsdException w:name="toc 7" w:uiPriority="39"/>
+    <w:lsdException w:name="toc 8" w:uiPriority="39"/>
+    <w:lsdException w:name="toc 9" w:uiPriority="39"/>
+    <w:lsdException w:name="header" w:uiPriority="0"/>
+    <w:lsdException w:name="caption" w:uiPriority="35" w:qFormat="1"/>
+    <w:lsdException w:name="Title" w:semiHidden="0" w:uiPriority="10" w:unhideWhenUsed="0" w:qFormat="1"/>
+    <w:lsdException w:name="Default Paragraph Font" w:uiPriority="1"/>
+    <w:lsdException w:name="Subtitle" w:semiHidden="0" w:uiPriority="11" w:unhideWhenUsed="0" w:qFormat="1"/>
+    <w:lsdException w:name="Hyperlink" w:uiPriority="0"/>
+    <w:lsdException w:name="Strong" w:semiHidden="0" w:uiPriority="22" w:unhideWhenUsed="0" w:qFormat="1"/>
+    <w:lsdException w:name="Emphasis" w:semiHidden="0" w:uiPriority="20" w:unhideWhenUsed="0" w:qFormat="1"/>
+    <w:lsdException w:name="Table Grid" w:semiHidden="0" w:uiPriority="0" w:unhideWhenUsed="0"/>
+    <w:lsdException w:name="Placeholder Text" w:unhideWhenUsed="0"/>
+    <w:lsdException w:name="No Spacing" w:semiHidden="0" w:uiPriority="1" w:unhideWhenUsed="0" w:qFormat="1"/>
+    <w:lsdException w:name="Light Shading" w:semiHidden="0" w:uiPriority="60" w:unhideWhenUsed="0"/>
+    <w:lsdException w:name="Light List" w:semiHidden="0" w:uiPriority="61" w:unhideWhenUsed="0"/>
+    <w:lsdException w:name="Light Grid" w:semiHidden="0" w:uiPriority="62" w:unhideWhenUsed="0"/>
+    <w:lsdException w:name="Medium Shading 1" w:semiHidden="0" w:uiPriority="63" w:unhideWhenUsed="0"/>
+    <w:lsdException w:name="Medium Shading 2" w:semiHidden="0" w:uiPriority="64" w:unhideWhenUsed="0"/>
+    <w:lsdException w:name="Medium List 1" w:semiHidden="0" w:uiPriority="65" w:unhideWhenUsed="0"/>
+    <w:lsdException w:name="Medium List 2" w:semiHidden="0" w:uiPriority="66" w:unhideWhenUsed="0"/>
+    <w:lsdException w:name="Medium Grid 1" w:semiHidden="0" w:uiPriority="67" w:unhideWhenUsed="0"/>
+    <w:lsdException w:name="Medium Grid 2" w:semiHidden="0" w:uiPriority="68" w:unhideWhenUsed="0"/>
+    <w:lsdException w:name="Medium Grid 3" w:semiHidden="0" w:uiPriority="69" w:unhideWhenUsed="0"/>
+    <w:lsdException w:name="Dark List" w:semiHidden="0" w:uiPriority="70" w:unhideWhenUsed="0"/>
+    <w:lsdException w:name="Colorful Shading" w:semiHidden="0" w:uiPriority="71" w:unhideWhenUsed="0"/>
+    <w:lsdException w:name="Colorful List" w:semiHidden="0" w:uiPriority="72" w:unhideWhenUsed="0"/>
+    <w:lsdException w:name="Colorful Grid" w:semiHidden="0" w:uiPriority="73" w:unhideWhenUsed="0"/>
+    <w:lsdException w:name="Light Shading Accent 1" w:semiHidden="0" w:uiPriority="60" w:unhideWhenUsed="0"/>
+    <w:lsdException w:name="Light List Accent 1" w:semiHidden="0" w:uiPriority="61" w:unhideWhenUsed="0"/>
+    <w:lsdException w:name="Light Grid Accent 1" w:semiHidden="0" w:uiPriority="62" w:unhideWhenUsed="0"/>
+    <w:lsdException w:name="Medium Shading 1 Accent 1" w:semiHidden="0" w:uiPriority="63" w:unhideWhenUsed="0"/>
+    <w:lsdException w:name="Medium Shading 2 Accent 1" w:semiHidden="0" w:uiPriority="64" w:unhideWhenUsed="0"/>
+    <w:lsdException w:name="Medium List 1 Accent 1" w:semiHidden="0" w:uiPriority="65" w:unhideWhenUsed="0"/>
+    <w:lsdException w:name="Revision" w:unhideWhenUsed="0"/>
+    <w:lsdException w:name="List Paragraph" w:semiHidden="0" w:uiPriority="34" w:unhideWhenUsed="0" w:qFormat="1"/>
+    <w:lsdException w:name="Quote" w:semiHidden="0" w:uiPriority="29" w:unhideWhenUsed="0" w:qFormat="1"/>
+    <w:lsdException w:name="Intense Quote" w:semiHidden="0" w:uiPriority="30" w:unhideWhenUsed="0" w:qFormat="1"/>
+    <w:lsdException w:name="Medium List 2 Accent 1" w:semiHidden="0" w:uiPriority="66" w:unhideWhenUsed="0"/>
+    <w:lsdException w:name="Medium Grid 1 Accent 1" w:semiHidden="0" w:uiPriority="67" w:unhideWhenUsed="0"/>
+    <w:lsdException w:name="Medium Grid 2 Accent 1" w:semiHidden="0" w:uiPriority="68" w:unhideWhenUsed="0"/>
+    <w:lsdException w:name="Medium Grid 3 Accent 1" w:semiHidden="0" w:uiPriority="69" w:unhideWhenUsed="0"/>
+    <w:lsdException w:name="Dark List Accent 1" w:semiHidden="0" w:uiPriority="70" w:unhideWhenUsed="0"/>
+    <w:lsdException w:name="Colorful Shading Accent 1" w:semiHidden="0" w:uiPriority="71" w:unhideWhenUsed="0"/>
+    <w:lsdException w:name="Colorful List Accent 1" w:semiHidden="0" w:uiPriority="72" w:unhideWhenUsed="0"/>
+    <w:lsdException w:name="Colorful Grid Accent 1" w:semiHidden="0" w:uiPriority="73" w:unhideWhenUsed="0"/>
+    <w:lsdException w:name="Light Shading Accent 2" w:semiHidden="0" w:uiPriority="60" w:unhideWhenUsed="0"/>
+    <w:lsdException w:name="Light List Accent 2" w:semiHidden="0" w:uiPriority="61" w:unhideWhenUsed="0"/>
+    <w:lsdException w:name="Light Grid Accent 2" w:semiHidden="0" w:uiPriority="62" w:unhideWhenUsed="0"/>
+    <w:lsdException w:name="Medium Shading 1 Accent 2" w:semiHidden="0" w:uiPriority="63" w:unhideWhenUsed="0"/>
+    <w:lsdException w:name="Medium Shading 2 Accent 2" w:semiHidden="0" w:uiPriority="64" w:unhideWhenUsed="0"/>
+    <w:lsdException w:name="Medium List 1 Accent 2" w:semiHidden="0" w:uiPriority="65" w:unhideWhenUsed="0"/>
+    <w:lsdException w:name="Medium List 2 Accent 2" w:semiHidden="0" w:uiPriority="66" w:unhideWhenUsed="0"/>
+    <w:lsdException w:name="Medium Grid 1 Accent 2" w:semiHidden="0" w:uiPriority="67" w:unhideWhenUsed="0"/>
+    <w:lsdException w:name="Medium Grid 2 Accent 2" w:semiHidden="0" w:uiPriority="68" w:unhideWhenUsed="0"/>
+    <w:lsdException w:name="Medium Grid 3 Accent 2" w:semiHidden="0" w:uiPriority="69" w:unhideWhenUsed="0"/>
+    <w:lsdException w:name="Dark List Accent 2" w:semiHidden="0" w:uiPriority="70" w:unhideWhenUsed="0"/>
+    <w:lsdException w:name="Colorful Shading Accent 2" w:semiHidden="0" w:uiPriority="71" w:unhideWhenUsed="0"/>
+    <w:lsdException w:name="Colorful List Accent 2" w:semiHidden="0" w:uiPriority="72" w:unhideWhenUsed="0"/>
+    <w:lsdException w:name="Colorful Grid Accent 2" w:semiHidden="0" w:uiPriority="73" w:unhideWhenUsed="0"/>
+    <w:lsdException w:name="Light Shading Accent 3" w:semiHidden="0" w:uiPriority="60" w:unhideWhenUsed="0"/>
+    <w:lsdException w:name="Light List Accent 3" w:semiHidden="0" w:uiPriority="61" w:unhideWhenUsed="0"/>
+    <w:lsdException w:name="Light Grid Accent 3" w:semiHidden="0" w:uiPriority="62" w:unhideWhenUsed="0"/>
+    <w:lsdException w:name="Medium Shading 1 Accent 3" w:semiHidden="0" w:uiPriority="63" w:unhideWhenUsed="0"/>
+    <w:lsdException w:name="Medium Shading 2 Accent 3" w:semiHidden="0" w:uiPriority="64" w:unhideWhenUsed="0"/>
+    <w:lsdException w:name="Medium List 1 Accent 3" w:semiHidden="0" w:uiPriority="65" w:unhideWhenUsed="0"/>
+    <w:lsdException w:name="Medium List 2 Accent 3" w:semiHidden="0" w:uiPriority="66" w:unhideWhenUsed="0"/>
+    <w:lsdException w:name="Medium Grid 1 Accent 3" w:semiHidden="0" w:uiPriority="67" w:unhideWhenUsed="0"/>
+    <w:lsdException w:name="Medium Grid 2 Accent 3" w:semiHidden="0" w:uiPriority="68" w:unhideWhenUsed="0"/>
+    <w:lsdException w:name="Medium Grid 3 Accent 3" w:semiHidden="0" w:uiPriority="69" w:unhideWhenUsed="0"/>
+    <w:lsdException w:name="Dark List Accent 3" w:semiHidden="0" w:uiPriority="70" w:unhideWhenUsed="0"/>
+    <w:lsdException w:name="Colorful Shading Accent 3" w:semiHidden="0" w:uiPriority="71" w:unhideWhenUsed="0"/>
+    <w:lsdException w:name="Colorful List Accent 3" w:semiHidden="0" w:uiPriority="72" w:unhideWhenUsed="0"/>
+    <w:lsdException w:name="Colorful Grid Accent 3" w:semiHidden="0" w:uiPriority="73" w:unhideWhenUsed="0"/>
+    <w:lsdException w:name="Light Shading Accent 4" w:semiHidden="0" w:uiPriority="60" w:unhideWhenUsed="0"/>
+    <w:lsdException w:name="Light List Accent 4" w:semiHidden="0" w:uiPriority="61" w:unhideWhenUsed="0"/>
+    <w:lsdException w:name="Light Grid Accent 4" w:semiHidden="0" w:uiPriority="62" w:unhideWhenUsed="0"/>
+    <w:lsdException w:name="Medium Shading 1 Accent 4" w:semiHidden="0" w:uiPriority="63" w:unhideWhenUsed="0"/>
+    <w:lsdException w:name="Medium Shading 2 Accent 4" w:semiHidden="0" w:uiPriority="64" w:unhideWhenUsed="0"/>
+    <w:lsdException w:name="Medium List 1 Accent 4" w:semiHidden="0" w:uiPriority="65" w:unhideWhenUsed="0"/>
+    <w:lsdException w:name="Medium List 2 Accent 4" w:semiHidden="0" w:uiPriority="66" w:unhideWhenUsed="0"/>
+    <w:lsdException w:name="Medium Grid 1 Accent 4" w:semiHidden="0" w:uiPriority="67" w:unhideWhenUsed="0"/>
+    <w:lsdException w:name="Medium Grid 2 Accent 4" w:semiHidden="0" w:uiPriority="68" w:unhideWhenUsed="0"/>
+    <w:lsdException w:name="Medium Grid 3 Accent 4" w:semiHidden="0" w:uiPriority="69" w:unhideWhenUsed="0"/>
+    <w:lsdException w:name="Dark List Accent 4" w:semiHidden="0" w:uiPriority="70" w:unhideWhenUsed="0"/>
+    <w:lsdException w:name="Colorful Shading Accent 4" w:semiHidden="0" w:uiPriority="71" w:unhideWhenUsed="0"/>
+    <w:lsdException w:name="Colorful List Accent 4" w:semiHidden="0" w:uiPriority="72" w:unhideWhenUsed="0"/>
+    <w:lsdException w:name="Colorful Grid Accent 4" w:semiHidden="0" w:uiPriority="73" w:unhideWhenUsed="0"/>
+    <w:lsdException w:name="Light Shading Accent 5" w:semiHidden="0" w:uiPriority="60" w:unhideWhenUsed="0"/>
+    <w:lsdException w:name="Light List Accent 5" w:semiHidden="0" w:uiPriority="61" w:unhideWhenUsed="0"/>
+    <w:lsdException w:name="Light Grid Accent 5" w:semiHidden="0" w:uiPriority="62" w:unhideWhenUsed="0"/>
+    <w:lsdException w:name="Medium Shading 1 Accent 5" w:semiHidden="0" w:uiPriority="63" w:unhideWhenUsed="0"/>
+    <w:lsdException w:name="Medium Shading 2 Accent 5" w:semiHidden="0" w:uiPriority="64" w:unhideWhenUsed="0"/>
+    <w:lsdException w:name="Medium List 1 Accent 5" w:semiHidden="0" w:uiPriority="65" w:unhideWhenUsed="0"/>
+    <w:lsdException w:name="Medium List 2 Accent 5" w:semiHidden="0" w:uiPriority="66" w:unhideWhenUsed="0"/>
+    <w:lsdException w:name="Medium Grid 1 Accent 5" w:semiHidden="0" w:uiPriority="67" w:unhideWhenUsed="0"/>
+    <w:lsdException w:name="Medium Grid 2 Accent 5" w:semiHidden="0" w:uiPriority="68" w:unhideWhenUsed="0"/>
+    <w:lsdException w:name="Medium Grid 3 Accent 5" w:semiHidden="0" w:uiPriority="69" w:unhideWhenUsed="0"/>
+    <w:lsdException w:name="Dark List Accent 5" w:semiHidden="0" w:uiPriority="70" w:unhideWhenUsed="0"/>
+    <w:lsdException w:name="Colorful Shading Accent 5" w:semiHidden="0" w:uiPriority="71" w:unhideWhenUsed="0"/>
+    <w:lsdException w:name="Colorful List Accent 5" w:semiHidden="0" w:uiPriority="72" w:unhideWhenUsed="0"/>
+    <w:lsdException w:name="Colorful Grid Accent 5" w:semiHidden="0" w:uiPriority="73" w:unhideWhenUsed="0"/>
+    <w:lsdException w:name="Light Shading Accent 6" w:semiHidden="0" w:uiPriority="60" w:unhideWhenUsed="0"/>
+    <w:lsdException w:name="Light List Accent 6" w:semiHidden="0" w:uiPriority="61" w:unhideWhenUsed="0"/>
+    <w:lsdException w:name="Light Grid Accent 6" w:semiHidden="0" w:uiPriority="62" w:unhideWhenUsed="0"/>
+    <w:lsdException w:name="Medium Shading 1 Accent 6" w:semiHidden="0" w:uiPriority="63" w:unhideWhenUsed="0"/>
+    <w:lsdException w:name="Medium Shading 2 Accent 6" w:semiHidden="0" w:uiPriority="64" w:unhideWhenUsed="0"/>
+    <w:lsdException w:name="Medium List 1 Accent 6" w:semiHidden="0" w:uiPriority="65" w:unhideWhenUsed="0"/>
+    <w:lsdException w:name="Medium List 2 Accent 6" w:semiHidden="0" w:uiPriority="66" w:unhideWhenUsed="0"/>
+    <w:lsdException w:name="Medium Grid 1 Accent 6" w:semiHidden="0" w:uiPriority="67" w:unhideWhenUsed="0"/>
+    <w:lsdException w:name="Medium Grid 2 Accent 6" w:semiHidden="0" w:uiPriority="68" w:unhideWhenUsed="0"/>
+    <w:lsdException w:name="Medium Grid 3 Accent 6" w:semiHidden="0" w:uiPriority="69" w:unhideWhenUsed="0"/>
+    <w:lsdException w:name="Dark List Accent 6" w:semiHidden="0" w:uiPriority="70" w:unhideWhenUsed="0"/>
+    <w:lsdException w:name="Colorful Shading Accent 6" w:semiHidden="0" w:uiPriority="71" w:unhideWhenUsed="0"/>
+    <w:lsdException w:name="Colorful List Accent 6" w:semiHidden="0" w:uiPriority="72" w:unhideWhenUsed="0"/>
+    <w:lsdException w:name="Colorful Grid Accent 6" w:semiHidden="0" w:uiPriority="73" w:unhideWhenUsed="0"/>
+    <w:lsdException w:name="Subtle Emphasis" w:semiHidden="0" w:uiPriority="19" w:unhideWhenUsed="0" w:qFormat="1"/>
+    <w:lsdException w:name="Intense Emphasis" w:semiHidden="0" w:uiPriority="21" w:unhideWhenUsed="0" w:qFormat="1"/>
+    <w:lsdException w:name="Subtle Reference" w:semiHidden="0" w:uiPriority="31" w:unhideWhenUsed="0" w:qFormat="1"/>
+    <w:lsdException w:name="Intense Reference" w:semiHidden="0" w:uiPriority="32" w:unhideWhenUsed="0" w:qFormat="1"/>
+    <w:lsdException w:name="Book Title" w:semiHidden="0" w:uiPriority="33" w:unhideWhenUsed="0" w:qFormat="1"/>
+    <w:lsdException w:name="Bibliography" w:uiPriority="37"/>
+    <w:lsdException w:name="TOC Heading" w:uiPriority="39" w:qFormat="1"/>
   </w:latentStyles>
   <w:style w:type="paragraph" w:default="1" w:styleId="Normal">
     <w:name w:val="Normal"/>
@@ -6297,6 +6101,7 @@
       <w:spacing w:after="0" w:line="240" w:lineRule="auto"/>
     </w:pPr>
     <w:tblPr>
+      <w:tblInd w:w="0" w:type="dxa"/>
       <w:tblBorders>
         <w:top w:val="single" w:sz="4" w:space="0" w:color="auto"/>
         <w:left w:val="single" w:sz="4" w:space="0" w:color="auto"/>
@@ -6305,6 +6110,12 @@
         <w:insideH w:val="single" w:sz="4" w:space="0" w:color="auto"/>
         <w:insideV w:val="single" w:sz="4" w:space="0" w:color="auto"/>
       </w:tblBorders>
+      <w:tblCellMar>
+        <w:top w:w="0" w:type="dxa"/>
+        <w:left w:w="108" w:type="dxa"/>
+        <w:bottom w:w="0" w:type="dxa"/>
+        <w:right w:w="108" w:type="dxa"/>
+      </w:tblCellMar>
     </w:tblPr>
   </w:style>
   <w:style w:type="paragraph" w:customStyle="1" w:styleId="EstiloSuperiorDuploAutomtica05ptLarguradalinhaInfe">
@@ -6347,6 +6158,196 @@
       <w:ind w:left="720"/>
       <w:contextualSpacing/>
     </w:pPr>
+  </w:style>
+</w:styles>
+</file>
+
+<file path=word/stylesWithEffects.xml><?xml version="1.0" encoding="utf-8"?>
+<w:styles xmlns:wpc="http://schemas.microsoft.com/office/word/2010/wordprocessingCanvas" xmlns:mc="http://schemas.openxmlformats.org/markup-compatibility/2006" xmlns:o="urn:schemas-microsoft-com:office:office" xmlns:r="http://schemas.openxmlformats.org/officeDocument/2006/relationships" xmlns:m="http://schemas.openxmlformats.org/officeDocument/2006/math" xmlns:v="urn:schemas-microsoft-com:vml" xmlns:wp14="http://schemas.microsoft.com/office/word/2010/wordprocessingDrawing" xmlns:wp="http://schemas.openxmlformats.org/drawingml/2006/wordprocessingDrawing" xmlns:w10="urn:schemas-microsoft-com:office:word" xmlns:w="http://schemas.openxmlformats.org/wordprocessingml/2006/main" xmlns:w14="http://schemas.microsoft.com/office/word/2010/wordml" xmlns:wpg="http://schemas.microsoft.com/office/word/2010/wordprocessingGroup" xmlns:wpi="http://schemas.microsoft.com/office/word/2010/wordprocessingInk" xmlns:wne="http://schemas.microsoft.com/office/word/2006/wordml" xmlns:wps="http://schemas.microsoft.com/office/word/2010/wordprocessingShape" mc:Ignorable="w14 wp14">
+  <w:docDefaults>
+    <w:rPrDefault>
+      <w:rPr>
+        <w:rFonts w:asciiTheme="minorHAnsi" w:eastAsiaTheme="minorEastAsia" w:hAnsiTheme="minorHAnsi" w:cstheme="minorBidi"/>
+        <w:sz w:val="22"/>
+        <w:szCs w:val="22"/>
+        <w:lang w:val="pt-BR" w:eastAsia="pt-BR" w:bidi="ar-SA"/>
+      </w:rPr>
+    </w:rPrDefault>
+    <w:pPrDefault>
+      <w:pPr>
+        <w:spacing w:after="200" w:line="276" w:lineRule="auto"/>
+      </w:pPr>
+    </w:pPrDefault>
+  </w:docDefaults>
+  <w:latentStyles w:defLockedState="0" w:defUIPriority="99" w:defSemiHidden="1" w:defUnhideWhenUsed="1" w:defQFormat="0" w:count="267">
+    <w:lsdException w:name="Normal" w:semiHidden="0" w:uiPriority="0" w:unhideWhenUsed="0" w:qFormat="1"/>
+    <w:lsdException w:name="heading 1" w:semiHidden="0" w:uiPriority="9" w:unhideWhenUsed="0" w:qFormat="1"/>
+    <w:lsdException w:name="heading 2" w:uiPriority="9" w:qFormat="1"/>
+    <w:lsdException w:name="heading 3" w:uiPriority="9" w:qFormat="1"/>
+    <w:lsdException w:name="heading 4" w:uiPriority="9" w:qFormat="1"/>
+    <w:lsdException w:name="heading 5" w:uiPriority="9" w:qFormat="1"/>
+    <w:lsdException w:name="heading 6" w:uiPriority="9" w:qFormat="1"/>
+    <w:lsdException w:name="heading 7" w:uiPriority="9" w:qFormat="1"/>
+    <w:lsdException w:name="heading 8" w:uiPriority="9" w:qFormat="1"/>
+    <w:lsdException w:name="heading 9" w:uiPriority="9" w:qFormat="1"/>
+    <w:lsdException w:name="toc 1" w:uiPriority="39"/>
+    <w:lsdException w:name="toc 2" w:uiPriority="39"/>
+    <w:lsdException w:name="toc 3" w:uiPriority="39"/>
+    <w:lsdException w:name="toc 4" w:uiPriority="39"/>
+    <w:lsdException w:name="toc 5" w:uiPriority="39"/>
+    <w:lsdException w:name="toc 6" w:uiPriority="39"/>
+    <w:lsdException w:name="toc 7" w:uiPriority="39"/>
+    <w:lsdException w:name="toc 8" w:uiPriority="39"/>
+    <w:lsdException w:name="toc 9" w:uiPriority="39"/>
+    <w:lsdException w:name="caption" w:uiPriority="35" w:qFormat="1"/>
+    <w:lsdException w:name="Title" w:semiHidden="0" w:uiPriority="10" w:unhideWhenUsed="0" w:qFormat="1"/>
+    <w:lsdException w:name="Default Paragraph Font" w:uiPriority="1"/>
+    <w:lsdException w:name="Subtitle" w:semiHidden="0" w:uiPriority="11" w:unhideWhenUsed="0" w:qFormat="1"/>
+    <w:lsdException w:name="Strong" w:semiHidden="0" w:uiPriority="22" w:unhideWhenUsed="0" w:qFormat="1"/>
+    <w:lsdException w:name="Emphasis" w:semiHidden="0" w:uiPriority="20" w:unhideWhenUsed="0" w:qFormat="1"/>
+    <w:lsdException w:name="Table Grid" w:semiHidden="0" w:uiPriority="59" w:unhideWhenUsed="0"/>
+    <w:lsdException w:name="Placeholder Text" w:unhideWhenUsed="0"/>
+    <w:lsdException w:name="No Spacing" w:semiHidden="0" w:uiPriority="1" w:unhideWhenUsed="0" w:qFormat="1"/>
+    <w:lsdException w:name="Light Shading" w:semiHidden="0" w:uiPriority="60" w:unhideWhenUsed="0"/>
+    <w:lsdException w:name="Light List" w:semiHidden="0" w:uiPriority="61" w:unhideWhenUsed="0"/>
+    <w:lsdException w:name="Light Grid" w:semiHidden="0" w:uiPriority="62" w:unhideWhenUsed="0"/>
+    <w:lsdException w:name="Medium Shading 1" w:semiHidden="0" w:uiPriority="63" w:unhideWhenUsed="0"/>
+    <w:lsdException w:name="Medium Shading 2" w:semiHidden="0" w:uiPriority="64" w:unhideWhenUsed="0"/>
+    <w:lsdException w:name="Medium List 1" w:semiHidden="0" w:uiPriority="65" w:unhideWhenUsed="0"/>
+    <w:lsdException w:name="Medium List 2" w:semiHidden="0" w:uiPriority="66" w:unhideWhenUsed="0"/>
+    <w:lsdException w:name="Medium Grid 1" w:semiHidden="0" w:uiPriority="67" w:unhideWhenUsed="0"/>
+    <w:lsdException w:name="Medium Grid 2" w:semiHidden="0" w:uiPriority="68" w:unhideWhenUsed="0"/>
+    <w:lsdException w:name="Medium Grid 3" w:semiHidden="0" w:uiPriority="69" w:unhideWhenUsed="0"/>
+    <w:lsdException w:name="Dark List" w:semiHidden="0" w:uiPriority="70" w:unhideWhenUsed="0"/>
+    <w:lsdException w:name="Colorful Shading" w:semiHidden="0" w:uiPriority="71" w:unhideWhenUsed="0"/>
+    <w:lsdException w:name="Colorful List" w:semiHidden="0" w:uiPriority="72" w:unhideWhenUsed="0"/>
+    <w:lsdException w:name="Colorful Grid" w:semiHidden="0" w:uiPriority="73" w:unhideWhenUsed="0"/>
+    <w:lsdException w:name="Light Shading Accent 1" w:semiHidden="0" w:uiPriority="60" w:unhideWhenUsed="0"/>
+    <w:lsdException w:name="Light List Accent 1" w:semiHidden="0" w:uiPriority="61" w:unhideWhenUsed="0"/>
+    <w:lsdException w:name="Light Grid Accent 1" w:semiHidden="0" w:uiPriority="62" w:unhideWhenUsed="0"/>
+    <w:lsdException w:name="Medium Shading 1 Accent 1" w:semiHidden="0" w:uiPriority="63" w:unhideWhenUsed="0"/>
+    <w:lsdException w:name="Medium Shading 2 Accent 1" w:semiHidden="0" w:uiPriority="64" w:unhideWhenUsed="0"/>
+    <w:lsdException w:name="Medium List 1 Accent 1" w:semiHidden="0" w:uiPriority="65" w:unhideWhenUsed="0"/>
+    <w:lsdException w:name="Revision" w:unhideWhenUsed="0"/>
+    <w:lsdException w:name="List Paragraph" w:semiHidden="0" w:uiPriority="34" w:unhideWhenUsed="0" w:qFormat="1"/>
+    <w:lsdException w:name="Quote" w:semiHidden="0" w:uiPriority="29" w:unhideWhenUsed="0" w:qFormat="1"/>
+    <w:lsdException w:name="Intense Quote" w:semiHidden="0" w:uiPriority="30" w:unhideWhenUsed="0" w:qFormat="1"/>
+    <w:lsdException w:name="Medium List 2 Accent 1" w:semiHidden="0" w:uiPriority="66" w:unhideWhenUsed="0"/>
+    <w:lsdException w:name="Medium Grid 1 Accent 1" w:semiHidden="0" w:uiPriority="67" w:unhideWhenUsed="0"/>
+    <w:lsdException w:name="Medium Grid 2 Accent 1" w:semiHidden="0" w:uiPriority="68" w:unhideWhenUsed="0"/>
+    <w:lsdException w:name="Medium Grid 3 Accent 1" w:semiHidden="0" w:uiPriority="69" w:unhideWhenUsed="0"/>
+    <w:lsdException w:name="Dark List Accent 1" w:semiHidden="0" w:uiPriority="70" w:unhideWhenUsed="0"/>
+    <w:lsdException w:name="Colorful Shading Accent 1" w:semiHidden="0" w:uiPriority="71" w:unhideWhenUsed="0"/>
+    <w:lsdException w:name="Colorful List Accent 1" w:semiHidden="0" w:uiPriority="72" w:unhideWhenUsed="0"/>
+    <w:lsdException w:name="Colorful Grid Accent 1" w:semiHidden="0" w:uiPriority="73" w:unhideWhenUsed="0"/>
+    <w:lsdException w:name="Light Shading Accent 2" w:semiHidden="0" w:uiPriority="60" w:unhideWhenUsed="0"/>
+    <w:lsdException w:name="Light List Accent 2" w:semiHidden="0" w:uiPriority="61" w:unhideWhenUsed="0"/>
+    <w:lsdException w:name="Light Grid Accent 2" w:semiHidden="0" w:uiPriority="62" w:unhideWhenUsed="0"/>
+    <w:lsdException w:name="Medium Shading 1 Accent 2" w:semiHidden="0" w:uiPriority="63" w:unhideWhenUsed="0"/>
+    <w:lsdException w:name="Medium Shading 2 Accent 2" w:semiHidden="0" w:uiPriority="64" w:unhideWhenUsed="0"/>
+    <w:lsdException w:name="Medium List 1 Accent 2" w:semiHidden="0" w:uiPriority="65" w:unhideWhenUsed="0"/>
+    <w:lsdException w:name="Medium List 2 Accent 2" w:semiHidden="0" w:uiPriority="66" w:unhideWhenUsed="0"/>
+    <w:lsdException w:name="Medium Grid 1 Accent 2" w:semiHidden="0" w:uiPriority="67" w:unhideWhenUsed="0"/>
+    <w:lsdException w:name="Medium Grid 2 Accent 2" w:semiHidden="0" w:uiPriority="68" w:unhideWhenUsed="0"/>
+    <w:lsdException w:name="Medium Grid 3 Accent 2" w:semiHidden="0" w:uiPriority="69" w:unhideWhenUsed="0"/>
+    <w:lsdException w:name="Dark List Accent 2" w:semiHidden="0" w:uiPriority="70" w:unhideWhenUsed="0"/>
+    <w:lsdException w:name="Colorful Shading Accent 2" w:semiHidden="0" w:uiPriority="71" w:unhideWhenUsed="0"/>
+    <w:lsdException w:name="Colorful List Accent 2" w:semiHidden="0" w:uiPriority="72" w:unhideWhenUsed="0"/>
+    <w:lsdException w:name="Colorful Grid Accent 2" w:semiHidden="0" w:uiPriority="73" w:unhideWhenUsed="0"/>
+    <w:lsdException w:name="Light Shading Accent 3" w:semiHidden="0" w:uiPriority="60" w:unhideWhenUsed="0"/>
+    <w:lsdException w:name="Light List Accent 3" w:semiHidden="0" w:uiPriority="61" w:unhideWhenUsed="0"/>
+    <w:lsdException w:name="Light Grid Accent 3" w:semiHidden="0" w:uiPriority="62" w:unhideWhenUsed="0"/>
+    <w:lsdException w:name="Medium Shading 1 Accent 3" w:semiHidden="0" w:uiPriority="63" w:unhideWhenUsed="0"/>
+    <w:lsdException w:name="Medium Shading 2 Accent 3" w:semiHidden="0" w:uiPriority="64" w:unhideWhenUsed="0"/>
+    <w:lsdException w:name="Medium List 1 Accent 3" w:semiHidden="0" w:uiPriority="65" w:unhideWhenUsed="0"/>
+    <w:lsdException w:name="Medium List 2 Accent 3" w:semiHidden="0" w:uiPriority="66" w:unhideWhenUsed="0"/>
+    <w:lsdException w:name="Medium Grid 1 Accent 3" w:semiHidden="0" w:uiPriority="67" w:unhideWhenUsed="0"/>
+    <w:lsdException w:name="Medium Grid 2 Accent 3" w:semiHidden="0" w:uiPriority="68" w:unhideWhenUsed="0"/>
+    <w:lsdException w:name="Medium Grid 3 Accent 3" w:semiHidden="0" w:uiPriority="69" w:unhideWhenUsed="0"/>
+    <w:lsdException w:name="Dark List Accent 3" w:semiHidden="0" w:uiPriority="70" w:unhideWhenUsed="0"/>
+    <w:lsdException w:name="Colorful Shading Accent 3" w:semiHidden="0" w:uiPriority="71" w:unhideWhenUsed="0"/>
+    <w:lsdException w:name="Colorful List Accent 3" w:semiHidden="0" w:uiPriority="72" w:unhideWhenUsed="0"/>
+    <w:lsdException w:name="Colorful Grid Accent 3" w:semiHidden="0" w:uiPriority="73" w:unhideWhenUsed="0"/>
+    <w:lsdException w:name="Light Shading Accent 4" w:semiHidden="0" w:uiPriority="60" w:unhideWhenUsed="0"/>
+    <w:lsdException w:name="Light List Accent 4" w:semiHidden="0" w:uiPriority="61" w:unhideWhenUsed="0"/>
+    <w:lsdException w:name="Light Grid Accent 4" w:semiHidden="0" w:uiPriority="62" w:unhideWhenUsed="0"/>
+    <w:lsdException w:name="Medium Shading 1 Accent 4" w:semiHidden="0" w:uiPriority="63" w:unhideWhenUsed="0"/>
+    <w:lsdException w:name="Medium Shading 2 Accent 4" w:semiHidden="0" w:uiPriority="64" w:unhideWhenUsed="0"/>
+    <w:lsdException w:name="Medium List 1 Accent 4" w:semiHidden="0" w:uiPriority="65" w:unhideWhenUsed="0"/>
+    <w:lsdException w:name="Medium List 2 Accent 4" w:semiHidden="0" w:uiPriority="66" w:unhideWhenUsed="0"/>
+    <w:lsdException w:name="Medium Grid 1 Accent 4" w:semiHidden="0" w:uiPriority="67" w:unhideWhenUsed="0"/>
+    <w:lsdException w:name="Medium Grid 2 Accent 4" w:semiHidden="0" w:uiPriority="68" w:unhideWhenUsed="0"/>
+    <w:lsdException w:name="Medium Grid 3 Accent 4" w:semiHidden="0" w:uiPriority="69" w:unhideWhenUsed="0"/>
+    <w:lsdException w:name="Dark List Accent 4" w:semiHidden="0" w:uiPriority="70" w:unhideWhenUsed="0"/>
+    <w:lsdException w:name="Colorful Shading Accent 4" w:semiHidden="0" w:uiPriority="71" w:unhideWhenUsed="0"/>
+    <w:lsdException w:name="Colorful List Accent 4" w:semiHidden="0" w:uiPriority="72" w:unhideWhenUsed="0"/>
+    <w:lsdException w:name="Colorful Grid Accent 4" w:semiHidden="0" w:uiPriority="73" w:unhideWhenUsed="0"/>
+    <w:lsdException w:name="Light Shading Accent 5" w:semiHidden="0" w:uiPriority="60" w:unhideWhenUsed="0"/>
+    <w:lsdException w:name="Light List Accent 5" w:semiHidden="0" w:uiPriority="61" w:unhideWhenUsed="0"/>
+    <w:lsdException w:name="Light Grid Accent 5" w:semiHidden="0" w:uiPriority="62" w:unhideWhenUsed="0"/>
+    <w:lsdException w:name="Medium Shading 1 Accent 5" w:semiHidden="0" w:uiPriority="63" w:unhideWhenUsed="0"/>
+    <w:lsdException w:name="Medium Shading 2 Accent 5" w:semiHidden="0" w:uiPriority="64" w:unhideWhenUsed="0"/>
+    <w:lsdException w:name="Medium List 1 Accent 5" w:semiHidden="0" w:uiPriority="65" w:unhideWhenUsed="0"/>
+    <w:lsdException w:name="Medium List 2 Accent 5" w:semiHidden="0" w:uiPriority="66" w:unhideWhenUsed="0"/>
+    <w:lsdException w:name="Medium Grid 1 Accent 5" w:semiHidden="0" w:uiPriority="67" w:unhideWhenUsed="0"/>
+    <w:lsdException w:name="Medium Grid 2 Accent 5" w:semiHidden="0" w:uiPriority="68" w:unhideWhenUsed="0"/>
+    <w:lsdException w:name="Medium Grid 3 Accent 5" w:semiHidden="0" w:uiPriority="69" w:unhideWhenUsed="0"/>
+    <w:lsdException w:name="Dark List Accent 5" w:semiHidden="0" w:uiPriority="70" w:unhideWhenUsed="0"/>
+    <w:lsdException w:name="Colorful Shading Accent 5" w:semiHidden="0" w:uiPriority="71" w:unhideWhenUsed="0"/>
+    <w:lsdException w:name="Colorful List Accent 5" w:semiHidden="0" w:uiPriority="72" w:unhideWhenUsed="0"/>
+    <w:lsdException w:name="Colorful Grid Accent 5" w:semiHidden="0" w:uiPriority="73" w:unhideWhenUsed="0"/>
+    <w:lsdException w:name="Light Shading Accent 6" w:semiHidden="0" w:uiPriority="60" w:unhideWhenUsed="0"/>
+    <w:lsdException w:name="Light List Accent 6" w:semiHidden="0" w:uiPriority="61" w:unhideWhenUsed="0"/>
+    <w:lsdException w:name="Light Grid Accent 6" w:semiHidden="0" w:uiPriority="62" w:unhideWhenUsed="0"/>
+    <w:lsdException w:name="Medium Shading 1 Accent 6" w:semiHidden="0" w:uiPriority="63" w:unhideWhenUsed="0"/>
+    <w:lsdException w:name="Medium Shading 2 Accent 6" w:semiHidden="0" w:uiPriority="64" w:unhideWhenUsed="0"/>
+    <w:lsdException w:name="Medium List 1 Accent 6" w:semiHidden="0" w:uiPriority="65" w:unhideWhenUsed="0"/>
+    <w:lsdException w:name="Medium List 2 Accent 6" w:semiHidden="0" w:uiPriority="66" w:unhideWhenUsed="0"/>
+    <w:lsdException w:name="Medium Grid 1 Accent 6" w:semiHidden="0" w:uiPriority="67" w:unhideWhenUsed="0"/>
+    <w:lsdException w:name="Medium Grid 2 Accent 6" w:semiHidden="0" w:uiPriority="68" w:unhideWhenUsed="0"/>
+    <w:lsdException w:name="Medium Grid 3 Accent 6" w:semiHidden="0" w:uiPriority="69" w:unhideWhenUsed="0"/>
+    <w:lsdException w:name="Dark List Accent 6" w:semiHidden="0" w:uiPriority="70" w:unhideWhenUsed="0"/>
+    <w:lsdException w:name="Colorful Shading Accent 6" w:semiHidden="0" w:uiPriority="71" w:unhideWhenUsed="0"/>
+    <w:lsdException w:name="Colorful List Accent 6" w:semiHidden="0" w:uiPriority="72" w:unhideWhenUsed="0"/>
+    <w:lsdException w:name="Colorful Grid Accent 6" w:semiHidden="0" w:uiPriority="73" w:unhideWhenUsed="0"/>
+    <w:lsdException w:name="Subtle Emphasis" w:semiHidden="0" w:uiPriority="19" w:unhideWhenUsed="0" w:qFormat="1"/>
+    <w:lsdException w:name="Intense Emphasis" w:semiHidden="0" w:uiPriority="21" w:unhideWhenUsed="0" w:qFormat="1"/>
+    <w:lsdException w:name="Subtle Reference" w:semiHidden="0" w:uiPriority="31" w:unhideWhenUsed="0" w:qFormat="1"/>
+    <w:lsdException w:name="Intense Reference" w:semiHidden="0" w:uiPriority="32" w:unhideWhenUsed="0" w:qFormat="1"/>
+    <w:lsdException w:name="Book Title" w:semiHidden="0" w:uiPriority="33" w:unhideWhenUsed="0" w:qFormat="1"/>
+    <w:lsdException w:name="Bibliography" w:uiPriority="37"/>
+    <w:lsdException w:name="TOC Heading" w:uiPriority="39" w:qFormat="1"/>
+  </w:latentStyles>
+  <w:style w:type="paragraph" w:default="1" w:styleId="Normal">
+    <w:name w:val="Normal"/>
+    <w:qFormat/>
+  </w:style>
+  <w:style w:type="character" w:default="1" w:styleId="Fontepargpadro">
+    <w:name w:val="Default Paragraph Font"/>
+    <w:uiPriority w:val="1"/>
+    <w:semiHidden/>
+    <w:unhideWhenUsed/>
+  </w:style>
+  <w:style w:type="table" w:default="1" w:styleId="Tabelanormal">
+    <w:name w:val="Normal Table"/>
+    <w:uiPriority w:val="99"/>
+    <w:semiHidden/>
+    <w:unhideWhenUsed/>
+    <w:tblPr>
+      <w:tblInd w:w="0" w:type="dxa"/>
+      <w:tblCellMar>
+        <w:top w:w="0" w:type="dxa"/>
+        <w:left w:w="108" w:type="dxa"/>
+        <w:bottom w:w="0" w:type="dxa"/>
+        <w:right w:w="108" w:type="dxa"/>
+      </w:tblCellMar>
+    </w:tblPr>
+  </w:style>
+  <w:style w:type="numbering" w:default="1" w:styleId="Semlista">
+    <w:name w:val="No List"/>
+    <w:uiPriority w:val="99"/>
+    <w:semiHidden/>
+    <w:unhideWhenUsed/>
   </w:style>
 </w:styles>
 </file>

</xml_diff>